<commit_message>
Memento terminé ? (en attente de relecture)
</commit_message>
<xml_diff>
--- a/Livrables/Gestion/MementoAgileProjet3.docx
+++ b/Livrables/Gestion/MementoAgileProjet3.docx
@@ -161,7 +161,6 @@
         </w:rPr>
         <w:t xml:space="preserve">Richard </w:t>
       </w:r>
-      <w:proofErr w:type="spellStart"/>
       <w:r>
         <w:rPr>
           <w:sz w:val="32"/>
@@ -169,7 +168,6 @@
         </w:rPr>
         <w:t>Chbeir</w:t>
       </w:r>
-      <w:proofErr w:type="spellEnd"/>
     </w:p>
     <w:p>
       <w:pPr>
@@ -193,31 +191,13 @@
         </w:rPr>
         <w:t xml:space="preserve"> : </w:t>
       </w:r>
-      <w:proofErr w:type="spellStart"/>
       <w:r>
         <w:rPr>
           <w:sz w:val="32"/>
           <w:szCs w:val="32"/>
         </w:rPr>
-        <w:t>Hego</w:t>
-      </w:r>
-      <w:proofErr w:type="spellEnd"/>
-      <w:r>
-        <w:rPr>
-          <w:sz w:val="32"/>
-          <w:szCs w:val="32"/>
-        </w:rPr>
-        <w:t xml:space="preserve"> </w:t>
-      </w:r>
-      <w:proofErr w:type="spellStart"/>
-      <w:r>
-        <w:rPr>
-          <w:sz w:val="32"/>
-          <w:szCs w:val="32"/>
-        </w:rPr>
-        <w:t>Lagunak</w:t>
-      </w:r>
-      <w:proofErr w:type="spellEnd"/>
+        <w:t>Hego Lagunak</w:t>
+      </w:r>
       <w:r>
         <w:rPr>
           <w:sz w:val="32"/>
@@ -822,23 +802,7 @@
         <w:jc w:val="both"/>
       </w:pPr>
       <w:r>
-        <w:t xml:space="preserve">Le parrainage est un évènement annuel réalisé par l'association étudiante </w:t>
-      </w:r>
-      <w:proofErr w:type="spellStart"/>
-      <w:r>
-        <w:t>Hego</w:t>
-      </w:r>
-      <w:proofErr w:type="spellEnd"/>
-      <w:r>
-        <w:t xml:space="preserve"> </w:t>
-      </w:r>
-      <w:proofErr w:type="spellStart"/>
-      <w:r>
-        <w:t>Berria</w:t>
-      </w:r>
-      <w:proofErr w:type="spellEnd"/>
-      <w:r>
-        <w:t xml:space="preserve"> (un BDE), dans lequel les étudiants de première année répondent d'abord à un questionnaire rédigé par les membres du BDE. Ensuite, les étudiants de deuxième année sont associés automatiquement (ou en choisissant, en fonction du paramétrage du questionnaire) à un étudiant de 1ère année, créant alors l'association entre le parrain et le filleul.</w:t>
+        <w:t>Le parrainage est un évènement annuel réalisé par l'association étudiante Hego Berria (un BDE), dans lequel les étudiants de première année répondent d'abord à un questionnaire rédigé par les membres du BDE. Ensuite, les étudiants de deuxième année sont associés automatiquement (ou en choisissant, en fonction du paramétrage du questionnaire) à un étudiant de 1ère année, créant alors l'association entre le parrain et le filleul.</w:t>
       </w:r>
     </w:p>
     <w:p>
@@ -874,23 +838,7 @@
         <w:jc w:val="both"/>
       </w:pPr>
       <w:r>
-        <w:t xml:space="preserve">Le bureau des étudiants </w:t>
-      </w:r>
-      <w:proofErr w:type="spellStart"/>
-      <w:r>
-        <w:t>Hego</w:t>
-      </w:r>
-      <w:proofErr w:type="spellEnd"/>
-      <w:r>
-        <w:t xml:space="preserve"> </w:t>
-      </w:r>
-      <w:proofErr w:type="spellStart"/>
-      <w:r>
-        <w:t>Berria</w:t>
-      </w:r>
-      <w:proofErr w:type="spellEnd"/>
-      <w:r>
-        <w:t xml:space="preserve"> est une association avec une identité forte, qui commence à développer en parallèle (sans lien avec la SAE) un site web et une application de covoiturage. Faciliter ce système de parrainage peut alors le rendre plus fiable et avenant, en proposant des fonctionnalités ludiques dans un environnement maîtrisé (sans devoir recommencer à chaque fois tous les processus de création du formulaire ou devoir utiliser des applications tierces comme Excel ou Forms de chez Google, dénaturant l'association).</w:t>
+        <w:t>Le bureau des étudiants Hego Berria est une association avec une identité forte, qui commence à développer en parallèle (sans lien avec la SAE) un site web et une application de covoiturage. Faciliter ce système de parrainage peut alors le rendre plus fiable et avenant, en proposant des fonctionnalités ludiques dans un environnement maîtrisé (sans devoir recommencer à chaque fois tous les processus de création du formulaire ou devoir utiliser des applications tierces comme Excel ou Forms de chez Google, dénaturant l'association).</w:t>
       </w:r>
     </w:p>
     <w:p>
@@ -955,15 +903,7 @@
         <w:t>La désignation d’Alexandre en tant que Scrum Master nous paraissait raisonnable car nous l’avions déjà désigné comme chef de projet</w:t>
       </w:r>
       <w:r>
-        <w:t xml:space="preserve"> (bien que le </w:t>
-      </w:r>
-      <w:proofErr w:type="spellStart"/>
-      <w:r>
-        <w:t>Scum</w:t>
-      </w:r>
-      <w:proofErr w:type="spellEnd"/>
-      <w:r>
-        <w:t xml:space="preserve"> Master ne soit pas un chef de projet !)</w:t>
+        <w:t xml:space="preserve"> (bien que le Scum Master ne soit pas un chef de projet !)</w:t>
       </w:r>
       <w:r>
         <w:t xml:space="preserve"> l’an dernier, et qu’il a toujours pour objectif de conserver l’intégrité du projet. En tant que Scrum Master, nous pensons qu’il réussira à motiver les membres du projet tout en cadrant ce dernier, permettant alors une bonne avancée. Il faut aussi garder en tête une bonne idée des tâches restantes pour ne pas perdre de temps pour livrer après chaque sprint.</w:t>
@@ -980,13 +920,8 @@
       <w:bookmarkStart w:id="3" w:name="_Toc115806840"/>
       <w:r>
         <w:lastRenderedPageBreak/>
-        <w:t xml:space="preserve">Le Product </w:t>
-      </w:r>
-      <w:proofErr w:type="spellStart"/>
-      <w:r>
-        <w:t>Owner</w:t>
-      </w:r>
-      <w:proofErr w:type="spellEnd"/>
+        <w:t>Le Product Owner</w:t>
+      </w:r>
       <w:r>
         <w:t xml:space="preserve"> (PO)</w:t>
       </w:r>
@@ -1022,31 +957,13 @@
       <w:r>
         <w:t xml:space="preserve"> les décisions majeures concernant l’application (fonctionnalités urgentes, ordre de priorité…) à l’aide du </w:t>
       </w:r>
-      <w:proofErr w:type="spellStart"/>
       <w:r>
         <w:rPr>
           <w:i/>
           <w:iCs/>
         </w:rPr>
-        <w:t>product</w:t>
-      </w:r>
-      <w:proofErr w:type="spellEnd"/>
-      <w:r>
-        <w:rPr>
-          <w:i/>
-          <w:iCs/>
-        </w:rPr>
-        <w:t xml:space="preserve"> </w:t>
-      </w:r>
-      <w:proofErr w:type="spellStart"/>
-      <w:r>
-        <w:rPr>
-          <w:i/>
-          <w:iCs/>
-        </w:rPr>
-        <w:t>backlog</w:t>
-      </w:r>
-      <w:proofErr w:type="spellEnd"/>
+        <w:t>product backlog</w:t>
+      </w:r>
       <w:r>
         <w:t>. Il doit s’assurer que le projet est bien compris, nécessitant implication et disponibilité, pour donner un maximum d’informations à l’équipe de développement</w:t>
       </w:r>
@@ -1708,23 +1625,7 @@
                 <w:sz w:val="24"/>
                 <w:szCs w:val="24"/>
               </w:rPr>
-              <w:t xml:space="preserve">Très </w:t>
-            </w:r>
-            <w:proofErr w:type="spellStart"/>
-            <w:r>
-              <w:rPr>
-                <w:sz w:val="24"/>
-                <w:szCs w:val="24"/>
-              </w:rPr>
-              <w:t>a</w:t>
-            </w:r>
-            <w:proofErr w:type="spellEnd"/>
-            <w:r>
-              <w:rPr>
-                <w:sz w:val="24"/>
-                <w:szCs w:val="24"/>
-              </w:rPr>
-              <w:t xml:space="preserve"> l’écoute des gens</w:t>
+              <w:t>Très a l’écoute des gens</w:t>
             </w:r>
           </w:p>
         </w:tc>
@@ -1876,13 +1777,8 @@
       <w:r>
         <w:t xml:space="preserve">des post-it de couleurs différentes : </w:t>
       </w:r>
-      <w:proofErr w:type="spellStart"/>
-      <w:r>
-        <w:t>Technical</w:t>
-      </w:r>
-      <w:proofErr w:type="spellEnd"/>
-      <w:r>
-        <w:t xml:space="preserve"> Stories en rose,</w:t>
+      <w:r>
+        <w:t>Technical Stories en rose,</w:t>
       </w:r>
       <w:r>
         <w:t xml:space="preserve"> Users Stories en bleu, les Correctifs en rouge et en vert les </w:t>
@@ -2001,18 +1897,10 @@
         <w:t>sur notre Scrum</w:t>
       </w:r>
       <w:r>
-        <w:t xml:space="preserve"> </w:t>
-      </w:r>
-      <w:proofErr w:type="spellStart"/>
-      <w:r>
-        <w:t>B</w:t>
-      </w:r>
-      <w:r>
-        <w:t>oard</w:t>
-      </w:r>
-      <w:proofErr w:type="spellEnd"/>
-      <w:r>
-        <w:t> :</w:t>
+        <w:t xml:space="preserve"> B</w:t>
+      </w:r>
+      <w:r>
+        <w:t>oard :</w:t>
       </w:r>
     </w:p>
     <w:p>
@@ -2252,23 +2140,7 @@
               <w:t>Je veux</w:t>
             </w:r>
             <w:r>
-              <w:t xml:space="preserve"> me connecter à </w:t>
-            </w:r>
-            <w:proofErr w:type="spellStart"/>
-            <w:r>
-              <w:t>Hego</w:t>
-            </w:r>
-            <w:proofErr w:type="spellEnd"/>
-            <w:r>
-              <w:t xml:space="preserve"> </w:t>
-            </w:r>
-            <w:proofErr w:type="spellStart"/>
-            <w:r>
-              <w:t>Lagunak</w:t>
-            </w:r>
-            <w:proofErr w:type="spellEnd"/>
-            <w:r>
-              <w:t>,</w:t>
+              <w:t xml:space="preserve"> me connecter à Hego Lagunak,</w:t>
             </w:r>
           </w:p>
           <w:p>
@@ -2326,15 +2198,7 @@
               <w:t xml:space="preserve"> j’accède </w:t>
             </w:r>
             <w:r>
-              <w:t xml:space="preserve">à la page </w:t>
-            </w:r>
-            <w:proofErr w:type="spellStart"/>
-            <w:r>
-              <w:t>connexion.php</w:t>
-            </w:r>
-            <w:proofErr w:type="spellEnd"/>
-            <w:r>
-              <w:t xml:space="preserve"> </w:t>
+              <w:t xml:space="preserve">à la page connexion.php </w:t>
             </w:r>
           </w:p>
           <w:p>
@@ -2412,162 +2276,363 @@
         <w:pStyle w:val="Titre3"/>
       </w:pPr>
       <w:r>
+        <w:t>3.1.2 Guide d’estimation des US ?</w:t>
+      </w:r>
+    </w:p>
+    <w:p/>
+    <w:p>
+      <w:r>
+        <w:t xml:space="preserve">Déroulement </w:t>
+      </w:r>
+      <w:r>
+        <w:t>d’une estimation d’une User Story :</w:t>
+      </w:r>
+    </w:p>
+    <w:p>
+      <w:pPr>
+        <w:ind w:firstLine="708"/>
+      </w:pPr>
+      <w:r>
+        <w:t>- On discute de la User Story</w:t>
+      </w:r>
+    </w:p>
+    <w:p>
+      <w:pPr>
+        <w:ind w:firstLine="708"/>
+      </w:pPr>
+      <w:r>
+        <w:t>- On vote chacun un point de charge</w:t>
+      </w:r>
+    </w:p>
+    <w:p>
+      <w:pPr>
+        <w:ind w:firstLine="708"/>
+      </w:pPr>
+      <w:r>
+        <w:t>- On discute et argumente son choix</w:t>
+      </w:r>
+    </w:p>
+    <w:p>
+      <w:pPr>
+        <w:ind w:firstLine="708"/>
+      </w:pPr>
+      <w:r>
+        <w:t>-</w:t>
+      </w:r>
+      <w:r>
+        <w:t xml:space="preserve"> </w:t>
+      </w:r>
+      <w:r>
+        <w:t xml:space="preserve">Recommencer si </w:t>
+      </w:r>
+      <w:r>
+        <w:t>nécessaire</w:t>
+      </w:r>
+    </w:p>
+    <w:p>
+      <w:pPr>
+        <w:ind w:firstLine="708"/>
+      </w:pPr>
+    </w:p>
+    <w:p/>
+    <w:p>
+      <w:pPr>
+        <w:pStyle w:val="Titre2"/>
+      </w:pPr>
+      <w:r>
         <w:t>3</w:t>
       </w:r>
       <w:r>
-        <w:t>.1.2 Guide d’estimation des US ?</w:t>
+        <w:t>.2 Pendant le sprint (Réalisation)</w:t>
+      </w:r>
+    </w:p>
+    <w:p>
+      <w:pPr>
+        <w:pStyle w:val="Titre3"/>
+      </w:pPr>
+      <w:r>
+        <w:t>3</w:t>
+      </w:r>
+      <w:r>
+        <w:t>.2.1 Daily-meeting</w:t>
       </w:r>
     </w:p>
     <w:p/>
     <w:p>
       <w:r>
-        <w:t xml:space="preserve">Déroulement </w:t>
-      </w:r>
-      <w:r>
-        <w:t>d’une estimation d’une User Story :</w:t>
-      </w:r>
-    </w:p>
-    <w:p>
-      <w:pPr>
-        <w:ind w:firstLine="708"/>
-      </w:pPr>
-      <w:r>
-        <w:t>- On discute de la User Story</w:t>
-      </w:r>
-    </w:p>
-    <w:p>
-      <w:pPr>
-        <w:ind w:firstLine="708"/>
-      </w:pPr>
-      <w:r>
-        <w:t>- On vote chacun un point de charge</w:t>
-      </w:r>
-    </w:p>
-    <w:p>
-      <w:pPr>
-        <w:ind w:firstLine="708"/>
-      </w:pPr>
-      <w:r>
-        <w:t>- On discute et argumente son choix</w:t>
-      </w:r>
-    </w:p>
-    <w:p>
-      <w:pPr>
-        <w:ind w:firstLine="708"/>
-      </w:pPr>
-      <w:r>
-        <w:t xml:space="preserve">- Recommencer si </w:t>
-      </w:r>
-      <w:r>
-        <w:t>nécessaire</w:t>
-      </w:r>
-    </w:p>
-    <w:p>
-      <w:pPr>
-        <w:ind w:firstLine="708"/>
-      </w:pPr>
+        <w:t>Un daily-meeting est r</w:t>
+      </w:r>
+      <w:r>
+        <w:t>é</w:t>
+      </w:r>
+      <w:r>
+        <w:t xml:space="preserve">alisé </w:t>
+      </w:r>
+      <w:r>
+        <w:t>tous le</w:t>
+      </w:r>
+      <w:r>
+        <w:t xml:space="preserve">s matins </w:t>
+      </w:r>
+      <w:r>
+        <w:t>(dans la mesure du possible, donc pendant les semaines réservées à la SAE)</w:t>
+      </w:r>
+      <w:r>
+        <w:t>, pour faire un point sur l’avancée de chaque User Story.</w:t>
+      </w:r>
+    </w:p>
+    <w:p>
+      <w:pPr>
+        <w:pStyle w:val="Titre3"/>
+      </w:pPr>
+      <w:r>
+        <w:t>3</w:t>
+      </w:r>
+      <w:r>
+        <w:t>.2.2 Tableau des tâches et burndown chart</w:t>
+      </w:r>
+    </w:p>
+    <w:p>
+      <w:r>
+        <w:t>Pour des raison</w:t>
+      </w:r>
+      <w:r>
+        <w:t>s</w:t>
+      </w:r>
+      <w:r>
+        <w:t xml:space="preserve"> de praticité, nous avons décidé de </w:t>
+      </w:r>
+      <w:r>
+        <w:t>faire notre tableau des tâches sur Trello</w:t>
+      </w:r>
+      <w:r>
+        <w:t xml:space="preserve"> pour que tous les membre</w:t>
+      </w:r>
+      <w:r>
+        <w:t xml:space="preserve">s du groupe </w:t>
+      </w:r>
+      <w:r>
+        <w:t>puissent y accéder n’importe où à n’importe quel moment via ce lien :</w:t>
+      </w:r>
+      <w:r>
+        <w:t xml:space="preserve"> </w:t>
+      </w:r>
+      <w:hyperlink r:id="rId10" w:history="1">
+        <w:r>
+          <w:rPr>
+            <w:rStyle w:val="Lienhypertexte"/>
+          </w:rPr>
+          <w:t>https://trello.com/b/Ob13KIfO/hego-lagunak</w:t>
+        </w:r>
+      </w:hyperlink>
+      <w:r>
+        <w:t>.</w:t>
+      </w:r>
+    </w:p>
+    <w:p>
+      <w:r>
+        <w:t xml:space="preserve">Notre tableau des tâches est composé de </w:t>
+      </w:r>
+      <w:r>
+        <w:t>5</w:t>
+      </w:r>
+      <w:r>
+        <w:t xml:space="preserve"> colonnes :</w:t>
+      </w:r>
+    </w:p>
+    <w:p>
+      <w:pPr>
+        <w:pStyle w:val="Paragraphedeliste"/>
+        <w:numPr>
+          <w:ilvl w:val="0"/>
+          <w:numId w:val="12"/>
+        </w:numPr>
+      </w:pPr>
+      <w:r>
+        <w:t xml:space="preserve">TODO : Les Users Stories </w:t>
+      </w:r>
+      <w:r>
+        <w:t>à</w:t>
+      </w:r>
+      <w:r>
+        <w:t xml:space="preserve"> comme</w:t>
+      </w:r>
+      <w:r>
+        <w:t>ncer</w:t>
+      </w:r>
+      <w:r>
+        <w:t xml:space="preserve"> </w:t>
+      </w:r>
+    </w:p>
+    <w:p>
+      <w:pPr>
+        <w:pStyle w:val="Paragraphedeliste"/>
+        <w:numPr>
+          <w:ilvl w:val="0"/>
+          <w:numId w:val="12"/>
+        </w:numPr>
+      </w:pPr>
+      <w:r>
+        <w:t>PROGRESS : Les Users stories commencé ou en développement</w:t>
+      </w:r>
+    </w:p>
+    <w:p>
+      <w:pPr>
+        <w:pStyle w:val="Paragraphedeliste"/>
+        <w:numPr>
+          <w:ilvl w:val="0"/>
+          <w:numId w:val="12"/>
+        </w:numPr>
+      </w:pPr>
+      <w:r>
+        <w:t>TO TEST : Les Users stories en attente d</w:t>
+      </w:r>
+      <w:r>
+        <w:t>’être testé</w:t>
+      </w:r>
+    </w:p>
+    <w:p>
+      <w:pPr>
+        <w:pStyle w:val="Paragraphedeliste"/>
+        <w:numPr>
+          <w:ilvl w:val="0"/>
+          <w:numId w:val="12"/>
+        </w:numPr>
+      </w:pPr>
+      <w:r>
+        <w:t>TESTING : Les Users stories en cours de test. En fonction des résultats des tests, les Users Stories peuvent ensuite être placé dans DONE ou être replacé dans une colonne précédente.</w:t>
+      </w:r>
+    </w:p>
+    <w:p>
+      <w:pPr>
+        <w:pStyle w:val="Paragraphedeliste"/>
+        <w:numPr>
+          <w:ilvl w:val="0"/>
+          <w:numId w:val="12"/>
+        </w:numPr>
+      </w:pPr>
+      <w:r>
+        <w:t xml:space="preserve">DONE : Les Users stories terminé, </w:t>
+      </w:r>
+      <w:r>
+        <w:t>c’est-à-dire développé et testé à 100%</w:t>
+      </w:r>
+      <w:r>
+        <w:t xml:space="preserve"> (DOD)</w:t>
+      </w:r>
+      <w:r>
+        <w:t>.</w:t>
+      </w:r>
+    </w:p>
+    <w:p>
+      <w:r>
+        <w:t>En plus des colonnes,</w:t>
+      </w:r>
+      <w:r>
+        <w:t xml:space="preserve"> un emplacement PAUSE</w:t>
+      </w:r>
+      <w:r>
+        <w:t xml:space="preserve"> sera créée</w:t>
+      </w:r>
+      <w:r>
+        <w:t xml:space="preserve"> pour y glisser toutes les Users Stories à l’arrêt.</w:t>
+      </w:r>
+    </w:p>
+    <w:p>
+      <w:r>
+        <w:t>Pour terminer, un Burndown chart sera intégré dans Trello pour suivre la progression générale de l’équipe.</w:t>
+      </w:r>
+    </w:p>
+    <w:p>
+      <w:r>
+        <w:t>Exemple de Burndown chart :</w:t>
+      </w:r>
+    </w:p>
+    <w:p>
+      <w:r>
+        <w:rPr>
+          <w:noProof/>
+        </w:rPr>
+        <w:drawing>
+          <wp:inline distT="0" distB="0" distL="0" distR="0" wp14:anchorId="6DE4CB4A" wp14:editId="68ED1D8A">
+            <wp:extent cx="5753100" cy="3460115"/>
+            <wp:effectExtent l="0" t="0" r="0" b="6985"/>
+            <wp:docPr id="4" name="Image 4"/>
+            <wp:cNvGraphicFramePr>
+              <a:graphicFrameLocks xmlns:a="http://schemas.openxmlformats.org/drawingml/2006/main" noChangeAspect="1"/>
+            </wp:cNvGraphicFramePr>
+            <a:graphic xmlns:a="http://schemas.openxmlformats.org/drawingml/2006/main">
+              <a:graphicData uri="http://schemas.openxmlformats.org/drawingml/2006/picture">
+                <pic:pic xmlns:pic="http://schemas.openxmlformats.org/drawingml/2006/picture">
+                  <pic:nvPicPr>
+                    <pic:cNvPr id="0" name="Picture 2"/>
+                    <pic:cNvPicPr>
+                      <a:picLocks noChangeAspect="1" noChangeArrowheads="1"/>
+                    </pic:cNvPicPr>
+                  </pic:nvPicPr>
+                  <pic:blipFill>
+                    <a:blip r:embed="rId11" cstate="print">
+                      <a:extLst>
+                        <a:ext uri="{28A0092B-C50C-407E-A947-70E740481C1C}">
+                          <a14:useLocalDpi xmlns:a14="http://schemas.microsoft.com/office/drawing/2010/main" val="0"/>
+                        </a:ext>
+                      </a:extLst>
+                    </a:blip>
+                    <a:srcRect/>
+                    <a:stretch>
+                      <a:fillRect/>
+                    </a:stretch>
+                  </pic:blipFill>
+                  <pic:spPr bwMode="auto">
+                    <a:xfrm>
+                      <a:off x="0" y="0"/>
+                      <a:ext cx="5753100" cy="3460115"/>
+                    </a:xfrm>
+                    <a:prstGeom prst="rect">
+                      <a:avLst/>
+                    </a:prstGeom>
+                    <a:noFill/>
+                    <a:ln>
+                      <a:noFill/>
+                    </a:ln>
+                  </pic:spPr>
+                </pic:pic>
+              </a:graphicData>
+            </a:graphic>
+          </wp:inline>
+        </w:drawing>
+      </w:r>
     </w:p>
     <w:p/>
     <w:p>
       <w:pPr>
-        <w:pStyle w:val="Titre2"/>
-      </w:pPr>
-      <w:r>
+        <w:pStyle w:val="Titre3"/>
+      </w:pPr>
+      <w:r>
+        <w:lastRenderedPageBreak/>
         <w:t>3</w:t>
       </w:r>
       <w:r>
-        <w:t>.2 Pendant le sprint (Réalisation)</w:t>
-      </w:r>
-    </w:p>
-    <w:p>
-      <w:pPr>
-        <w:pStyle w:val="Titre3"/>
-      </w:pPr>
-      <w:r>
-        <w:t>3</w:t>
-      </w:r>
-      <w:r>
-        <w:t>.2.1 Daily-meeting</w:t>
-      </w:r>
-    </w:p>
-    <w:p/>
-    <w:p>
-      <w:r>
-        <w:t xml:space="preserve">Un </w:t>
-      </w:r>
-      <w:proofErr w:type="spellStart"/>
-      <w:r>
-        <w:t>daily</w:t>
-      </w:r>
-      <w:proofErr w:type="spellEnd"/>
-      <w:r>
-        <w:t>-meeting est r</w:t>
-      </w:r>
-      <w:r>
-        <w:t>é</w:t>
-      </w:r>
-      <w:r>
-        <w:t xml:space="preserve">alisé </w:t>
-      </w:r>
-      <w:r>
-        <w:t>tous le</w:t>
-      </w:r>
-      <w:r>
-        <w:t xml:space="preserve">s matins </w:t>
-      </w:r>
-      <w:r>
-        <w:t>(dans la mesure du possible, donc pendant les semaines réservées à la SAE)</w:t>
-      </w:r>
-      <w:r>
-        <w:t>, pour faire un point sur l’avancée de chaque User Story.</w:t>
-      </w:r>
-    </w:p>
-    <w:p>
-      <w:pPr>
-        <w:pStyle w:val="Titre3"/>
-      </w:pPr>
-      <w:r>
-        <w:t>3</w:t>
-      </w:r>
-      <w:r>
-        <w:t xml:space="preserve">.2.2 Tableau des tâches et </w:t>
-      </w:r>
-      <w:proofErr w:type="spellStart"/>
-      <w:r>
-        <w:t>burndown</w:t>
-      </w:r>
-      <w:proofErr w:type="spellEnd"/>
-      <w:r>
-        <w:t xml:space="preserve"> chart</w:t>
-      </w:r>
-    </w:p>
-    <w:p>
-      <w:r>
-        <w:t xml:space="preserve">Notre Scrum </w:t>
-      </w:r>
-      <w:proofErr w:type="spellStart"/>
-      <w:r>
-        <w:t>Board</w:t>
-      </w:r>
-      <w:proofErr w:type="spellEnd"/>
-      <w:r>
-        <w:t xml:space="preserve"> est </w:t>
-      </w:r>
-    </w:p>
-    <w:p>
-      <w:pPr>
-        <w:pStyle w:val="Titre3"/>
-      </w:pPr>
-      <w:r>
-        <w:t>3</w:t>
-      </w:r>
-      <w:r>
         <w:t>.3 A la fin du Sprint (Clôture)</w:t>
       </w:r>
     </w:p>
+    <w:p>
+      <w:r>
+        <w:t xml:space="preserve">À la fin de chaque sprint, une revue est organisée pour discuter du dernier sprint afin de mieux prévoir le prochain. Cette revue permettra aussi </w:t>
+      </w:r>
+      <w:r>
+        <w:t>à</w:t>
+      </w:r>
+      <w:r>
+        <w:t xml:space="preserve"> l’équipe </w:t>
+      </w:r>
+      <w:r>
+        <w:t>d’optimiser sa manière de travailler pour pouvoir être plus productif durant les prochains sprints.</w:t>
+      </w:r>
+    </w:p>
     <w:sectPr>
-      <w:footerReference w:type="even" r:id="rId10"/>
-      <w:footerReference w:type="default" r:id="rId11"/>
+      <w:footerReference w:type="even" r:id="rId12"/>
+      <w:footerReference w:type="default" r:id="rId13"/>
       <w:pgSz w:w="11906" w:h="16838"/>
       <w:pgMar w:top="1417" w:right="1417" w:bottom="1417" w:left="1417" w:header="708" w:footer="708" w:gutter="0"/>
       <w:cols w:space="708"/>
@@ -2613,6 +2678,7 @@
         <w:docPartUnique/>
       </w:docPartObj>
     </w:sdtPr>
+    <w:sdtEndPr/>
     <w:sdtContent>
       <w:p>
         <w:pPr>
@@ -2657,6 +2723,7 @@
         <w:docPartUnique/>
       </w:docPartObj>
     </w:sdtPr>
+    <w:sdtEndPr/>
     <w:sdtContent>
       <w:p>
         <w:pPr>
@@ -2946,6 +3013,119 @@
     </w:lvl>
   </w:abstractNum>
   <w:abstractNum w:abstractNumId="2" w15:restartNumberingAfterBreak="0">
+    <w:nsid w:val="0A422772"/>
+    <w:multiLevelType w:val="hybridMultilevel"/>
+    <w:tmpl w:val="FD32F168"/>
+    <w:lvl w:ilvl="0" w:tplc="040C0001">
+      <w:start w:val="1"/>
+      <w:numFmt w:val="bullet"/>
+      <w:lvlText w:val=""/>
+      <w:lvlJc w:val="left"/>
+      <w:pPr>
+        <w:ind w:left="720" w:hanging="360"/>
+      </w:pPr>
+      <w:rPr>
+        <w:rFonts w:ascii="Symbol" w:hAnsi="Symbol" w:hint="default"/>
+      </w:rPr>
+    </w:lvl>
+    <w:lvl w:ilvl="1" w:tplc="040C0003" w:tentative="1">
+      <w:start w:val="1"/>
+      <w:numFmt w:val="bullet"/>
+      <w:lvlText w:val="o"/>
+      <w:lvlJc w:val="left"/>
+      <w:pPr>
+        <w:ind w:left="1440" w:hanging="360"/>
+      </w:pPr>
+      <w:rPr>
+        <w:rFonts w:ascii="Courier New" w:hAnsi="Courier New" w:cs="Courier New" w:hint="default"/>
+      </w:rPr>
+    </w:lvl>
+    <w:lvl w:ilvl="2" w:tplc="040C0005" w:tentative="1">
+      <w:start w:val="1"/>
+      <w:numFmt w:val="bullet"/>
+      <w:lvlText w:val=""/>
+      <w:lvlJc w:val="left"/>
+      <w:pPr>
+        <w:ind w:left="2160" w:hanging="360"/>
+      </w:pPr>
+      <w:rPr>
+        <w:rFonts w:ascii="Wingdings" w:hAnsi="Wingdings" w:hint="default"/>
+      </w:rPr>
+    </w:lvl>
+    <w:lvl w:ilvl="3" w:tplc="040C0001" w:tentative="1">
+      <w:start w:val="1"/>
+      <w:numFmt w:val="bullet"/>
+      <w:lvlText w:val=""/>
+      <w:lvlJc w:val="left"/>
+      <w:pPr>
+        <w:ind w:left="2880" w:hanging="360"/>
+      </w:pPr>
+      <w:rPr>
+        <w:rFonts w:ascii="Symbol" w:hAnsi="Symbol" w:hint="default"/>
+      </w:rPr>
+    </w:lvl>
+    <w:lvl w:ilvl="4" w:tplc="040C0003" w:tentative="1">
+      <w:start w:val="1"/>
+      <w:numFmt w:val="bullet"/>
+      <w:lvlText w:val="o"/>
+      <w:lvlJc w:val="left"/>
+      <w:pPr>
+        <w:ind w:left="3600" w:hanging="360"/>
+      </w:pPr>
+      <w:rPr>
+        <w:rFonts w:ascii="Courier New" w:hAnsi="Courier New" w:cs="Courier New" w:hint="default"/>
+      </w:rPr>
+    </w:lvl>
+    <w:lvl w:ilvl="5" w:tplc="040C0005" w:tentative="1">
+      <w:start w:val="1"/>
+      <w:numFmt w:val="bullet"/>
+      <w:lvlText w:val=""/>
+      <w:lvlJc w:val="left"/>
+      <w:pPr>
+        <w:ind w:left="4320" w:hanging="360"/>
+      </w:pPr>
+      <w:rPr>
+        <w:rFonts w:ascii="Wingdings" w:hAnsi="Wingdings" w:hint="default"/>
+      </w:rPr>
+    </w:lvl>
+    <w:lvl w:ilvl="6" w:tplc="040C0001" w:tentative="1">
+      <w:start w:val="1"/>
+      <w:numFmt w:val="bullet"/>
+      <w:lvlText w:val=""/>
+      <w:lvlJc w:val="left"/>
+      <w:pPr>
+        <w:ind w:left="5040" w:hanging="360"/>
+      </w:pPr>
+      <w:rPr>
+        <w:rFonts w:ascii="Symbol" w:hAnsi="Symbol" w:hint="default"/>
+      </w:rPr>
+    </w:lvl>
+    <w:lvl w:ilvl="7" w:tplc="040C0003" w:tentative="1">
+      <w:start w:val="1"/>
+      <w:numFmt w:val="bullet"/>
+      <w:lvlText w:val="o"/>
+      <w:lvlJc w:val="left"/>
+      <w:pPr>
+        <w:ind w:left="5760" w:hanging="360"/>
+      </w:pPr>
+      <w:rPr>
+        <w:rFonts w:ascii="Courier New" w:hAnsi="Courier New" w:cs="Courier New" w:hint="default"/>
+      </w:rPr>
+    </w:lvl>
+    <w:lvl w:ilvl="8" w:tplc="040C0005" w:tentative="1">
+      <w:start w:val="1"/>
+      <w:numFmt w:val="bullet"/>
+      <w:lvlText w:val=""/>
+      <w:lvlJc w:val="left"/>
+      <w:pPr>
+        <w:ind w:left="6480" w:hanging="360"/>
+      </w:pPr>
+      <w:rPr>
+        <w:rFonts w:ascii="Wingdings" w:hAnsi="Wingdings" w:hint="default"/>
+      </w:rPr>
+    </w:lvl>
+  </w:abstractNum>
+  <w:abstractNum w:abstractNumId="3" w15:restartNumberingAfterBreak="0">
     <w:nsid w:val="22C642C6"/>
     <w:multiLevelType w:val="hybridMultilevel"/>
     <w:tmpl w:val="F092D9FA"/>
@@ -3058,7 +3238,7 @@
       </w:rPr>
     </w:lvl>
   </w:abstractNum>
-  <w:abstractNum w:abstractNumId="3" w15:restartNumberingAfterBreak="0">
+  <w:abstractNum w:abstractNumId="4" w15:restartNumberingAfterBreak="0">
     <w:nsid w:val="27E66F49"/>
     <w:multiLevelType w:val="hybridMultilevel"/>
     <w:tmpl w:val="1458F670"/>
@@ -3171,7 +3351,7 @@
       </w:rPr>
     </w:lvl>
   </w:abstractNum>
-  <w:abstractNum w:abstractNumId="4" w15:restartNumberingAfterBreak="0">
+  <w:abstractNum w:abstractNumId="5" w15:restartNumberingAfterBreak="0">
     <w:nsid w:val="4B571FBB"/>
     <w:multiLevelType w:val="hybridMultilevel"/>
     <w:tmpl w:val="C5C6F0AE"/>
@@ -3284,7 +3464,7 @@
       </w:rPr>
     </w:lvl>
   </w:abstractNum>
-  <w:abstractNum w:abstractNumId="5" w15:restartNumberingAfterBreak="0">
+  <w:abstractNum w:abstractNumId="6" w15:restartNumberingAfterBreak="0">
     <w:nsid w:val="4BE551EF"/>
     <w:multiLevelType w:val="hybridMultilevel"/>
     <w:tmpl w:val="B8C88354"/>
@@ -3373,7 +3553,7 @@
       </w:pPr>
     </w:lvl>
   </w:abstractNum>
-  <w:abstractNum w:abstractNumId="6" w15:restartNumberingAfterBreak="0">
+  <w:abstractNum w:abstractNumId="7" w15:restartNumberingAfterBreak="0">
     <w:nsid w:val="50A75B4A"/>
     <w:multiLevelType w:val="multilevel"/>
     <w:tmpl w:val="D0A839F6"/>
@@ -3486,7 +3666,7 @@
       </w:rPr>
     </w:lvl>
   </w:abstractNum>
-  <w:abstractNum w:abstractNumId="7" w15:restartNumberingAfterBreak="0">
+  <w:abstractNum w:abstractNumId="8" w15:restartNumberingAfterBreak="0">
     <w:nsid w:val="640F50DA"/>
     <w:multiLevelType w:val="multilevel"/>
     <w:tmpl w:val="B37073CC"/>
@@ -3607,7 +3787,7 @@
       </w:rPr>
     </w:lvl>
   </w:abstractNum>
-  <w:abstractNum w:abstractNumId="8" w15:restartNumberingAfterBreak="0">
+  <w:abstractNum w:abstractNumId="9" w15:restartNumberingAfterBreak="0">
     <w:nsid w:val="73320EC7"/>
     <w:multiLevelType w:val="hybridMultilevel"/>
     <w:tmpl w:val="DD98A69E"/>
@@ -3720,7 +3900,7 @@
       </w:rPr>
     </w:lvl>
   </w:abstractNum>
-  <w:abstractNum w:abstractNumId="9" w15:restartNumberingAfterBreak="0">
+  <w:abstractNum w:abstractNumId="10" w15:restartNumberingAfterBreak="0">
     <w:nsid w:val="74F83283"/>
     <w:multiLevelType w:val="multilevel"/>
     <w:tmpl w:val="796C8044"/>
@@ -3841,7 +4021,7 @@
       </w:rPr>
     </w:lvl>
   </w:abstractNum>
-  <w:abstractNum w:abstractNumId="10" w15:restartNumberingAfterBreak="0">
+  <w:abstractNum w:abstractNumId="11" w15:restartNumberingAfterBreak="0">
     <w:nsid w:val="7ECD61DE"/>
     <w:multiLevelType w:val="multilevel"/>
     <w:tmpl w:val="7EA858D6"/>
@@ -3955,28 +4135,28 @@
     </w:lvl>
   </w:abstractNum>
   <w:num w:numId="1" w16cid:durableId="84302847">
-    <w:abstractNumId w:val="5"/>
+    <w:abstractNumId w:val="6"/>
   </w:num>
   <w:num w:numId="2" w16cid:durableId="2040085593">
+    <w:abstractNumId w:val="11"/>
+  </w:num>
+  <w:num w:numId="3" w16cid:durableId="619534226">
     <w:abstractNumId w:val="10"/>
   </w:num>
-  <w:num w:numId="3" w16cid:durableId="619534226">
-    <w:abstractNumId w:val="9"/>
+  <w:num w:numId="4" w16cid:durableId="882332145">
+    <w:abstractNumId w:val="8"/>
   </w:num>
-  <w:num w:numId="4" w16cid:durableId="882332145">
+  <w:num w:numId="5" w16cid:durableId="1605769084">
     <w:abstractNumId w:val="7"/>
   </w:num>
-  <w:num w:numId="5" w16cid:durableId="1605769084">
-    <w:abstractNumId w:val="6"/>
-  </w:num>
   <w:num w:numId="6" w16cid:durableId="2035114187">
-    <w:abstractNumId w:val="2"/>
+    <w:abstractNumId w:val="3"/>
   </w:num>
   <w:num w:numId="7" w16cid:durableId="2124566165">
-    <w:abstractNumId w:val="3"/>
+    <w:abstractNumId w:val="4"/>
   </w:num>
   <w:num w:numId="8" w16cid:durableId="1198155706">
-    <w:abstractNumId w:val="8"/>
+    <w:abstractNumId w:val="9"/>
   </w:num>
   <w:num w:numId="9" w16cid:durableId="1960794750">
     <w:abstractNumId w:val="1"/>
@@ -3985,7 +4165,10 @@
     <w:abstractNumId w:val="0"/>
   </w:num>
   <w:num w:numId="11" w16cid:durableId="1358895823">
-    <w:abstractNumId w:val="4"/>
+    <w:abstractNumId w:val="5"/>
+  </w:num>
+  <w:num w:numId="12" w16cid:durableId="185406194">
+    <w:abstractNumId w:val="2"/>
   </w:num>
 </w:numbering>
 </file>
@@ -4113,6 +4296,7 @@
     <w:lsdException w:name="HTML Sample" w:semiHidden="1" w:unhideWhenUsed="1"/>
     <w:lsdException w:name="HTML Typewriter" w:semiHidden="1" w:unhideWhenUsed="1"/>
     <w:lsdException w:name="HTML Variable" w:semiHidden="1" w:unhideWhenUsed="1"/>
+    <w:lsdException w:name="Normal Table" w:semiHidden="1" w:unhideWhenUsed="1"/>
     <w:lsdException w:name="annotation subject" w:semiHidden="1" w:unhideWhenUsed="1"/>
     <w:lsdException w:name="No List" w:semiHidden="1" w:unhideWhenUsed="1"/>
     <w:lsdException w:name="Outline List 1" w:semiHidden="1" w:unhideWhenUsed="1"/>
@@ -4155,8 +4339,11 @@
     <w:lsdException w:name="Table Contemporary" w:semiHidden="1" w:unhideWhenUsed="1"/>
     <w:lsdException w:name="Table Elegant" w:semiHidden="1" w:unhideWhenUsed="1"/>
     <w:lsdException w:name="Table Professional" w:semiHidden="1" w:unhideWhenUsed="1"/>
+    <w:lsdException w:name="Table Subtle 1" w:semiHidden="1" w:unhideWhenUsed="1"/>
     <w:lsdException w:name="Table Subtle 2" w:semiHidden="1" w:unhideWhenUsed="1"/>
     <w:lsdException w:name="Table Web 1" w:semiHidden="1" w:unhideWhenUsed="1"/>
+    <w:lsdException w:name="Table Web 2" w:semiHidden="1" w:unhideWhenUsed="1"/>
+    <w:lsdException w:name="Table Web 3" w:semiHidden="1" w:unhideWhenUsed="1"/>
     <w:lsdException w:name="Balloon Text" w:semiHidden="1" w:unhideWhenUsed="1"/>
     <w:lsdException w:name="Table Grid" w:uiPriority="39"/>
     <w:lsdException w:name="Table Theme" w:semiHidden="1" w:unhideWhenUsed="1"/>
@@ -4642,6 +4829,30 @@
       <w:szCs w:val="24"/>
     </w:rPr>
   </w:style>
+  <w:style w:type="character" w:styleId="Mentionnonrsolue">
+    <w:name w:val="Unresolved Mention"/>
+    <w:basedOn w:val="Policepardfaut"/>
+    <w:uiPriority w:val="99"/>
+    <w:semiHidden/>
+    <w:unhideWhenUsed/>
+    <w:rsid w:val="00793FE1"/>
+    <w:rPr>
+      <w:color w:val="605E5C"/>
+      <w:shd w:val="clear" w:color="auto" w:fill="E1DFDD"/>
+    </w:rPr>
+  </w:style>
+  <w:style w:type="character" w:styleId="Lienhypertextesuivivisit">
+    <w:name w:val="FollowedHyperlink"/>
+    <w:basedOn w:val="Policepardfaut"/>
+    <w:uiPriority w:val="99"/>
+    <w:semiHidden/>
+    <w:unhideWhenUsed/>
+    <w:rsid w:val="00270CB2"/>
+    <w:rPr>
+      <w:color w:val="954F72" w:themeColor="followedHyperlink"/>
+      <w:u w:val="single"/>
+    </w:rPr>
+  </w:style>
 </w:styles>
 </file>
 

</xml_diff>

<commit_message>
Alex >> Algo >> Test [à faire] : conserver les filleuls dupliqués
</commit_message>
<xml_diff>
--- a/Livrables/Gestion/MementoAgileProjet3.docx
+++ b/Livrables/Gestion/MementoAgileProjet3.docx
@@ -161,6 +161,7 @@
         </w:rPr>
         <w:t xml:space="preserve">Richard </w:t>
       </w:r>
+      <w:proofErr w:type="spellStart"/>
       <w:r>
         <w:rPr>
           <w:sz w:val="32"/>
@@ -168,6 +169,7 @@
         </w:rPr>
         <w:t>Chbeir</w:t>
       </w:r>
+      <w:proofErr w:type="spellEnd"/>
     </w:p>
     <w:p>
       <w:pPr>
@@ -334,7 +336,9 @@
               <w:tab w:val="right" w:leader="dot" w:pos="9062"/>
             </w:tabs>
             <w:rPr>
+              <w:rFonts w:eastAsiaTheme="minorEastAsia"/>
               <w:noProof/>
+              <w:lang w:eastAsia="fr-FR"/>
             </w:rPr>
           </w:pPr>
           <w:r>
@@ -346,17 +350,19 @@
           <w:r>
             <w:fldChar w:fldCharType="separate"/>
           </w:r>
-          <w:hyperlink w:anchor="_Toc115806837" w:history="1">
+          <w:hyperlink w:anchor="_Toc119494190" w:history="1">
             <w:r>
               <w:rPr>
                 <w:rStyle w:val="Lienhypertexte"/>
                 <w:noProof/>
               </w:rPr>
-              <w:t>1.</w:t>
-            </w:r>
-            <w:r>
-              <w:rPr>
-                <w:noProof/>
+              <w:t>1</w:t>
+            </w:r>
+            <w:r>
+              <w:rPr>
+                <w:rFonts w:eastAsiaTheme="minorEastAsia"/>
+                <w:noProof/>
+                <w:lang w:eastAsia="fr-FR"/>
               </w:rPr>
               <w:tab/>
             </w:r>
@@ -386,7 +392,7 @@
                 <w:noProof/>
                 <w:webHidden/>
               </w:rPr>
-              <w:instrText xml:space="preserve"> PAGEREF _Toc115806837 \h </w:instrText>
+              <w:instrText xml:space="preserve"> PAGEREF _Toc119494190 \h </w:instrText>
             </w:r>
             <w:r>
               <w:rPr>
@@ -425,20 +431,24 @@
               <w:tab w:val="right" w:leader="dot" w:pos="9062"/>
             </w:tabs>
             <w:rPr>
+              <w:rFonts w:eastAsiaTheme="minorEastAsia"/>
               <w:noProof/>
+              <w:lang w:eastAsia="fr-FR"/>
             </w:rPr>
           </w:pPr>
-          <w:hyperlink w:anchor="_Toc115806838" w:history="1">
+          <w:hyperlink w:anchor="_Toc119494191" w:history="1">
             <w:r>
               <w:rPr>
                 <w:rStyle w:val="Lienhypertexte"/>
                 <w:noProof/>
               </w:rPr>
-              <w:t>2.</w:t>
-            </w:r>
-            <w:r>
-              <w:rPr>
-                <w:noProof/>
+              <w:t>2</w:t>
+            </w:r>
+            <w:r>
+              <w:rPr>
+                <w:rFonts w:eastAsiaTheme="minorEastAsia"/>
+                <w:noProof/>
+                <w:lang w:eastAsia="fr-FR"/>
               </w:rPr>
               <w:tab/>
             </w:r>
@@ -468,7 +478,7 @@
                 <w:noProof/>
                 <w:webHidden/>
               </w:rPr>
-              <w:instrText xml:space="preserve"> PAGEREF _Toc115806838 \h </w:instrText>
+              <w:instrText xml:space="preserve"> PAGEREF _Toc119494191 \h </w:instrText>
             </w:r>
             <w:r>
               <w:rPr>
@@ -507,20 +517,24 @@
               <w:tab w:val="right" w:leader="dot" w:pos="9062"/>
             </w:tabs>
             <w:rPr>
+              <w:rFonts w:eastAsiaTheme="minorEastAsia"/>
               <w:noProof/>
+              <w:lang w:eastAsia="fr-FR"/>
             </w:rPr>
           </w:pPr>
-          <w:hyperlink w:anchor="_Toc115806839" w:history="1">
+          <w:hyperlink w:anchor="_Toc119494192" w:history="1">
             <w:r>
               <w:rPr>
                 <w:rStyle w:val="Lienhypertexte"/>
                 <w:noProof/>
               </w:rPr>
-              <w:t>1.1</w:t>
-            </w:r>
-            <w:r>
-              <w:rPr>
-                <w:noProof/>
+              <w:t>2.1</w:t>
+            </w:r>
+            <w:r>
+              <w:rPr>
+                <w:rFonts w:eastAsiaTheme="minorEastAsia"/>
+                <w:noProof/>
+                <w:lang w:eastAsia="fr-FR"/>
               </w:rPr>
               <w:tab/>
             </w:r>
@@ -550,7 +564,7 @@
                 <w:noProof/>
                 <w:webHidden/>
               </w:rPr>
-              <w:instrText xml:space="preserve"> PAGEREF _Toc115806839 \h </w:instrText>
+              <w:instrText xml:space="preserve"> PAGEREF _Toc119494192 \h </w:instrText>
             </w:r>
             <w:r>
               <w:rPr>
@@ -589,20 +603,24 @@
               <w:tab w:val="right" w:leader="dot" w:pos="9062"/>
             </w:tabs>
             <w:rPr>
+              <w:rFonts w:eastAsiaTheme="minorEastAsia"/>
               <w:noProof/>
+              <w:lang w:eastAsia="fr-FR"/>
             </w:rPr>
           </w:pPr>
-          <w:hyperlink w:anchor="_Toc115806840" w:history="1">
+          <w:hyperlink w:anchor="_Toc119494193" w:history="1">
             <w:r>
               <w:rPr>
                 <w:rStyle w:val="Lienhypertexte"/>
                 <w:noProof/>
               </w:rPr>
-              <w:t>1.2</w:t>
-            </w:r>
-            <w:r>
-              <w:rPr>
-                <w:noProof/>
+              <w:t>2.2</w:t>
+            </w:r>
+            <w:r>
+              <w:rPr>
+                <w:rFonts w:eastAsiaTheme="minorEastAsia"/>
+                <w:noProof/>
+                <w:lang w:eastAsia="fr-FR"/>
               </w:rPr>
               <w:tab/>
             </w:r>
@@ -632,7 +650,7 @@
                 <w:noProof/>
                 <w:webHidden/>
               </w:rPr>
-              <w:instrText xml:space="preserve"> PAGEREF _Toc115806840 \h </w:instrText>
+              <w:instrText xml:space="preserve"> PAGEREF _Toc119494193 \h </w:instrText>
             </w:r>
             <w:r>
               <w:rPr>
@@ -671,20 +689,24 @@
               <w:tab w:val="right" w:leader="dot" w:pos="9062"/>
             </w:tabs>
             <w:rPr>
+              <w:rFonts w:eastAsiaTheme="minorEastAsia"/>
               <w:noProof/>
+              <w:lang w:eastAsia="fr-FR"/>
             </w:rPr>
           </w:pPr>
-          <w:hyperlink w:anchor="_Toc115806841" w:history="1">
+          <w:hyperlink w:anchor="_Toc119494194" w:history="1">
             <w:r>
               <w:rPr>
                 <w:rStyle w:val="Lienhypertexte"/>
                 <w:noProof/>
               </w:rPr>
-              <w:t>1.3</w:t>
-            </w:r>
-            <w:r>
-              <w:rPr>
-                <w:noProof/>
+              <w:t>2.3</w:t>
+            </w:r>
+            <w:r>
+              <w:rPr>
+                <w:rFonts w:eastAsiaTheme="minorEastAsia"/>
+                <w:noProof/>
+                <w:lang w:eastAsia="fr-FR"/>
               </w:rPr>
               <w:tab/>
             </w:r>
@@ -714,7 +736,7 @@
                 <w:noProof/>
                 <w:webHidden/>
               </w:rPr>
-              <w:instrText xml:space="preserve"> PAGEREF _Toc115806841 \h </w:instrText>
+              <w:instrText xml:space="preserve"> PAGEREF _Toc119494194 \h </w:instrText>
             </w:r>
             <w:r>
               <w:rPr>
@@ -735,6 +757,694 @@
                 <w:webHidden/>
               </w:rPr>
               <w:t>4</w:t>
+            </w:r>
+            <w:r>
+              <w:rPr>
+                <w:noProof/>
+                <w:webHidden/>
+              </w:rPr>
+              <w:fldChar w:fldCharType="end"/>
+            </w:r>
+          </w:hyperlink>
+        </w:p>
+        <w:p>
+          <w:pPr>
+            <w:pStyle w:val="TM1"/>
+            <w:tabs>
+              <w:tab w:val="left" w:pos="440"/>
+              <w:tab w:val="right" w:leader="dot" w:pos="9062"/>
+            </w:tabs>
+            <w:rPr>
+              <w:rFonts w:eastAsiaTheme="minorEastAsia"/>
+              <w:noProof/>
+              <w:lang w:eastAsia="fr-FR"/>
+            </w:rPr>
+          </w:pPr>
+          <w:hyperlink w:anchor="_Toc119494195" w:history="1">
+            <w:r>
+              <w:rPr>
+                <w:rStyle w:val="Lienhypertexte"/>
+                <w:noProof/>
+              </w:rPr>
+              <w:t>3</w:t>
+            </w:r>
+            <w:r>
+              <w:rPr>
+                <w:rFonts w:eastAsiaTheme="minorEastAsia"/>
+                <w:noProof/>
+                <w:lang w:eastAsia="fr-FR"/>
+              </w:rPr>
+              <w:tab/>
+            </w:r>
+            <w:r>
+              <w:rPr>
+                <w:rStyle w:val="Lienhypertexte"/>
+                <w:noProof/>
+              </w:rPr>
+              <w:t>Mise en place des rituels</w:t>
+            </w:r>
+            <w:r>
+              <w:rPr>
+                <w:noProof/>
+                <w:webHidden/>
+              </w:rPr>
+              <w:tab/>
+            </w:r>
+            <w:r>
+              <w:rPr>
+                <w:noProof/>
+                <w:webHidden/>
+              </w:rPr>
+              <w:fldChar w:fldCharType="begin"/>
+            </w:r>
+            <w:r>
+              <w:rPr>
+                <w:noProof/>
+                <w:webHidden/>
+              </w:rPr>
+              <w:instrText xml:space="preserve"> PAGEREF _Toc119494195 \h </w:instrText>
+            </w:r>
+            <w:r>
+              <w:rPr>
+                <w:noProof/>
+                <w:webHidden/>
+              </w:rPr>
+            </w:r>
+            <w:r>
+              <w:rPr>
+                <w:noProof/>
+                <w:webHidden/>
+              </w:rPr>
+              <w:fldChar w:fldCharType="separate"/>
+            </w:r>
+            <w:r>
+              <w:rPr>
+                <w:noProof/>
+                <w:webHidden/>
+              </w:rPr>
+              <w:t>5</w:t>
+            </w:r>
+            <w:r>
+              <w:rPr>
+                <w:noProof/>
+                <w:webHidden/>
+              </w:rPr>
+              <w:fldChar w:fldCharType="end"/>
+            </w:r>
+          </w:hyperlink>
+        </w:p>
+        <w:p>
+          <w:pPr>
+            <w:pStyle w:val="TM2"/>
+            <w:tabs>
+              <w:tab w:val="left" w:pos="880"/>
+              <w:tab w:val="right" w:leader="dot" w:pos="9062"/>
+            </w:tabs>
+            <w:rPr>
+              <w:rFonts w:eastAsiaTheme="minorEastAsia"/>
+              <w:noProof/>
+              <w:lang w:eastAsia="fr-FR"/>
+            </w:rPr>
+          </w:pPr>
+          <w:hyperlink w:anchor="_Toc119494196" w:history="1">
+            <w:r>
+              <w:rPr>
+                <w:rStyle w:val="Lienhypertexte"/>
+                <w:noProof/>
+              </w:rPr>
+              <w:t>3.1</w:t>
+            </w:r>
+            <w:r>
+              <w:rPr>
+                <w:rFonts w:eastAsiaTheme="minorEastAsia"/>
+                <w:noProof/>
+                <w:lang w:eastAsia="fr-FR"/>
+              </w:rPr>
+              <w:tab/>
+            </w:r>
+            <w:r>
+              <w:rPr>
+                <w:rStyle w:val="Lienhypertexte"/>
+                <w:noProof/>
+              </w:rPr>
+              <w:t>Avant le sprint (Préparation)</w:t>
+            </w:r>
+            <w:r>
+              <w:rPr>
+                <w:noProof/>
+                <w:webHidden/>
+              </w:rPr>
+              <w:tab/>
+            </w:r>
+            <w:r>
+              <w:rPr>
+                <w:noProof/>
+                <w:webHidden/>
+              </w:rPr>
+              <w:fldChar w:fldCharType="begin"/>
+            </w:r>
+            <w:r>
+              <w:rPr>
+                <w:noProof/>
+                <w:webHidden/>
+              </w:rPr>
+              <w:instrText xml:space="preserve"> PAGEREF _Toc119494196 \h </w:instrText>
+            </w:r>
+            <w:r>
+              <w:rPr>
+                <w:noProof/>
+                <w:webHidden/>
+              </w:rPr>
+            </w:r>
+            <w:r>
+              <w:rPr>
+                <w:noProof/>
+                <w:webHidden/>
+              </w:rPr>
+              <w:fldChar w:fldCharType="separate"/>
+            </w:r>
+            <w:r>
+              <w:rPr>
+                <w:noProof/>
+                <w:webHidden/>
+              </w:rPr>
+              <w:t>5</w:t>
+            </w:r>
+            <w:r>
+              <w:rPr>
+                <w:noProof/>
+                <w:webHidden/>
+              </w:rPr>
+              <w:fldChar w:fldCharType="end"/>
+            </w:r>
+          </w:hyperlink>
+        </w:p>
+        <w:p>
+          <w:pPr>
+            <w:pStyle w:val="TM3"/>
+            <w:tabs>
+              <w:tab w:val="left" w:pos="1320"/>
+              <w:tab w:val="right" w:leader="dot" w:pos="9062"/>
+            </w:tabs>
+            <w:rPr>
+              <w:rFonts w:eastAsiaTheme="minorEastAsia"/>
+              <w:noProof/>
+              <w:lang w:eastAsia="fr-FR"/>
+            </w:rPr>
+          </w:pPr>
+          <w:hyperlink w:anchor="_Toc119494197" w:history="1">
+            <w:r>
+              <w:rPr>
+                <w:rStyle w:val="Lienhypertexte"/>
+                <w:noProof/>
+              </w:rPr>
+              <w:t>3.1.1</w:t>
+            </w:r>
+            <w:r>
+              <w:rPr>
+                <w:rFonts w:eastAsiaTheme="minorEastAsia"/>
+                <w:noProof/>
+                <w:lang w:eastAsia="fr-FR"/>
+              </w:rPr>
+              <w:tab/>
+            </w:r>
+            <w:r>
+              <w:rPr>
+                <w:rStyle w:val="Lienhypertexte"/>
+                <w:noProof/>
+              </w:rPr>
+              <w:t>Guide d’écriture des Users Stories</w:t>
+            </w:r>
+            <w:r>
+              <w:rPr>
+                <w:noProof/>
+                <w:webHidden/>
+              </w:rPr>
+              <w:tab/>
+            </w:r>
+            <w:r>
+              <w:rPr>
+                <w:noProof/>
+                <w:webHidden/>
+              </w:rPr>
+              <w:fldChar w:fldCharType="begin"/>
+            </w:r>
+            <w:r>
+              <w:rPr>
+                <w:noProof/>
+                <w:webHidden/>
+              </w:rPr>
+              <w:instrText xml:space="preserve"> PAGEREF _Toc119494197 \h </w:instrText>
+            </w:r>
+            <w:r>
+              <w:rPr>
+                <w:noProof/>
+                <w:webHidden/>
+              </w:rPr>
+            </w:r>
+            <w:r>
+              <w:rPr>
+                <w:noProof/>
+                <w:webHidden/>
+              </w:rPr>
+              <w:fldChar w:fldCharType="separate"/>
+            </w:r>
+            <w:r>
+              <w:rPr>
+                <w:noProof/>
+                <w:webHidden/>
+              </w:rPr>
+              <w:t>5</w:t>
+            </w:r>
+            <w:r>
+              <w:rPr>
+                <w:noProof/>
+                <w:webHidden/>
+              </w:rPr>
+              <w:fldChar w:fldCharType="end"/>
+            </w:r>
+          </w:hyperlink>
+        </w:p>
+        <w:p>
+          <w:pPr>
+            <w:pStyle w:val="TM3"/>
+            <w:tabs>
+              <w:tab w:val="left" w:pos="1320"/>
+              <w:tab w:val="right" w:leader="dot" w:pos="9062"/>
+            </w:tabs>
+            <w:rPr>
+              <w:rFonts w:eastAsiaTheme="minorEastAsia"/>
+              <w:noProof/>
+              <w:lang w:eastAsia="fr-FR"/>
+            </w:rPr>
+          </w:pPr>
+          <w:hyperlink w:anchor="_Toc119494198" w:history="1">
+            <w:r>
+              <w:rPr>
+                <w:rStyle w:val="Lienhypertexte"/>
+                <w:noProof/>
+              </w:rPr>
+              <w:t>3.1.2</w:t>
+            </w:r>
+            <w:r>
+              <w:rPr>
+                <w:rFonts w:eastAsiaTheme="minorEastAsia"/>
+                <w:noProof/>
+                <w:lang w:eastAsia="fr-FR"/>
+              </w:rPr>
+              <w:tab/>
+            </w:r>
+            <w:r>
+              <w:rPr>
+                <w:rStyle w:val="Lienhypertexte"/>
+                <w:noProof/>
+              </w:rPr>
+              <w:t>Guide d’estimation des US ?</w:t>
+            </w:r>
+            <w:r>
+              <w:rPr>
+                <w:noProof/>
+                <w:webHidden/>
+              </w:rPr>
+              <w:tab/>
+            </w:r>
+            <w:r>
+              <w:rPr>
+                <w:noProof/>
+                <w:webHidden/>
+              </w:rPr>
+              <w:fldChar w:fldCharType="begin"/>
+            </w:r>
+            <w:r>
+              <w:rPr>
+                <w:noProof/>
+                <w:webHidden/>
+              </w:rPr>
+              <w:instrText xml:space="preserve"> PAGEREF _Toc119494198 \h </w:instrText>
+            </w:r>
+            <w:r>
+              <w:rPr>
+                <w:noProof/>
+                <w:webHidden/>
+              </w:rPr>
+            </w:r>
+            <w:r>
+              <w:rPr>
+                <w:noProof/>
+                <w:webHidden/>
+              </w:rPr>
+              <w:fldChar w:fldCharType="separate"/>
+            </w:r>
+            <w:r>
+              <w:rPr>
+                <w:noProof/>
+                <w:webHidden/>
+              </w:rPr>
+              <w:t>6</w:t>
+            </w:r>
+            <w:r>
+              <w:rPr>
+                <w:noProof/>
+                <w:webHidden/>
+              </w:rPr>
+              <w:fldChar w:fldCharType="end"/>
+            </w:r>
+          </w:hyperlink>
+        </w:p>
+        <w:p>
+          <w:pPr>
+            <w:pStyle w:val="TM2"/>
+            <w:tabs>
+              <w:tab w:val="left" w:pos="880"/>
+              <w:tab w:val="right" w:leader="dot" w:pos="9062"/>
+            </w:tabs>
+            <w:rPr>
+              <w:rFonts w:eastAsiaTheme="minorEastAsia"/>
+              <w:noProof/>
+              <w:lang w:eastAsia="fr-FR"/>
+            </w:rPr>
+          </w:pPr>
+          <w:hyperlink w:anchor="_Toc119494199" w:history="1">
+            <w:r>
+              <w:rPr>
+                <w:rStyle w:val="Lienhypertexte"/>
+                <w:noProof/>
+              </w:rPr>
+              <w:t>3.2</w:t>
+            </w:r>
+            <w:r>
+              <w:rPr>
+                <w:rFonts w:eastAsiaTheme="minorEastAsia"/>
+                <w:noProof/>
+                <w:lang w:eastAsia="fr-FR"/>
+              </w:rPr>
+              <w:tab/>
+            </w:r>
+            <w:r>
+              <w:rPr>
+                <w:rStyle w:val="Lienhypertexte"/>
+                <w:noProof/>
+              </w:rPr>
+              <w:t>Pendant le sprint (Réalisation)</w:t>
+            </w:r>
+            <w:r>
+              <w:rPr>
+                <w:noProof/>
+                <w:webHidden/>
+              </w:rPr>
+              <w:tab/>
+            </w:r>
+            <w:r>
+              <w:rPr>
+                <w:noProof/>
+                <w:webHidden/>
+              </w:rPr>
+              <w:fldChar w:fldCharType="begin"/>
+            </w:r>
+            <w:r>
+              <w:rPr>
+                <w:noProof/>
+                <w:webHidden/>
+              </w:rPr>
+              <w:instrText xml:space="preserve"> PAGEREF _Toc119494199 \h </w:instrText>
+            </w:r>
+            <w:r>
+              <w:rPr>
+                <w:noProof/>
+                <w:webHidden/>
+              </w:rPr>
+            </w:r>
+            <w:r>
+              <w:rPr>
+                <w:noProof/>
+                <w:webHidden/>
+              </w:rPr>
+              <w:fldChar w:fldCharType="separate"/>
+            </w:r>
+            <w:r>
+              <w:rPr>
+                <w:noProof/>
+                <w:webHidden/>
+              </w:rPr>
+              <w:t>7</w:t>
+            </w:r>
+            <w:r>
+              <w:rPr>
+                <w:noProof/>
+                <w:webHidden/>
+              </w:rPr>
+              <w:fldChar w:fldCharType="end"/>
+            </w:r>
+          </w:hyperlink>
+        </w:p>
+        <w:p>
+          <w:pPr>
+            <w:pStyle w:val="TM3"/>
+            <w:tabs>
+              <w:tab w:val="left" w:pos="1320"/>
+              <w:tab w:val="right" w:leader="dot" w:pos="9062"/>
+            </w:tabs>
+            <w:rPr>
+              <w:rFonts w:eastAsiaTheme="minorEastAsia"/>
+              <w:noProof/>
+              <w:lang w:eastAsia="fr-FR"/>
+            </w:rPr>
+          </w:pPr>
+          <w:hyperlink w:anchor="_Toc119494200" w:history="1">
+            <w:r>
+              <w:rPr>
+                <w:rStyle w:val="Lienhypertexte"/>
+                <w:noProof/>
+              </w:rPr>
+              <w:t>3.2.1</w:t>
+            </w:r>
+            <w:r>
+              <w:rPr>
+                <w:rFonts w:eastAsiaTheme="minorEastAsia"/>
+                <w:noProof/>
+                <w:lang w:eastAsia="fr-FR"/>
+              </w:rPr>
+              <w:tab/>
+            </w:r>
+            <w:r>
+              <w:rPr>
+                <w:rStyle w:val="Lienhypertexte"/>
+                <w:noProof/>
+              </w:rPr>
+              <w:t>Daily-meeting</w:t>
+            </w:r>
+            <w:r>
+              <w:rPr>
+                <w:noProof/>
+                <w:webHidden/>
+              </w:rPr>
+              <w:tab/>
+            </w:r>
+            <w:r>
+              <w:rPr>
+                <w:noProof/>
+                <w:webHidden/>
+              </w:rPr>
+              <w:fldChar w:fldCharType="begin"/>
+            </w:r>
+            <w:r>
+              <w:rPr>
+                <w:noProof/>
+                <w:webHidden/>
+              </w:rPr>
+              <w:instrText xml:space="preserve"> PAGEREF _Toc119494200 \h </w:instrText>
+            </w:r>
+            <w:r>
+              <w:rPr>
+                <w:noProof/>
+                <w:webHidden/>
+              </w:rPr>
+            </w:r>
+            <w:r>
+              <w:rPr>
+                <w:noProof/>
+                <w:webHidden/>
+              </w:rPr>
+              <w:fldChar w:fldCharType="separate"/>
+            </w:r>
+            <w:r>
+              <w:rPr>
+                <w:noProof/>
+                <w:webHidden/>
+              </w:rPr>
+              <w:t>7</w:t>
+            </w:r>
+            <w:r>
+              <w:rPr>
+                <w:noProof/>
+                <w:webHidden/>
+              </w:rPr>
+              <w:fldChar w:fldCharType="end"/>
+            </w:r>
+          </w:hyperlink>
+        </w:p>
+        <w:p>
+          <w:pPr>
+            <w:pStyle w:val="TM3"/>
+            <w:tabs>
+              <w:tab w:val="left" w:pos="1320"/>
+              <w:tab w:val="right" w:leader="dot" w:pos="9062"/>
+            </w:tabs>
+            <w:rPr>
+              <w:rFonts w:eastAsiaTheme="minorEastAsia"/>
+              <w:noProof/>
+              <w:lang w:eastAsia="fr-FR"/>
+            </w:rPr>
+          </w:pPr>
+          <w:hyperlink w:anchor="_Toc119494201" w:history="1">
+            <w:r>
+              <w:rPr>
+                <w:rStyle w:val="Lienhypertexte"/>
+                <w:noProof/>
+              </w:rPr>
+              <w:t>3.2.2</w:t>
+            </w:r>
+            <w:r>
+              <w:rPr>
+                <w:rFonts w:eastAsiaTheme="minorEastAsia"/>
+                <w:noProof/>
+                <w:lang w:eastAsia="fr-FR"/>
+              </w:rPr>
+              <w:tab/>
+            </w:r>
+            <w:r>
+              <w:rPr>
+                <w:rStyle w:val="Lienhypertexte"/>
+                <w:noProof/>
+              </w:rPr>
+              <w:t>Tableau des tâches et burndown chart</w:t>
+            </w:r>
+            <w:r>
+              <w:rPr>
+                <w:noProof/>
+                <w:webHidden/>
+              </w:rPr>
+              <w:tab/>
+            </w:r>
+            <w:r>
+              <w:rPr>
+                <w:noProof/>
+                <w:webHidden/>
+              </w:rPr>
+              <w:fldChar w:fldCharType="begin"/>
+            </w:r>
+            <w:r>
+              <w:rPr>
+                <w:noProof/>
+                <w:webHidden/>
+              </w:rPr>
+              <w:instrText xml:space="preserve"> PAGEREF _Toc119494201 \h </w:instrText>
+            </w:r>
+            <w:r>
+              <w:rPr>
+                <w:noProof/>
+                <w:webHidden/>
+              </w:rPr>
+            </w:r>
+            <w:r>
+              <w:rPr>
+                <w:noProof/>
+                <w:webHidden/>
+              </w:rPr>
+              <w:fldChar w:fldCharType="separate"/>
+            </w:r>
+            <w:r>
+              <w:rPr>
+                <w:noProof/>
+                <w:webHidden/>
+              </w:rPr>
+              <w:t>7</w:t>
+            </w:r>
+            <w:r>
+              <w:rPr>
+                <w:noProof/>
+                <w:webHidden/>
+              </w:rPr>
+              <w:fldChar w:fldCharType="end"/>
+            </w:r>
+          </w:hyperlink>
+        </w:p>
+        <w:p>
+          <w:pPr>
+            <w:pStyle w:val="TM2"/>
+            <w:tabs>
+              <w:tab w:val="left" w:pos="880"/>
+              <w:tab w:val="right" w:leader="dot" w:pos="9062"/>
+            </w:tabs>
+            <w:rPr>
+              <w:rFonts w:eastAsiaTheme="minorEastAsia"/>
+              <w:noProof/>
+              <w:lang w:eastAsia="fr-FR"/>
+            </w:rPr>
+          </w:pPr>
+          <w:hyperlink w:anchor="_Toc119494202" w:history="1">
+            <w:r>
+              <w:rPr>
+                <w:rStyle w:val="Lienhypertexte"/>
+                <w:noProof/>
+              </w:rPr>
+              <w:t>3.3</w:t>
+            </w:r>
+            <w:r>
+              <w:rPr>
+                <w:rFonts w:eastAsiaTheme="minorEastAsia"/>
+                <w:noProof/>
+                <w:lang w:eastAsia="fr-FR"/>
+              </w:rPr>
+              <w:tab/>
+            </w:r>
+            <w:r>
+              <w:rPr>
+                <w:rStyle w:val="Lienhypertexte"/>
+                <w:noProof/>
+              </w:rPr>
+              <w:t>A la fin du Sprint (Clôture)</w:t>
+            </w:r>
+            <w:r>
+              <w:rPr>
+                <w:noProof/>
+                <w:webHidden/>
+              </w:rPr>
+              <w:tab/>
+            </w:r>
+            <w:r>
+              <w:rPr>
+                <w:noProof/>
+                <w:webHidden/>
+              </w:rPr>
+              <w:fldChar w:fldCharType="begin"/>
+            </w:r>
+            <w:r>
+              <w:rPr>
+                <w:noProof/>
+                <w:webHidden/>
+              </w:rPr>
+              <w:instrText xml:space="preserve"> PAGEREF _Toc119494202 \h </w:instrText>
+            </w:r>
+            <w:r>
+              <w:rPr>
+                <w:noProof/>
+                <w:webHidden/>
+              </w:rPr>
+            </w:r>
+            <w:r>
+              <w:rPr>
+                <w:noProof/>
+                <w:webHidden/>
+              </w:rPr>
+              <w:fldChar w:fldCharType="separate"/>
+            </w:r>
+            <w:r>
+              <w:rPr>
+                <w:noProof/>
+                <w:webHidden/>
+              </w:rPr>
+              <w:t>8</w:t>
             </w:r>
             <w:r>
               <w:rPr>
@@ -776,10 +1486,10 @@
         <w:pStyle w:val="Titre1"/>
         <w:numPr>
           <w:ilvl w:val="0"/>
-          <w:numId w:val="4"/>
+          <w:numId w:val="13"/>
         </w:numPr>
       </w:pPr>
-      <w:bookmarkStart w:id="0" w:name="_Toc115806837"/>
+      <w:bookmarkStart w:id="0" w:name="_Toc119494190"/>
       <w:r>
         <w:lastRenderedPageBreak/>
         <w:t>Pitch du projet</w:t>
@@ -802,7 +1512,15 @@
         <w:jc w:val="both"/>
       </w:pPr>
       <w:r>
-        <w:t>Le parrainage est un évènement annuel réalisé par l'association étudiante Hego Berria (un BDE), dans lequel les étudiants de première année répondent d'abord à un questionnaire rédigé par les membres du BDE. Ensuite, les étudiants de deuxième année sont associés automatiquement (ou en choisissant, en fonction du paramétrage du questionnaire) à un étudiant de 1ère année, créant alors l'association entre le parrain et le filleul.</w:t>
+        <w:t xml:space="preserve">Le parrainage est un évènement annuel réalisé par l'association étudiante Hego </w:t>
+      </w:r>
+      <w:proofErr w:type="spellStart"/>
+      <w:r>
+        <w:t>Berria</w:t>
+      </w:r>
+      <w:proofErr w:type="spellEnd"/>
+      <w:r>
+        <w:t xml:space="preserve"> (un BDE), dans lequel les étudiants de première année répondent d'abord à un questionnaire rédigé par les membres du BDE. Ensuite, les étudiants de deuxième année sont associés automatiquement (ou en choisissant, en fonction du paramétrage du questionnaire) à un étudiant de 1ère année, créant alors l'association entre le parrain et le filleul.</w:t>
       </w:r>
     </w:p>
     <w:p>
@@ -838,7 +1556,15 @@
         <w:jc w:val="both"/>
       </w:pPr>
       <w:r>
-        <w:t>Le bureau des étudiants Hego Berria est une association avec une identité forte, qui commence à développer en parallèle (sans lien avec la SAE) un site web et une application de covoiturage. Faciliter ce système de parrainage peut alors le rendre plus fiable et avenant, en proposant des fonctionnalités ludiques dans un environnement maîtrisé (sans devoir recommencer à chaque fois tous les processus de création du formulaire ou devoir utiliser des applications tierces comme Excel ou Forms de chez Google, dénaturant l'association).</w:t>
+        <w:t xml:space="preserve">Le bureau des étudiants Hego </w:t>
+      </w:r>
+      <w:proofErr w:type="spellStart"/>
+      <w:r>
+        <w:t>Berria</w:t>
+      </w:r>
+      <w:proofErr w:type="spellEnd"/>
+      <w:r>
+        <w:t xml:space="preserve"> est une association avec une identité forte, qui commence à développer en parallèle (sans lien avec la SAE) un site web et une application de covoiturage. Faciliter ce système de parrainage peut alors le rendre plus fiable et avenant, en proposant des fonctionnalités ludiques dans un environnement maîtrisé (sans devoir recommencer à chaque fois tous les processus de création du formulaire ou devoir utiliser des applications tierces comme Excel ou Forms de chez Google, dénaturant l'association).</w:t>
       </w:r>
     </w:p>
     <w:p>
@@ -846,25 +1572,24 @@
         <w:pStyle w:val="Titre1"/>
         <w:numPr>
           <w:ilvl w:val="0"/>
-          <w:numId w:val="4"/>
+          <w:numId w:val="13"/>
         </w:numPr>
       </w:pPr>
-      <w:bookmarkStart w:id="1" w:name="_Toc115806838"/>
+      <w:bookmarkStart w:id="1" w:name="_Toc119494191"/>
       <w:r>
         <w:t>Organisation de l’équipe</w:t>
       </w:r>
       <w:bookmarkEnd w:id="1"/>
     </w:p>
-    <w:p/>
     <w:p>
       <w:pPr>
         <w:pStyle w:val="Titre2"/>
         <w:numPr>
           <w:ilvl w:val="1"/>
-          <w:numId w:val="5"/>
+          <w:numId w:val="13"/>
         </w:numPr>
       </w:pPr>
-      <w:bookmarkStart w:id="2" w:name="_Toc115806839"/>
+      <w:bookmarkStart w:id="2" w:name="_Toc119494192"/>
       <w:r>
         <w:t>Le Scrum Master</w:t>
       </w:r>
@@ -891,6 +1616,28 @@
     <w:p>
       <w:pPr>
         <w:ind w:firstLine="360"/>
+        <w:jc w:val="both"/>
+      </w:pPr>
+      <w:r>
+        <w:t>La désignation d’Alexandre en tant que Scrum Master nous paraissait raisonnable car nous l’avions déjà désigné comme chef de projet</w:t>
+      </w:r>
+      <w:r>
+        <w:t xml:space="preserve"> (bien que le </w:t>
+      </w:r>
+      <w:proofErr w:type="spellStart"/>
+      <w:r>
+        <w:t>Scum</w:t>
+      </w:r>
+      <w:proofErr w:type="spellEnd"/>
+      <w:r>
+        <w:t xml:space="preserve"> Master ne soit pas un chef de projet !)</w:t>
+      </w:r>
+      <w:r>
+        <w:t xml:space="preserve"> l’an dernier, et qu’il a toujours pour objectif de conserver l’intégrité du projet. En tant que Scrum Master, nous pensons qu’il réussira à motiver les membres du projet tout en cadrant ce dernier, permettant alors une bonne avancée. Il faut aussi garder en tête une bonne idée des tâches restantes pour ne pas perdre de temps pour livrer après chaque sprint.</w:t>
+      </w:r>
+    </w:p>
+    <w:p>
+      <w:pPr>
         <w:jc w:val="both"/>
         <w:rPr>
           <w:rFonts w:asciiTheme="majorHAnsi" w:eastAsiaTheme="majorEastAsia" w:hAnsiTheme="majorHAnsi" w:cstheme="majorBidi"/>
@@ -899,34 +1646,31 @@
           <w:szCs w:val="26"/>
         </w:rPr>
       </w:pPr>
-      <w:r>
-        <w:t>La désignation d’Alexandre en tant que Scrum Master nous paraissait raisonnable car nous l’avions déjà désigné comme chef de projet</w:t>
-      </w:r>
-      <w:r>
-        <w:t xml:space="preserve"> (bien que le Scum Master ne soit pas un chef de projet !)</w:t>
-      </w:r>
-      <w:r>
-        <w:t xml:space="preserve"> l’an dernier, et qu’il a toujours pour objectif de conserver l’intégrité du projet. En tant que Scrum Master, nous pensons qu’il réussira à motiver les membres du projet tout en cadrant ce dernier, permettant alors une bonne avancée. Il faut aussi garder en tête une bonne idée des tâches restantes pour ne pas perdre de temps pour livrer après chaque sprint.</w:t>
-      </w:r>
     </w:p>
     <w:p>
       <w:pPr>
         <w:pStyle w:val="Titre2"/>
         <w:numPr>
           <w:ilvl w:val="1"/>
-          <w:numId w:val="5"/>
+          <w:numId w:val="13"/>
         </w:numPr>
       </w:pPr>
-      <w:bookmarkStart w:id="3" w:name="_Toc115806840"/>
+      <w:bookmarkStart w:id="3" w:name="_Toc119494193"/>
       <w:r>
         <w:lastRenderedPageBreak/>
-        <w:t>Le Product Owner</w:t>
-      </w:r>
+        <w:t xml:space="preserve">Le Product </w:t>
+      </w:r>
+      <w:proofErr w:type="spellStart"/>
+      <w:r>
+        <w:t>Owner</w:t>
+      </w:r>
+      <w:proofErr w:type="spellEnd"/>
       <w:r>
         <w:t xml:space="preserve"> (PO)</w:t>
       </w:r>
       <w:bookmarkEnd w:id="3"/>
     </w:p>
+    <w:p/>
     <w:p>
       <w:pPr>
         <w:ind w:firstLine="384"/>
@@ -957,13 +1701,31 @@
       <w:r>
         <w:t xml:space="preserve"> les décisions majeures concernant l’application (fonctionnalités urgentes, ordre de priorité…) à l’aide du </w:t>
       </w:r>
+      <w:proofErr w:type="spellStart"/>
       <w:r>
         <w:rPr>
           <w:i/>
           <w:iCs/>
         </w:rPr>
-        <w:t>product backlog</w:t>
-      </w:r>
+        <w:t>product</w:t>
+      </w:r>
+      <w:proofErr w:type="spellEnd"/>
+      <w:r>
+        <w:rPr>
+          <w:i/>
+          <w:iCs/>
+        </w:rPr>
+        <w:t xml:space="preserve"> </w:t>
+      </w:r>
+      <w:proofErr w:type="spellStart"/>
+      <w:r>
+        <w:rPr>
+          <w:i/>
+          <w:iCs/>
+        </w:rPr>
+        <w:t>backlog</w:t>
+      </w:r>
+      <w:proofErr w:type="spellEnd"/>
       <w:r>
         <w:t>. Il doit s’assurer que le projet est bien compris, nécessitant implication et disponibilité, pour donner un maximum d’informations à l’équipe de développement</w:t>
       </w:r>
@@ -1006,28 +1768,42 @@
       <w:r>
         <w:t>entretient aussi une bonne relation avec lui puisque nous le connaissons depuis plus d’un an maintenant. Pierre nous semblait alors tout désigné pour être notre PO.</w:t>
       </w:r>
+    </w:p>
+    <w:p>
+      <w:pPr>
+        <w:jc w:val="both"/>
+      </w:pPr>
     </w:p>
     <w:p>
       <w:pPr>
         <w:pStyle w:val="Titre2"/>
         <w:numPr>
           <w:ilvl w:val="1"/>
-          <w:numId w:val="5"/>
+          <w:numId w:val="13"/>
         </w:numPr>
       </w:pPr>
-      <w:bookmarkStart w:id="4" w:name="_Toc115806841"/>
+      <w:bookmarkStart w:id="4" w:name="_Toc119494194"/>
       <w:r>
         <w:t>L’équipe de développement</w:t>
       </w:r>
       <w:bookmarkEnd w:id="4"/>
     </w:p>
+    <w:p/>
     <w:p>
       <w:pPr>
         <w:ind w:firstLine="384"/>
         <w:jc w:val="both"/>
       </w:pPr>
       <w:r>
-        <w:t>Elle est le cœur même de la méthode Scrum, et doit être auto-organisée, spécialisée dans ces technologies, et donc dans de multiples domaines, et enfin, autonome. Elle ne doit écouter que ses instructions et celles données par le PO, en choisissant de bonnes pratiques de programmation, pour développer de manière itérative et incrémentale, facilitant au passage l’intégration continue.</w:t>
+        <w:t xml:space="preserve">Elle est le cœur même de la méthode Scrum, et doit être </w:t>
+      </w:r>
+      <w:proofErr w:type="spellStart"/>
+      <w:r>
+        <w:t>auto-organisée</w:t>
+      </w:r>
+      <w:proofErr w:type="spellEnd"/>
+      <w:r>
+        <w:t>, spécialisée dans ces technologies, et donc dans de multiples domaines, et enfin, autonome. Elle ne doit écouter que ses instructions et celles données par le PO, en choisissant de bonnes pratiques de programmation, pour développer de manière itérative et incrémentale, facilitant au passage l’intégration continue.</w:t>
       </w:r>
       <w:r>
         <w:t xml:space="preserve"> Les développeurs créent la valeur de l’application</w:t>
@@ -1571,7 +2347,6 @@
           </w:p>
           <w:p>
             <w:pPr>
-              <w:pStyle w:val="Paragraphedeliste"/>
               <w:jc w:val="both"/>
               <w:rPr>
                 <w:sz w:val="24"/>
@@ -1625,7 +2400,21 @@
                 <w:sz w:val="24"/>
                 <w:szCs w:val="24"/>
               </w:rPr>
-              <w:t>Très a l’écoute des gens</w:t>
+              <w:t xml:space="preserve">Très </w:t>
+            </w:r>
+            <w:r>
+              <w:rPr>
+                <w:sz w:val="24"/>
+                <w:szCs w:val="24"/>
+              </w:rPr>
+              <w:t>à</w:t>
+            </w:r>
+            <w:r>
+              <w:rPr>
+                <w:sz w:val="24"/>
+                <w:szCs w:val="24"/>
+              </w:rPr>
+              <w:t xml:space="preserve"> l’écoute des gens</w:t>
             </w:r>
           </w:p>
         </w:tc>
@@ -1680,47 +2469,75 @@
         <w:pStyle w:val="Titre1"/>
         <w:numPr>
           <w:ilvl w:val="0"/>
-          <w:numId w:val="4"/>
+          <w:numId w:val="13"/>
         </w:numPr>
       </w:pPr>
+      <w:bookmarkStart w:id="5" w:name="_Toc119494195"/>
       <w:r>
         <w:t>Mise en place des rituels</w:t>
       </w:r>
+      <w:bookmarkEnd w:id="5"/>
+    </w:p>
+    <w:p>
+      <w:pPr>
+        <w:pStyle w:val="Titre2"/>
+      </w:pPr>
+    </w:p>
+    <w:p>
+      <w:pPr>
+        <w:pStyle w:val="Titre2"/>
+        <w:numPr>
+          <w:ilvl w:val="1"/>
+          <w:numId w:val="13"/>
+        </w:numPr>
+      </w:pPr>
+      <w:bookmarkStart w:id="6" w:name="_Toc119494196"/>
+      <w:r>
+        <w:t>Avant le sprint</w:t>
+      </w:r>
+      <w:r>
+        <w:t xml:space="preserve"> (Préparation)</w:t>
+      </w:r>
+      <w:bookmarkEnd w:id="6"/>
     </w:p>
     <w:p/>
     <w:p>
       <w:pPr>
-        <w:pStyle w:val="Titre2"/>
-      </w:pPr>
-      <w:r>
-        <w:t>3.1 Avant le sprint</w:t>
-      </w:r>
-      <w:r>
-        <w:t xml:space="preserve"> (Préparation)</w:t>
-      </w:r>
-    </w:p>
-    <w:p>
-      <w:pPr>
         <w:pStyle w:val="Titre3"/>
-      </w:pPr>
-      <w:r>
-        <w:tab/>
-      </w:r>
-      <w:r>
-        <w:t>3.1.1. Guide d’écriture des Users Stories</w:t>
-      </w:r>
-    </w:p>
-    <w:p/>
+        <w:numPr>
+          <w:ilvl w:val="2"/>
+          <w:numId w:val="13"/>
+        </w:numPr>
+      </w:pPr>
+      <w:bookmarkStart w:id="7" w:name="_Toc119494197"/>
+      <w:r>
+        <w:t xml:space="preserve">Guide d’écriture des </w:t>
+      </w:r>
+      <w:proofErr w:type="spellStart"/>
+      <w:r>
+        <w:t>Users</w:t>
+      </w:r>
+      <w:proofErr w:type="spellEnd"/>
+      <w:r>
+        <w:t xml:space="preserve"> Stories</w:t>
+      </w:r>
+      <w:bookmarkEnd w:id="7"/>
+    </w:p>
     <w:p>
       <w:r>
         <w:t>Nous définirons nos</w:t>
       </w:r>
       <w:r>
-        <w:t xml:space="preserve"> User</w:t>
+        <w:t xml:space="preserve"> </w:t>
+      </w:r>
+      <w:proofErr w:type="spellStart"/>
+      <w:r>
+        <w:t>User</w:t>
       </w:r>
       <w:r>
         <w:t>s</w:t>
       </w:r>
+      <w:proofErr w:type="spellEnd"/>
       <w:r>
         <w:t xml:space="preserve"> Stor</w:t>
       </w:r>
@@ -1750,7 +2567,15 @@
         <w:t xml:space="preserve">- </w:t>
       </w:r>
       <w:r>
-        <w:t xml:space="preserve">Une priorité définie a l’aide de </w:t>
+        <w:t xml:space="preserve">Une priorité définie </w:t>
+      </w:r>
+      <w:proofErr w:type="spellStart"/>
+      <w:r>
+        <w:t>a</w:t>
+      </w:r>
+      <w:proofErr w:type="spellEnd"/>
+      <w:r>
+        <w:t xml:space="preserve"> l’aide de </w:t>
       </w:r>
       <w:r>
         <w:t>la position verticale dans le tableau (positionné en bas : peu important et inversement).</w:t>
@@ -1772,16 +2597,37 @@
         <w:t xml:space="preserve">- </w:t>
       </w:r>
       <w:r>
-        <w:t xml:space="preserve">Toutes ces Users Stories sont représentées sur </w:t>
+        <w:t xml:space="preserve">Toutes ces </w:t>
+      </w:r>
+      <w:proofErr w:type="spellStart"/>
+      <w:r>
+        <w:t>Users</w:t>
+      </w:r>
+      <w:proofErr w:type="spellEnd"/>
+      <w:r>
+        <w:t xml:space="preserve"> Stories sont représentées sur </w:t>
       </w:r>
       <w:r>
         <w:t xml:space="preserve">des post-it de couleurs différentes : </w:t>
       </w:r>
-      <w:r>
-        <w:t>Technical Stories en rose,</w:t>
-      </w:r>
-      <w:r>
-        <w:t xml:space="preserve"> Users Stories en bleu, les Correctifs en rouge et en vert les </w:t>
+      <w:proofErr w:type="spellStart"/>
+      <w:r>
+        <w:t>Technical</w:t>
+      </w:r>
+      <w:proofErr w:type="spellEnd"/>
+      <w:r>
+        <w:t xml:space="preserve"> Stories en rose,</w:t>
+      </w:r>
+      <w:r>
+        <w:t xml:space="preserve"> </w:t>
+      </w:r>
+      <w:proofErr w:type="spellStart"/>
+      <w:r>
+        <w:t>Users</w:t>
+      </w:r>
+      <w:proofErr w:type="spellEnd"/>
+      <w:r>
+        <w:t xml:space="preserve"> Stories en bleu, les Correctifs en rouge et en vert les </w:t>
       </w:r>
       <w:r>
         <w:t>tâches diverses</w:t>
@@ -1897,10 +2743,18 @@
         <w:t>sur notre Scrum</w:t>
       </w:r>
       <w:r>
-        <w:t xml:space="preserve"> B</w:t>
-      </w:r>
-      <w:r>
-        <w:t>oard :</w:t>
+        <w:t xml:space="preserve"> </w:t>
+      </w:r>
+      <w:proofErr w:type="spellStart"/>
+      <w:r>
+        <w:t>B</w:t>
+      </w:r>
+      <w:r>
+        <w:t>oard</w:t>
+      </w:r>
+      <w:proofErr w:type="spellEnd"/>
+      <w:r>
+        <w:t> :</w:t>
       </w:r>
     </w:p>
     <w:p>
@@ -1981,7 +2835,15 @@
         <w:t xml:space="preserve">À chaque Post-It nous associons une </w:t>
       </w:r>
       <w:r>
-        <w:t>fiche descriptive avec le contenue de la User Story.</w:t>
+        <w:t xml:space="preserve">fiche descriptive avec le contenue de </w:t>
+      </w:r>
+      <w:proofErr w:type="gramStart"/>
+      <w:r>
+        <w:t>la User</w:t>
+      </w:r>
+      <w:proofErr w:type="gramEnd"/>
+      <w:r>
+        <w:t xml:space="preserve"> Story.</w:t>
       </w:r>
     </w:p>
     <w:p>
@@ -2198,7 +3060,15 @@
               <w:t xml:space="preserve"> j’accède </w:t>
             </w:r>
             <w:r>
-              <w:t xml:space="preserve">à la page connexion.php </w:t>
+              <w:t xml:space="preserve">à la page </w:t>
+            </w:r>
+            <w:proofErr w:type="spellStart"/>
+            <w:r>
+              <w:t>connexion.php</w:t>
+            </w:r>
+            <w:proofErr w:type="spellEnd"/>
+            <w:r>
+              <w:t xml:space="preserve"> </w:t>
             </w:r>
           </w:p>
           <w:p>
@@ -2268,16 +3138,22 @@
     </w:tbl>
     <w:p>
       <w:pPr>
-        <w:spacing w:after="0"/>
-      </w:pPr>
-    </w:p>
-    <w:p>
-      <w:pPr>
         <w:pStyle w:val="Titre3"/>
       </w:pPr>
-      <w:r>
-        <w:t>3.1.2 Guide d’estimation des US ?</w:t>
-      </w:r>
+    </w:p>
+    <w:p>
+      <w:pPr>
+        <w:pStyle w:val="Titre3"/>
+        <w:numPr>
+          <w:ilvl w:val="2"/>
+          <w:numId w:val="13"/>
+        </w:numPr>
+      </w:pPr>
+      <w:bookmarkStart w:id="8" w:name="_Toc119494198"/>
+      <w:r>
+        <w:t>Guide d’estimation des US ?</w:t>
+      </w:r>
+      <w:bookmarkEnd w:id="8"/>
     </w:p>
     <w:p/>
     <w:p>
@@ -2293,7 +3169,15 @@
         <w:ind w:firstLine="708"/>
       </w:pPr>
       <w:r>
-        <w:t>- On discute de la User Story</w:t>
+        <w:t xml:space="preserve">- On discute de </w:t>
+      </w:r>
+      <w:proofErr w:type="gramStart"/>
+      <w:r>
+        <w:t>la User</w:t>
+      </w:r>
+      <w:proofErr w:type="gramEnd"/>
+      <w:r>
+        <w:t xml:space="preserve"> Story</w:t>
       </w:r>
     </w:p>
     <w:p>
@@ -2338,59 +3222,97 @@
     <w:p>
       <w:pPr>
         <w:pStyle w:val="Titre2"/>
-      </w:pPr>
-      <w:r>
-        <w:t>3</w:t>
-      </w:r>
-      <w:r>
-        <w:t>.2 Pendant le sprint (Réalisation)</w:t>
-      </w:r>
+        <w:numPr>
+          <w:ilvl w:val="1"/>
+          <w:numId w:val="13"/>
+        </w:numPr>
+      </w:pPr>
+      <w:bookmarkStart w:id="9" w:name="_Toc119494199"/>
+      <w:r>
+        <w:t>Pendant le sprint (Réalisation)</w:t>
+      </w:r>
+      <w:bookmarkEnd w:id="9"/>
     </w:p>
     <w:p>
       <w:pPr>
         <w:pStyle w:val="Titre3"/>
-      </w:pPr>
-      <w:r>
-        <w:t>3</w:t>
-      </w:r>
-      <w:r>
-        <w:t>.2.1 Daily-meeting</w:t>
+        <w:numPr>
+          <w:ilvl w:val="2"/>
+          <w:numId w:val="13"/>
+        </w:numPr>
+      </w:pPr>
+      <w:bookmarkStart w:id="10" w:name="_Toc119494200"/>
+      <w:r>
+        <w:t>Daily-</w:t>
+      </w:r>
+      <w:proofErr w:type="gramStart"/>
+      <w:r>
+        <w:t>meeting</w:t>
+      </w:r>
+      <w:bookmarkEnd w:id="10"/>
+      <w:proofErr w:type="gramEnd"/>
+    </w:p>
+    <w:p>
+      <w:r>
+        <w:t xml:space="preserve">Un </w:t>
+      </w:r>
+      <w:proofErr w:type="spellStart"/>
+      <w:r>
+        <w:t>daily</w:t>
+      </w:r>
+      <w:proofErr w:type="spellEnd"/>
+      <w:r>
+        <w:t>-</w:t>
+      </w:r>
+      <w:proofErr w:type="gramStart"/>
+      <w:r>
+        <w:t>meeting</w:t>
+      </w:r>
+      <w:proofErr w:type="gramEnd"/>
+      <w:r>
+        <w:t xml:space="preserve"> est r</w:t>
+      </w:r>
+      <w:r>
+        <w:t>é</w:t>
+      </w:r>
+      <w:r>
+        <w:t xml:space="preserve">alisé </w:t>
+      </w:r>
+      <w:r>
+        <w:t>tous le</w:t>
+      </w:r>
+      <w:r>
+        <w:t xml:space="preserve">s matins </w:t>
+      </w:r>
+      <w:r>
+        <w:t>(dans la mesure du possible, donc pendant les semaines réservées à la SAE)</w:t>
+      </w:r>
+      <w:r>
+        <w:t>, pour faire un point sur l’avancée de chaque User Story.</w:t>
       </w:r>
     </w:p>
     <w:p/>
     <w:p>
-      <w:r>
-        <w:t>Un daily-meeting est r</w:t>
-      </w:r>
-      <w:r>
-        <w:t>é</w:t>
-      </w:r>
-      <w:r>
-        <w:t xml:space="preserve">alisé </w:t>
-      </w:r>
-      <w:r>
-        <w:t>tous le</w:t>
-      </w:r>
-      <w:r>
-        <w:t xml:space="preserve">s matins </w:t>
-      </w:r>
-      <w:r>
-        <w:t>(dans la mesure du possible, donc pendant les semaines réservées à la SAE)</w:t>
-      </w:r>
-      <w:r>
-        <w:t>, pour faire un point sur l’avancée de chaque User Story.</w:t>
-      </w:r>
-    </w:p>
-    <w:p>
       <w:pPr>
         <w:pStyle w:val="Titre3"/>
-      </w:pPr>
-      <w:r>
-        <w:t>3</w:t>
-      </w:r>
-      <w:r>
-        <w:t>.2.2 Tableau des tâches et burndown chart</w:t>
-      </w:r>
+        <w:numPr>
+          <w:ilvl w:val="2"/>
+          <w:numId w:val="13"/>
+        </w:numPr>
+      </w:pPr>
+      <w:bookmarkStart w:id="11" w:name="_Toc119494201"/>
+      <w:r>
+        <w:t xml:space="preserve">Tableau des tâches et </w:t>
+      </w:r>
+      <w:proofErr w:type="spellStart"/>
+      <w:r>
+        <w:t>burndown</w:t>
+      </w:r>
+      <w:proofErr w:type="spellEnd"/>
+      <w:r>
+        <w:t xml:space="preserve"> chart</w:t>
+      </w:r>
+      <w:bookmarkEnd w:id="11"/>
     </w:p>
     <w:p>
       <w:r>
@@ -2449,7 +3371,15 @@
         </w:numPr>
       </w:pPr>
       <w:r>
-        <w:t xml:space="preserve">TODO : Les Users Stories </w:t>
+        <w:t xml:space="preserve">TODO : Les </w:t>
+      </w:r>
+      <w:proofErr w:type="spellStart"/>
+      <w:r>
+        <w:t>Users</w:t>
+      </w:r>
+      <w:proofErr w:type="spellEnd"/>
+      <w:r>
+        <w:t xml:space="preserve"> Stories </w:t>
       </w:r>
       <w:r>
         <w:t>à</w:t>
@@ -2473,7 +3403,15 @@
         </w:numPr>
       </w:pPr>
       <w:r>
-        <w:t>PROGRESS : Les Users stories commencé ou en développement</w:t>
+        <w:t xml:space="preserve">PROGRESS : Les </w:t>
+      </w:r>
+      <w:proofErr w:type="spellStart"/>
+      <w:r>
+        <w:t>Users</w:t>
+      </w:r>
+      <w:proofErr w:type="spellEnd"/>
+      <w:r>
+        <w:t xml:space="preserve"> stories commencé ou en développement</w:t>
       </w:r>
     </w:p>
     <w:p>
@@ -2485,7 +3423,15 @@
         </w:numPr>
       </w:pPr>
       <w:r>
-        <w:t>TO TEST : Les Users stories en attente d</w:t>
+        <w:t xml:space="preserve">TO TEST : Les </w:t>
+      </w:r>
+      <w:proofErr w:type="spellStart"/>
+      <w:r>
+        <w:t>Users</w:t>
+      </w:r>
+      <w:proofErr w:type="spellEnd"/>
+      <w:r>
+        <w:t xml:space="preserve"> stories en attente d</w:t>
       </w:r>
       <w:r>
         <w:t>’être testé</w:t>
@@ -2500,7 +3446,23 @@
         </w:numPr>
       </w:pPr>
       <w:r>
-        <w:t>TESTING : Les Users stories en cours de test. En fonction des résultats des tests, les Users Stories peuvent ensuite être placé dans DONE ou être replacé dans une colonne précédente.</w:t>
+        <w:t xml:space="preserve">TESTING : Les </w:t>
+      </w:r>
+      <w:proofErr w:type="spellStart"/>
+      <w:r>
+        <w:t>Users</w:t>
+      </w:r>
+      <w:proofErr w:type="spellEnd"/>
+      <w:r>
+        <w:t xml:space="preserve"> stories en cours de test. En fonction des résultats des tests, les </w:t>
+      </w:r>
+      <w:proofErr w:type="spellStart"/>
+      <w:r>
+        <w:t>Users</w:t>
+      </w:r>
+      <w:proofErr w:type="spellEnd"/>
+      <w:r>
+        <w:t xml:space="preserve"> Stories peuvent ensuite être placé dans DONE ou être replacé dans une colonne précédente.</w:t>
       </w:r>
     </w:p>
     <w:p>
@@ -2512,7 +3474,15 @@
         </w:numPr>
       </w:pPr>
       <w:r>
-        <w:t xml:space="preserve">DONE : Les Users stories terminé, </w:t>
+        <w:t xml:space="preserve">DONE : Les </w:t>
+      </w:r>
+      <w:proofErr w:type="spellStart"/>
+      <w:r>
+        <w:t>Users</w:t>
+      </w:r>
+      <w:proofErr w:type="spellEnd"/>
+      <w:r>
+        <w:t xml:space="preserve"> stories terminé, </w:t>
       </w:r>
       <w:r>
         <w:t>c’est-à-dire développé et testé à 100%</w:t>
@@ -2535,17 +3505,41 @@
         <w:t xml:space="preserve"> sera créée</w:t>
       </w:r>
       <w:r>
-        <w:t xml:space="preserve"> pour y glisser toutes les Users Stories à l’arrêt.</w:t>
-      </w:r>
-    </w:p>
-    <w:p>
-      <w:r>
-        <w:t>Pour terminer, un Burndown chart sera intégré dans Trello pour suivre la progression générale de l’équipe.</w:t>
-      </w:r>
-    </w:p>
-    <w:p>
-      <w:r>
-        <w:t>Exemple de Burndown chart :</w:t>
+        <w:t xml:space="preserve"> pour y glisser toutes les </w:t>
+      </w:r>
+      <w:proofErr w:type="spellStart"/>
+      <w:r>
+        <w:t>Users</w:t>
+      </w:r>
+      <w:proofErr w:type="spellEnd"/>
+      <w:r>
+        <w:t xml:space="preserve"> Stories à l’arrêt.</w:t>
+      </w:r>
+    </w:p>
+    <w:p>
+      <w:r>
+        <w:t xml:space="preserve">Pour terminer, un </w:t>
+      </w:r>
+      <w:proofErr w:type="spellStart"/>
+      <w:r>
+        <w:t>Burndown</w:t>
+      </w:r>
+      <w:proofErr w:type="spellEnd"/>
+      <w:r>
+        <w:t xml:space="preserve"> chart sera intégré dans Trello pour suivre la progression générale de l’équipe.</w:t>
+      </w:r>
+    </w:p>
+    <w:p>
+      <w:r>
+        <w:t xml:space="preserve">Exemple de </w:t>
+      </w:r>
+      <w:proofErr w:type="spellStart"/>
+      <w:r>
+        <w:t>Burndown</w:t>
+      </w:r>
+      <w:proofErr w:type="spellEnd"/>
+      <w:r>
+        <w:t xml:space="preserve"> chart :</w:t>
       </w:r>
     </w:p>
     <w:p>
@@ -2606,28 +3600,22 @@
     <w:p/>
     <w:p>
       <w:pPr>
-        <w:pStyle w:val="Titre3"/>
-      </w:pPr>
+        <w:pStyle w:val="Titre2"/>
+        <w:numPr>
+          <w:ilvl w:val="1"/>
+          <w:numId w:val="13"/>
+        </w:numPr>
+      </w:pPr>
+      <w:bookmarkStart w:id="12" w:name="_Toc119494202"/>
       <w:r>
         <w:lastRenderedPageBreak/>
-        <w:t>3</w:t>
-      </w:r>
-      <w:r>
-        <w:t>.3 A la fin du Sprint (Clôture)</w:t>
-      </w:r>
-    </w:p>
-    <w:p>
-      <w:r>
-        <w:t xml:space="preserve">À la fin de chaque sprint, une revue est organisée pour discuter du dernier sprint afin de mieux prévoir le prochain. Cette revue permettra aussi </w:t>
-      </w:r>
-      <w:r>
-        <w:t>à</w:t>
-      </w:r>
-      <w:r>
-        <w:t xml:space="preserve"> l’équipe </w:t>
-      </w:r>
-      <w:r>
-        <w:t>d’optimiser sa manière de travailler pour pouvoir être plus productif durant les prochains sprints.</w:t>
+        <w:t>A la fin du Sprint (Clôture)</w:t>
+      </w:r>
+      <w:bookmarkEnd w:id="12"/>
+    </w:p>
+    <w:p>
+      <w:r>
+        <w:t xml:space="preserve"> </w:t>
       </w:r>
     </w:p>
     <w:sectPr>
@@ -2678,7 +3666,6 @@
         <w:docPartUnique/>
       </w:docPartObj>
     </w:sdtPr>
-    <w:sdtEndPr/>
     <w:sdtContent>
       <w:p>
         <w:pPr>
@@ -2723,7 +3710,6 @@
         <w:docPartUnique/>
       </w:docPartObj>
     </w:sdtPr>
-    <w:sdtEndPr/>
     <w:sdtContent>
       <w:p>
         <w:pPr>
@@ -3126,6 +4112,345 @@
     </w:lvl>
   </w:abstractNum>
   <w:abstractNum w:abstractNumId="3" w15:restartNumberingAfterBreak="0">
+    <w:nsid w:val="1331046E"/>
+    <w:multiLevelType w:val="multilevel"/>
+    <w:tmpl w:val="D0A839F6"/>
+    <w:lvl w:ilvl="0">
+      <w:start w:val="1"/>
+      <w:numFmt w:val="decimal"/>
+      <w:lvlText w:val="%1"/>
+      <w:lvlJc w:val="left"/>
+      <w:pPr>
+        <w:ind w:left="384" w:hanging="384"/>
+      </w:pPr>
+      <w:rPr>
+        <w:rFonts w:hint="default"/>
+      </w:rPr>
+    </w:lvl>
+    <w:lvl w:ilvl="1">
+      <w:start w:val="1"/>
+      <w:numFmt w:val="decimal"/>
+      <w:lvlText w:val="%1.%2"/>
+      <w:lvlJc w:val="left"/>
+      <w:pPr>
+        <w:ind w:left="384" w:hanging="384"/>
+      </w:pPr>
+      <w:rPr>
+        <w:rFonts w:hint="default"/>
+      </w:rPr>
+    </w:lvl>
+    <w:lvl w:ilvl="2">
+      <w:start w:val="1"/>
+      <w:numFmt w:val="decimal"/>
+      <w:lvlText w:val="%1.%2.%3"/>
+      <w:lvlJc w:val="left"/>
+      <w:pPr>
+        <w:ind w:left="720" w:hanging="720"/>
+      </w:pPr>
+      <w:rPr>
+        <w:rFonts w:hint="default"/>
+      </w:rPr>
+    </w:lvl>
+    <w:lvl w:ilvl="3">
+      <w:start w:val="1"/>
+      <w:numFmt w:val="decimal"/>
+      <w:lvlText w:val="%1.%2.%3.%4"/>
+      <w:lvlJc w:val="left"/>
+      <w:pPr>
+        <w:ind w:left="720" w:hanging="720"/>
+      </w:pPr>
+      <w:rPr>
+        <w:rFonts w:hint="default"/>
+      </w:rPr>
+    </w:lvl>
+    <w:lvl w:ilvl="4">
+      <w:start w:val="1"/>
+      <w:numFmt w:val="decimal"/>
+      <w:lvlText w:val="%1.%2.%3.%4.%5"/>
+      <w:lvlJc w:val="left"/>
+      <w:pPr>
+        <w:ind w:left="1080" w:hanging="1080"/>
+      </w:pPr>
+      <w:rPr>
+        <w:rFonts w:hint="default"/>
+      </w:rPr>
+    </w:lvl>
+    <w:lvl w:ilvl="5">
+      <w:start w:val="1"/>
+      <w:numFmt w:val="decimal"/>
+      <w:lvlText w:val="%1.%2.%3.%4.%5.%6"/>
+      <w:lvlJc w:val="left"/>
+      <w:pPr>
+        <w:ind w:left="1080" w:hanging="1080"/>
+      </w:pPr>
+      <w:rPr>
+        <w:rFonts w:hint="default"/>
+      </w:rPr>
+    </w:lvl>
+    <w:lvl w:ilvl="6">
+      <w:start w:val="1"/>
+      <w:numFmt w:val="decimal"/>
+      <w:lvlText w:val="%1.%2.%3.%4.%5.%6.%7"/>
+      <w:lvlJc w:val="left"/>
+      <w:pPr>
+        <w:ind w:left="1440" w:hanging="1440"/>
+      </w:pPr>
+      <w:rPr>
+        <w:rFonts w:hint="default"/>
+      </w:rPr>
+    </w:lvl>
+    <w:lvl w:ilvl="7">
+      <w:start w:val="1"/>
+      <w:numFmt w:val="decimal"/>
+      <w:lvlText w:val="%1.%2.%3.%4.%5.%6.%7.%8"/>
+      <w:lvlJc w:val="left"/>
+      <w:pPr>
+        <w:ind w:left="1440" w:hanging="1440"/>
+      </w:pPr>
+      <w:rPr>
+        <w:rFonts w:hint="default"/>
+      </w:rPr>
+    </w:lvl>
+    <w:lvl w:ilvl="8">
+      <w:start w:val="1"/>
+      <w:numFmt w:val="decimal"/>
+      <w:lvlText w:val="%1.%2.%3.%4.%5.%6.%7.%8.%9"/>
+      <w:lvlJc w:val="left"/>
+      <w:pPr>
+        <w:ind w:left="1440" w:hanging="1440"/>
+      </w:pPr>
+      <w:rPr>
+        <w:rFonts w:hint="default"/>
+      </w:rPr>
+    </w:lvl>
+  </w:abstractNum>
+  <w:abstractNum w:abstractNumId="4" w15:restartNumberingAfterBreak="0">
+    <w:nsid w:val="146E00C7"/>
+    <w:multiLevelType w:val="multilevel"/>
+    <w:tmpl w:val="D0A839F6"/>
+    <w:lvl w:ilvl="0">
+      <w:start w:val="1"/>
+      <w:numFmt w:val="decimal"/>
+      <w:lvlText w:val="%1"/>
+      <w:lvlJc w:val="left"/>
+      <w:pPr>
+        <w:ind w:left="384" w:hanging="384"/>
+      </w:pPr>
+      <w:rPr>
+        <w:rFonts w:hint="default"/>
+      </w:rPr>
+    </w:lvl>
+    <w:lvl w:ilvl="1">
+      <w:start w:val="1"/>
+      <w:numFmt w:val="decimal"/>
+      <w:lvlText w:val="%1.%2"/>
+      <w:lvlJc w:val="left"/>
+      <w:pPr>
+        <w:ind w:left="384" w:hanging="384"/>
+      </w:pPr>
+      <w:rPr>
+        <w:rFonts w:hint="default"/>
+      </w:rPr>
+    </w:lvl>
+    <w:lvl w:ilvl="2">
+      <w:start w:val="1"/>
+      <w:numFmt w:val="decimal"/>
+      <w:lvlText w:val="%1.%2.%3"/>
+      <w:lvlJc w:val="left"/>
+      <w:pPr>
+        <w:ind w:left="720" w:hanging="720"/>
+      </w:pPr>
+      <w:rPr>
+        <w:rFonts w:hint="default"/>
+      </w:rPr>
+    </w:lvl>
+    <w:lvl w:ilvl="3">
+      <w:start w:val="1"/>
+      <w:numFmt w:val="decimal"/>
+      <w:lvlText w:val="%1.%2.%3.%4"/>
+      <w:lvlJc w:val="left"/>
+      <w:pPr>
+        <w:ind w:left="720" w:hanging="720"/>
+      </w:pPr>
+      <w:rPr>
+        <w:rFonts w:hint="default"/>
+      </w:rPr>
+    </w:lvl>
+    <w:lvl w:ilvl="4">
+      <w:start w:val="1"/>
+      <w:numFmt w:val="decimal"/>
+      <w:lvlText w:val="%1.%2.%3.%4.%5"/>
+      <w:lvlJc w:val="left"/>
+      <w:pPr>
+        <w:ind w:left="1080" w:hanging="1080"/>
+      </w:pPr>
+      <w:rPr>
+        <w:rFonts w:hint="default"/>
+      </w:rPr>
+    </w:lvl>
+    <w:lvl w:ilvl="5">
+      <w:start w:val="1"/>
+      <w:numFmt w:val="decimal"/>
+      <w:lvlText w:val="%1.%2.%3.%4.%5.%6"/>
+      <w:lvlJc w:val="left"/>
+      <w:pPr>
+        <w:ind w:left="1080" w:hanging="1080"/>
+      </w:pPr>
+      <w:rPr>
+        <w:rFonts w:hint="default"/>
+      </w:rPr>
+    </w:lvl>
+    <w:lvl w:ilvl="6">
+      <w:start w:val="1"/>
+      <w:numFmt w:val="decimal"/>
+      <w:lvlText w:val="%1.%2.%3.%4.%5.%6.%7"/>
+      <w:lvlJc w:val="left"/>
+      <w:pPr>
+        <w:ind w:left="1440" w:hanging="1440"/>
+      </w:pPr>
+      <w:rPr>
+        <w:rFonts w:hint="default"/>
+      </w:rPr>
+    </w:lvl>
+    <w:lvl w:ilvl="7">
+      <w:start w:val="1"/>
+      <w:numFmt w:val="decimal"/>
+      <w:lvlText w:val="%1.%2.%3.%4.%5.%6.%7.%8"/>
+      <w:lvlJc w:val="left"/>
+      <w:pPr>
+        <w:ind w:left="1440" w:hanging="1440"/>
+      </w:pPr>
+      <w:rPr>
+        <w:rFonts w:hint="default"/>
+      </w:rPr>
+    </w:lvl>
+    <w:lvl w:ilvl="8">
+      <w:start w:val="1"/>
+      <w:numFmt w:val="decimal"/>
+      <w:lvlText w:val="%1.%2.%3.%4.%5.%6.%7.%8.%9"/>
+      <w:lvlJc w:val="left"/>
+      <w:pPr>
+        <w:ind w:left="1440" w:hanging="1440"/>
+      </w:pPr>
+      <w:rPr>
+        <w:rFonts w:hint="default"/>
+      </w:rPr>
+    </w:lvl>
+  </w:abstractNum>
+  <w:abstractNum w:abstractNumId="5" w15:restartNumberingAfterBreak="0">
+    <w:nsid w:val="1F937C4A"/>
+    <w:multiLevelType w:val="multilevel"/>
+    <w:tmpl w:val="D0A839F6"/>
+    <w:lvl w:ilvl="0">
+      <w:start w:val="1"/>
+      <w:numFmt w:val="decimal"/>
+      <w:lvlText w:val="%1"/>
+      <w:lvlJc w:val="left"/>
+      <w:pPr>
+        <w:ind w:left="384" w:hanging="384"/>
+      </w:pPr>
+      <w:rPr>
+        <w:rFonts w:hint="default"/>
+      </w:rPr>
+    </w:lvl>
+    <w:lvl w:ilvl="1">
+      <w:start w:val="1"/>
+      <w:numFmt w:val="decimal"/>
+      <w:lvlText w:val="%1.%2"/>
+      <w:lvlJc w:val="left"/>
+      <w:pPr>
+        <w:ind w:left="384" w:hanging="384"/>
+      </w:pPr>
+      <w:rPr>
+        <w:rFonts w:hint="default"/>
+      </w:rPr>
+    </w:lvl>
+    <w:lvl w:ilvl="2">
+      <w:start w:val="1"/>
+      <w:numFmt w:val="decimal"/>
+      <w:lvlText w:val="%1.%2.%3"/>
+      <w:lvlJc w:val="left"/>
+      <w:pPr>
+        <w:ind w:left="720" w:hanging="720"/>
+      </w:pPr>
+      <w:rPr>
+        <w:rFonts w:hint="default"/>
+      </w:rPr>
+    </w:lvl>
+    <w:lvl w:ilvl="3">
+      <w:start w:val="1"/>
+      <w:numFmt w:val="decimal"/>
+      <w:lvlText w:val="%1.%2.%3.%4"/>
+      <w:lvlJc w:val="left"/>
+      <w:pPr>
+        <w:ind w:left="720" w:hanging="720"/>
+      </w:pPr>
+      <w:rPr>
+        <w:rFonts w:hint="default"/>
+      </w:rPr>
+    </w:lvl>
+    <w:lvl w:ilvl="4">
+      <w:start w:val="1"/>
+      <w:numFmt w:val="decimal"/>
+      <w:lvlText w:val="%1.%2.%3.%4.%5"/>
+      <w:lvlJc w:val="left"/>
+      <w:pPr>
+        <w:ind w:left="1080" w:hanging="1080"/>
+      </w:pPr>
+      <w:rPr>
+        <w:rFonts w:hint="default"/>
+      </w:rPr>
+    </w:lvl>
+    <w:lvl w:ilvl="5">
+      <w:start w:val="1"/>
+      <w:numFmt w:val="decimal"/>
+      <w:lvlText w:val="%1.%2.%3.%4.%5.%6"/>
+      <w:lvlJc w:val="left"/>
+      <w:pPr>
+        <w:ind w:left="1080" w:hanging="1080"/>
+      </w:pPr>
+      <w:rPr>
+        <w:rFonts w:hint="default"/>
+      </w:rPr>
+    </w:lvl>
+    <w:lvl w:ilvl="6">
+      <w:start w:val="1"/>
+      <w:numFmt w:val="decimal"/>
+      <w:lvlText w:val="%1.%2.%3.%4.%5.%6.%7"/>
+      <w:lvlJc w:val="left"/>
+      <w:pPr>
+        <w:ind w:left="1440" w:hanging="1440"/>
+      </w:pPr>
+      <w:rPr>
+        <w:rFonts w:hint="default"/>
+      </w:rPr>
+    </w:lvl>
+    <w:lvl w:ilvl="7">
+      <w:start w:val="1"/>
+      <w:numFmt w:val="decimal"/>
+      <w:lvlText w:val="%1.%2.%3.%4.%5.%6.%7.%8"/>
+      <w:lvlJc w:val="left"/>
+      <w:pPr>
+        <w:ind w:left="1440" w:hanging="1440"/>
+      </w:pPr>
+      <w:rPr>
+        <w:rFonts w:hint="default"/>
+      </w:rPr>
+    </w:lvl>
+    <w:lvl w:ilvl="8">
+      <w:start w:val="1"/>
+      <w:numFmt w:val="decimal"/>
+      <w:lvlText w:val="%1.%2.%3.%4.%5.%6.%7.%8.%9"/>
+      <w:lvlJc w:val="left"/>
+      <w:pPr>
+        <w:ind w:left="1440" w:hanging="1440"/>
+      </w:pPr>
+      <w:rPr>
+        <w:rFonts w:hint="default"/>
+      </w:rPr>
+    </w:lvl>
+  </w:abstractNum>
+  <w:abstractNum w:abstractNumId="6" w15:restartNumberingAfterBreak="0">
     <w:nsid w:val="22C642C6"/>
     <w:multiLevelType w:val="hybridMultilevel"/>
     <w:tmpl w:val="F092D9FA"/>
@@ -3238,7 +4563,7 @@
       </w:rPr>
     </w:lvl>
   </w:abstractNum>
-  <w:abstractNum w:abstractNumId="4" w15:restartNumberingAfterBreak="0">
+  <w:abstractNum w:abstractNumId="7" w15:restartNumberingAfterBreak="0">
     <w:nsid w:val="27E66F49"/>
     <w:multiLevelType w:val="hybridMultilevel"/>
     <w:tmpl w:val="1458F670"/>
@@ -3351,7 +4676,120 @@
       </w:rPr>
     </w:lvl>
   </w:abstractNum>
-  <w:abstractNum w:abstractNumId="5" w15:restartNumberingAfterBreak="0">
+  <w:abstractNum w:abstractNumId="8" w15:restartNumberingAfterBreak="0">
+    <w:nsid w:val="2E801213"/>
+    <w:multiLevelType w:val="multilevel"/>
+    <w:tmpl w:val="D0A839F6"/>
+    <w:lvl w:ilvl="0">
+      <w:start w:val="1"/>
+      <w:numFmt w:val="decimal"/>
+      <w:lvlText w:val="%1"/>
+      <w:lvlJc w:val="left"/>
+      <w:pPr>
+        <w:ind w:left="384" w:hanging="384"/>
+      </w:pPr>
+      <w:rPr>
+        <w:rFonts w:hint="default"/>
+      </w:rPr>
+    </w:lvl>
+    <w:lvl w:ilvl="1">
+      <w:start w:val="1"/>
+      <w:numFmt w:val="decimal"/>
+      <w:lvlText w:val="%1.%2"/>
+      <w:lvlJc w:val="left"/>
+      <w:pPr>
+        <w:ind w:left="384" w:hanging="384"/>
+      </w:pPr>
+      <w:rPr>
+        <w:rFonts w:hint="default"/>
+      </w:rPr>
+    </w:lvl>
+    <w:lvl w:ilvl="2">
+      <w:start w:val="1"/>
+      <w:numFmt w:val="decimal"/>
+      <w:lvlText w:val="%1.%2.%3"/>
+      <w:lvlJc w:val="left"/>
+      <w:pPr>
+        <w:ind w:left="720" w:hanging="720"/>
+      </w:pPr>
+      <w:rPr>
+        <w:rFonts w:hint="default"/>
+      </w:rPr>
+    </w:lvl>
+    <w:lvl w:ilvl="3">
+      <w:start w:val="1"/>
+      <w:numFmt w:val="decimal"/>
+      <w:lvlText w:val="%1.%2.%3.%4"/>
+      <w:lvlJc w:val="left"/>
+      <w:pPr>
+        <w:ind w:left="720" w:hanging="720"/>
+      </w:pPr>
+      <w:rPr>
+        <w:rFonts w:hint="default"/>
+      </w:rPr>
+    </w:lvl>
+    <w:lvl w:ilvl="4">
+      <w:start w:val="1"/>
+      <w:numFmt w:val="decimal"/>
+      <w:lvlText w:val="%1.%2.%3.%4.%5"/>
+      <w:lvlJc w:val="left"/>
+      <w:pPr>
+        <w:ind w:left="1080" w:hanging="1080"/>
+      </w:pPr>
+      <w:rPr>
+        <w:rFonts w:hint="default"/>
+      </w:rPr>
+    </w:lvl>
+    <w:lvl w:ilvl="5">
+      <w:start w:val="1"/>
+      <w:numFmt w:val="decimal"/>
+      <w:lvlText w:val="%1.%2.%3.%4.%5.%6"/>
+      <w:lvlJc w:val="left"/>
+      <w:pPr>
+        <w:ind w:left="1080" w:hanging="1080"/>
+      </w:pPr>
+      <w:rPr>
+        <w:rFonts w:hint="default"/>
+      </w:rPr>
+    </w:lvl>
+    <w:lvl w:ilvl="6">
+      <w:start w:val="1"/>
+      <w:numFmt w:val="decimal"/>
+      <w:lvlText w:val="%1.%2.%3.%4.%5.%6.%7"/>
+      <w:lvlJc w:val="left"/>
+      <w:pPr>
+        <w:ind w:left="1440" w:hanging="1440"/>
+      </w:pPr>
+      <w:rPr>
+        <w:rFonts w:hint="default"/>
+      </w:rPr>
+    </w:lvl>
+    <w:lvl w:ilvl="7">
+      <w:start w:val="1"/>
+      <w:numFmt w:val="decimal"/>
+      <w:lvlText w:val="%1.%2.%3.%4.%5.%6.%7.%8"/>
+      <w:lvlJc w:val="left"/>
+      <w:pPr>
+        <w:ind w:left="1440" w:hanging="1440"/>
+      </w:pPr>
+      <w:rPr>
+        <w:rFonts w:hint="default"/>
+      </w:rPr>
+    </w:lvl>
+    <w:lvl w:ilvl="8">
+      <w:start w:val="1"/>
+      <w:numFmt w:val="decimal"/>
+      <w:lvlText w:val="%1.%2.%3.%4.%5.%6.%7.%8.%9"/>
+      <w:lvlJc w:val="left"/>
+      <w:pPr>
+        <w:ind w:left="1440" w:hanging="1440"/>
+      </w:pPr>
+      <w:rPr>
+        <w:rFonts w:hint="default"/>
+      </w:rPr>
+    </w:lvl>
+  </w:abstractNum>
+  <w:abstractNum w:abstractNumId="9" w15:restartNumberingAfterBreak="0">
     <w:nsid w:val="4B571FBB"/>
     <w:multiLevelType w:val="hybridMultilevel"/>
     <w:tmpl w:val="C5C6F0AE"/>
@@ -3464,7 +4902,7 @@
       </w:rPr>
     </w:lvl>
   </w:abstractNum>
-  <w:abstractNum w:abstractNumId="6" w15:restartNumberingAfterBreak="0">
+  <w:abstractNum w:abstractNumId="10" w15:restartNumberingAfterBreak="0">
     <w:nsid w:val="4BE551EF"/>
     <w:multiLevelType w:val="hybridMultilevel"/>
     <w:tmpl w:val="B8C88354"/>
@@ -3553,7 +4991,7 @@
       </w:pPr>
     </w:lvl>
   </w:abstractNum>
-  <w:abstractNum w:abstractNumId="7" w15:restartNumberingAfterBreak="0">
+  <w:abstractNum w:abstractNumId="11" w15:restartNumberingAfterBreak="0">
     <w:nsid w:val="50A75B4A"/>
     <w:multiLevelType w:val="multilevel"/>
     <w:tmpl w:val="D0A839F6"/>
@@ -3666,7 +5104,120 @@
       </w:rPr>
     </w:lvl>
   </w:abstractNum>
-  <w:abstractNum w:abstractNumId="8" w15:restartNumberingAfterBreak="0">
+  <w:abstractNum w:abstractNumId="12" w15:restartNumberingAfterBreak="0">
+    <w:nsid w:val="56D74B3A"/>
+    <w:multiLevelType w:val="multilevel"/>
+    <w:tmpl w:val="D0A839F6"/>
+    <w:lvl w:ilvl="0">
+      <w:start w:val="1"/>
+      <w:numFmt w:val="decimal"/>
+      <w:lvlText w:val="%1"/>
+      <w:lvlJc w:val="left"/>
+      <w:pPr>
+        <w:ind w:left="384" w:hanging="384"/>
+      </w:pPr>
+      <w:rPr>
+        <w:rFonts w:hint="default"/>
+      </w:rPr>
+    </w:lvl>
+    <w:lvl w:ilvl="1">
+      <w:start w:val="1"/>
+      <w:numFmt w:val="decimal"/>
+      <w:lvlText w:val="%1.%2"/>
+      <w:lvlJc w:val="left"/>
+      <w:pPr>
+        <w:ind w:left="384" w:hanging="384"/>
+      </w:pPr>
+      <w:rPr>
+        <w:rFonts w:hint="default"/>
+      </w:rPr>
+    </w:lvl>
+    <w:lvl w:ilvl="2">
+      <w:start w:val="1"/>
+      <w:numFmt w:val="decimal"/>
+      <w:lvlText w:val="%1.%2.%3"/>
+      <w:lvlJc w:val="left"/>
+      <w:pPr>
+        <w:ind w:left="720" w:hanging="720"/>
+      </w:pPr>
+      <w:rPr>
+        <w:rFonts w:hint="default"/>
+      </w:rPr>
+    </w:lvl>
+    <w:lvl w:ilvl="3">
+      <w:start w:val="1"/>
+      <w:numFmt w:val="decimal"/>
+      <w:lvlText w:val="%1.%2.%3.%4"/>
+      <w:lvlJc w:val="left"/>
+      <w:pPr>
+        <w:ind w:left="720" w:hanging="720"/>
+      </w:pPr>
+      <w:rPr>
+        <w:rFonts w:hint="default"/>
+      </w:rPr>
+    </w:lvl>
+    <w:lvl w:ilvl="4">
+      <w:start w:val="1"/>
+      <w:numFmt w:val="decimal"/>
+      <w:lvlText w:val="%1.%2.%3.%4.%5"/>
+      <w:lvlJc w:val="left"/>
+      <w:pPr>
+        <w:ind w:left="1080" w:hanging="1080"/>
+      </w:pPr>
+      <w:rPr>
+        <w:rFonts w:hint="default"/>
+      </w:rPr>
+    </w:lvl>
+    <w:lvl w:ilvl="5">
+      <w:start w:val="1"/>
+      <w:numFmt w:val="decimal"/>
+      <w:lvlText w:val="%1.%2.%3.%4.%5.%6"/>
+      <w:lvlJc w:val="left"/>
+      <w:pPr>
+        <w:ind w:left="1080" w:hanging="1080"/>
+      </w:pPr>
+      <w:rPr>
+        <w:rFonts w:hint="default"/>
+      </w:rPr>
+    </w:lvl>
+    <w:lvl w:ilvl="6">
+      <w:start w:val="1"/>
+      <w:numFmt w:val="decimal"/>
+      <w:lvlText w:val="%1.%2.%3.%4.%5.%6.%7"/>
+      <w:lvlJc w:val="left"/>
+      <w:pPr>
+        <w:ind w:left="1440" w:hanging="1440"/>
+      </w:pPr>
+      <w:rPr>
+        <w:rFonts w:hint="default"/>
+      </w:rPr>
+    </w:lvl>
+    <w:lvl w:ilvl="7">
+      <w:start w:val="1"/>
+      <w:numFmt w:val="decimal"/>
+      <w:lvlText w:val="%1.%2.%3.%4.%5.%6.%7.%8"/>
+      <w:lvlJc w:val="left"/>
+      <w:pPr>
+        <w:ind w:left="1440" w:hanging="1440"/>
+      </w:pPr>
+      <w:rPr>
+        <w:rFonts w:hint="default"/>
+      </w:rPr>
+    </w:lvl>
+    <w:lvl w:ilvl="8">
+      <w:start w:val="1"/>
+      <w:numFmt w:val="decimal"/>
+      <w:lvlText w:val="%1.%2.%3.%4.%5.%6.%7.%8.%9"/>
+      <w:lvlJc w:val="left"/>
+      <w:pPr>
+        <w:ind w:left="1440" w:hanging="1440"/>
+      </w:pPr>
+      <w:rPr>
+        <w:rFonts w:hint="default"/>
+      </w:rPr>
+    </w:lvl>
+  </w:abstractNum>
+  <w:abstractNum w:abstractNumId="13" w15:restartNumberingAfterBreak="0">
     <w:nsid w:val="640F50DA"/>
     <w:multiLevelType w:val="multilevel"/>
     <w:tmpl w:val="B37073CC"/>
@@ -3787,7 +5338,120 @@
       </w:rPr>
     </w:lvl>
   </w:abstractNum>
-  <w:abstractNum w:abstractNumId="9" w15:restartNumberingAfterBreak="0">
+  <w:abstractNum w:abstractNumId="14" w15:restartNumberingAfterBreak="0">
+    <w:nsid w:val="6DA1187F"/>
+    <w:multiLevelType w:val="multilevel"/>
+    <w:tmpl w:val="D0A839F6"/>
+    <w:lvl w:ilvl="0">
+      <w:start w:val="1"/>
+      <w:numFmt w:val="decimal"/>
+      <w:lvlText w:val="%1"/>
+      <w:lvlJc w:val="left"/>
+      <w:pPr>
+        <w:ind w:left="384" w:hanging="384"/>
+      </w:pPr>
+      <w:rPr>
+        <w:rFonts w:hint="default"/>
+      </w:rPr>
+    </w:lvl>
+    <w:lvl w:ilvl="1">
+      <w:start w:val="1"/>
+      <w:numFmt w:val="decimal"/>
+      <w:lvlText w:val="%1.%2"/>
+      <w:lvlJc w:val="left"/>
+      <w:pPr>
+        <w:ind w:left="384" w:hanging="384"/>
+      </w:pPr>
+      <w:rPr>
+        <w:rFonts w:hint="default"/>
+      </w:rPr>
+    </w:lvl>
+    <w:lvl w:ilvl="2">
+      <w:start w:val="1"/>
+      <w:numFmt w:val="decimal"/>
+      <w:lvlText w:val="%1.%2.%3"/>
+      <w:lvlJc w:val="left"/>
+      <w:pPr>
+        <w:ind w:left="720" w:hanging="720"/>
+      </w:pPr>
+      <w:rPr>
+        <w:rFonts w:hint="default"/>
+      </w:rPr>
+    </w:lvl>
+    <w:lvl w:ilvl="3">
+      <w:start w:val="1"/>
+      <w:numFmt w:val="decimal"/>
+      <w:lvlText w:val="%1.%2.%3.%4"/>
+      <w:lvlJc w:val="left"/>
+      <w:pPr>
+        <w:ind w:left="720" w:hanging="720"/>
+      </w:pPr>
+      <w:rPr>
+        <w:rFonts w:hint="default"/>
+      </w:rPr>
+    </w:lvl>
+    <w:lvl w:ilvl="4">
+      <w:start w:val="1"/>
+      <w:numFmt w:val="decimal"/>
+      <w:lvlText w:val="%1.%2.%3.%4.%5"/>
+      <w:lvlJc w:val="left"/>
+      <w:pPr>
+        <w:ind w:left="1080" w:hanging="1080"/>
+      </w:pPr>
+      <w:rPr>
+        <w:rFonts w:hint="default"/>
+      </w:rPr>
+    </w:lvl>
+    <w:lvl w:ilvl="5">
+      <w:start w:val="1"/>
+      <w:numFmt w:val="decimal"/>
+      <w:lvlText w:val="%1.%2.%3.%4.%5.%6"/>
+      <w:lvlJc w:val="left"/>
+      <w:pPr>
+        <w:ind w:left="1080" w:hanging="1080"/>
+      </w:pPr>
+      <w:rPr>
+        <w:rFonts w:hint="default"/>
+      </w:rPr>
+    </w:lvl>
+    <w:lvl w:ilvl="6">
+      <w:start w:val="1"/>
+      <w:numFmt w:val="decimal"/>
+      <w:lvlText w:val="%1.%2.%3.%4.%5.%6.%7"/>
+      <w:lvlJc w:val="left"/>
+      <w:pPr>
+        <w:ind w:left="1440" w:hanging="1440"/>
+      </w:pPr>
+      <w:rPr>
+        <w:rFonts w:hint="default"/>
+      </w:rPr>
+    </w:lvl>
+    <w:lvl w:ilvl="7">
+      <w:start w:val="1"/>
+      <w:numFmt w:val="decimal"/>
+      <w:lvlText w:val="%1.%2.%3.%4.%5.%6.%7.%8"/>
+      <w:lvlJc w:val="left"/>
+      <w:pPr>
+        <w:ind w:left="1440" w:hanging="1440"/>
+      </w:pPr>
+      <w:rPr>
+        <w:rFonts w:hint="default"/>
+      </w:rPr>
+    </w:lvl>
+    <w:lvl w:ilvl="8">
+      <w:start w:val="1"/>
+      <w:numFmt w:val="decimal"/>
+      <w:lvlText w:val="%1.%2.%3.%4.%5.%6.%7.%8.%9"/>
+      <w:lvlJc w:val="left"/>
+      <w:pPr>
+        <w:ind w:left="1440" w:hanging="1440"/>
+      </w:pPr>
+      <w:rPr>
+        <w:rFonts w:hint="default"/>
+      </w:rPr>
+    </w:lvl>
+  </w:abstractNum>
+  <w:abstractNum w:abstractNumId="15" w15:restartNumberingAfterBreak="0">
     <w:nsid w:val="73320EC7"/>
     <w:multiLevelType w:val="hybridMultilevel"/>
     <w:tmpl w:val="DD98A69E"/>
@@ -3900,7 +5564,7 @@
       </w:rPr>
     </w:lvl>
   </w:abstractNum>
-  <w:abstractNum w:abstractNumId="10" w15:restartNumberingAfterBreak="0">
+  <w:abstractNum w:abstractNumId="16" w15:restartNumberingAfterBreak="0">
     <w:nsid w:val="74F83283"/>
     <w:multiLevelType w:val="multilevel"/>
     <w:tmpl w:val="796C8044"/>
@@ -4021,7 +5685,7 @@
       </w:rPr>
     </w:lvl>
   </w:abstractNum>
-  <w:abstractNum w:abstractNumId="11" w15:restartNumberingAfterBreak="0">
+  <w:abstractNum w:abstractNumId="17" w15:restartNumberingAfterBreak="0">
     <w:nsid w:val="7ECD61DE"/>
     <w:multiLevelType w:val="multilevel"/>
     <w:tmpl w:val="7EA858D6"/>
@@ -4135,28 +5799,28 @@
     </w:lvl>
   </w:abstractNum>
   <w:num w:numId="1" w16cid:durableId="84302847">
+    <w:abstractNumId w:val="10"/>
+  </w:num>
+  <w:num w:numId="2" w16cid:durableId="2040085593">
+    <w:abstractNumId w:val="17"/>
+  </w:num>
+  <w:num w:numId="3" w16cid:durableId="619534226">
+    <w:abstractNumId w:val="16"/>
+  </w:num>
+  <w:num w:numId="4" w16cid:durableId="882332145">
+    <w:abstractNumId w:val="13"/>
+  </w:num>
+  <w:num w:numId="5" w16cid:durableId="1605769084">
+    <w:abstractNumId w:val="11"/>
+  </w:num>
+  <w:num w:numId="6" w16cid:durableId="2035114187">
     <w:abstractNumId w:val="6"/>
   </w:num>
-  <w:num w:numId="2" w16cid:durableId="2040085593">
-    <w:abstractNumId w:val="11"/>
-  </w:num>
-  <w:num w:numId="3" w16cid:durableId="619534226">
-    <w:abstractNumId w:val="10"/>
-  </w:num>
-  <w:num w:numId="4" w16cid:durableId="882332145">
-    <w:abstractNumId w:val="8"/>
-  </w:num>
-  <w:num w:numId="5" w16cid:durableId="1605769084">
+  <w:num w:numId="7" w16cid:durableId="2124566165">
     <w:abstractNumId w:val="7"/>
   </w:num>
-  <w:num w:numId="6" w16cid:durableId="2035114187">
-    <w:abstractNumId w:val="3"/>
-  </w:num>
-  <w:num w:numId="7" w16cid:durableId="2124566165">
-    <w:abstractNumId w:val="4"/>
-  </w:num>
   <w:num w:numId="8" w16cid:durableId="1198155706">
-    <w:abstractNumId w:val="9"/>
+    <w:abstractNumId w:val="15"/>
   </w:num>
   <w:num w:numId="9" w16cid:durableId="1960794750">
     <w:abstractNumId w:val="1"/>
@@ -4165,10 +5829,28 @@
     <w:abstractNumId w:val="0"/>
   </w:num>
   <w:num w:numId="11" w16cid:durableId="1358895823">
-    <w:abstractNumId w:val="5"/>
+    <w:abstractNumId w:val="9"/>
   </w:num>
   <w:num w:numId="12" w16cid:durableId="185406194">
     <w:abstractNumId w:val="2"/>
+  </w:num>
+  <w:num w:numId="13" w16cid:durableId="580916463">
+    <w:abstractNumId w:val="12"/>
+  </w:num>
+  <w:num w:numId="14" w16cid:durableId="165561248">
+    <w:abstractNumId w:val="5"/>
+  </w:num>
+  <w:num w:numId="15" w16cid:durableId="808133521">
+    <w:abstractNumId w:val="8"/>
+  </w:num>
+  <w:num w:numId="16" w16cid:durableId="1712878626">
+    <w:abstractNumId w:val="4"/>
+  </w:num>
+  <w:num w:numId="17" w16cid:durableId="301662533">
+    <w:abstractNumId w:val="14"/>
+  </w:num>
+  <w:num w:numId="18" w16cid:durableId="1438675809">
+    <w:abstractNumId w:val="3"/>
   </w:num>
 </w:numbering>
 </file>
@@ -4853,6 +6535,19 @@
       <w:u w:val="single"/>
     </w:rPr>
   </w:style>
+  <w:style w:type="paragraph" w:styleId="TM3">
+    <w:name w:val="toc 3"/>
+    <w:basedOn w:val="Normal"/>
+    <w:next w:val="Normal"/>
+    <w:autoRedefine/>
+    <w:uiPriority w:val="39"/>
+    <w:unhideWhenUsed/>
+    <w:rsid w:val="00045A66"/>
+    <w:pPr>
+      <w:spacing w:after="100"/>
+      <w:ind w:left="440"/>
+    </w:pPr>
+  </w:style>
 </w:styles>
 </file>
 

</xml_diff>

<commit_message>
Je sais pas trop ce que fait ce changement
</commit_message>
<xml_diff>
--- a/Livrables/Gestion/MementoAgileProjet3.docx
+++ b/Livrables/Gestion/MementoAgileProjet3.docx
@@ -350,7 +350,7 @@
           <w:r>
             <w:fldChar w:fldCharType="separate"/>
           </w:r>
-          <w:hyperlink w:anchor="_Toc119494190" w:history="1">
+          <w:hyperlink w:anchor="_Toc120109055" w:history="1">
             <w:r>
               <w:rPr>
                 <w:rStyle w:val="Lienhypertexte"/>
@@ -392,7 +392,7 @@
                 <w:noProof/>
                 <w:webHidden/>
               </w:rPr>
-              <w:instrText xml:space="preserve"> PAGEREF _Toc119494190 \h </w:instrText>
+              <w:instrText xml:space="preserve"> PAGEREF _Toc120109055 \h </w:instrText>
             </w:r>
             <w:r>
               <w:rPr>
@@ -436,7 +436,7 @@
               <w:lang w:eastAsia="fr-FR"/>
             </w:rPr>
           </w:pPr>
-          <w:hyperlink w:anchor="_Toc119494191" w:history="1">
+          <w:hyperlink w:anchor="_Toc120109056" w:history="1">
             <w:r>
               <w:rPr>
                 <w:rStyle w:val="Lienhypertexte"/>
@@ -478,7 +478,7 @@
                 <w:noProof/>
                 <w:webHidden/>
               </w:rPr>
-              <w:instrText xml:space="preserve"> PAGEREF _Toc119494191 \h </w:instrText>
+              <w:instrText xml:space="preserve"> PAGEREF _Toc120109056 \h </w:instrText>
             </w:r>
             <w:r>
               <w:rPr>
@@ -522,7 +522,7 @@
               <w:lang w:eastAsia="fr-FR"/>
             </w:rPr>
           </w:pPr>
-          <w:hyperlink w:anchor="_Toc119494192" w:history="1">
+          <w:hyperlink w:anchor="_Toc120109057" w:history="1">
             <w:r>
               <w:rPr>
                 <w:rStyle w:val="Lienhypertexte"/>
@@ -564,7 +564,7 @@
                 <w:noProof/>
                 <w:webHidden/>
               </w:rPr>
-              <w:instrText xml:space="preserve"> PAGEREF _Toc119494192 \h </w:instrText>
+              <w:instrText xml:space="preserve"> PAGEREF _Toc120109057 \h </w:instrText>
             </w:r>
             <w:r>
               <w:rPr>
@@ -608,7 +608,7 @@
               <w:lang w:eastAsia="fr-FR"/>
             </w:rPr>
           </w:pPr>
-          <w:hyperlink w:anchor="_Toc119494193" w:history="1">
+          <w:hyperlink w:anchor="_Toc120109058" w:history="1">
             <w:r>
               <w:rPr>
                 <w:rStyle w:val="Lienhypertexte"/>
@@ -650,7 +650,7 @@
                 <w:noProof/>
                 <w:webHidden/>
               </w:rPr>
-              <w:instrText xml:space="preserve"> PAGEREF _Toc119494193 \h </w:instrText>
+              <w:instrText xml:space="preserve"> PAGEREF _Toc120109058 \h </w:instrText>
             </w:r>
             <w:r>
               <w:rPr>
@@ -694,7 +694,7 @@
               <w:lang w:eastAsia="fr-FR"/>
             </w:rPr>
           </w:pPr>
-          <w:hyperlink w:anchor="_Toc119494194" w:history="1">
+          <w:hyperlink w:anchor="_Toc120109059" w:history="1">
             <w:r>
               <w:rPr>
                 <w:rStyle w:val="Lienhypertexte"/>
@@ -736,7 +736,7 @@
                 <w:noProof/>
                 <w:webHidden/>
               </w:rPr>
-              <w:instrText xml:space="preserve"> PAGEREF _Toc119494194 \h </w:instrText>
+              <w:instrText xml:space="preserve"> PAGEREF _Toc120109059 \h </w:instrText>
             </w:r>
             <w:r>
               <w:rPr>
@@ -780,7 +780,7 @@
               <w:lang w:eastAsia="fr-FR"/>
             </w:rPr>
           </w:pPr>
-          <w:hyperlink w:anchor="_Toc119494195" w:history="1">
+          <w:hyperlink w:anchor="_Toc120109060" w:history="1">
             <w:r>
               <w:rPr>
                 <w:rStyle w:val="Lienhypertexte"/>
@@ -822,7 +822,7 @@
                 <w:noProof/>
                 <w:webHidden/>
               </w:rPr>
-              <w:instrText xml:space="preserve"> PAGEREF _Toc119494195 \h </w:instrText>
+              <w:instrText xml:space="preserve"> PAGEREF _Toc120109060 \h </w:instrText>
             </w:r>
             <w:r>
               <w:rPr>
@@ -866,7 +866,7 @@
               <w:lang w:eastAsia="fr-FR"/>
             </w:rPr>
           </w:pPr>
-          <w:hyperlink w:anchor="_Toc119494196" w:history="1">
+          <w:hyperlink w:anchor="_Toc120109061" w:history="1">
             <w:r>
               <w:rPr>
                 <w:rStyle w:val="Lienhypertexte"/>
@@ -908,7 +908,7 @@
                 <w:noProof/>
                 <w:webHidden/>
               </w:rPr>
-              <w:instrText xml:space="preserve"> PAGEREF _Toc119494196 \h </w:instrText>
+              <w:instrText xml:space="preserve"> PAGEREF _Toc120109061 \h </w:instrText>
             </w:r>
             <w:r>
               <w:rPr>
@@ -952,7 +952,7 @@
               <w:lang w:eastAsia="fr-FR"/>
             </w:rPr>
           </w:pPr>
-          <w:hyperlink w:anchor="_Toc119494197" w:history="1">
+          <w:hyperlink w:anchor="_Toc120109062" w:history="1">
             <w:r>
               <w:rPr>
                 <w:rStyle w:val="Lienhypertexte"/>
@@ -994,7 +994,7 @@
                 <w:noProof/>
                 <w:webHidden/>
               </w:rPr>
-              <w:instrText xml:space="preserve"> PAGEREF _Toc119494197 \h </w:instrText>
+              <w:instrText xml:space="preserve"> PAGEREF _Toc120109062 \h </w:instrText>
             </w:r>
             <w:r>
               <w:rPr>
@@ -1038,7 +1038,7 @@
               <w:lang w:eastAsia="fr-FR"/>
             </w:rPr>
           </w:pPr>
-          <w:hyperlink w:anchor="_Toc119494198" w:history="1">
+          <w:hyperlink w:anchor="_Toc120109063" w:history="1">
             <w:r>
               <w:rPr>
                 <w:rStyle w:val="Lienhypertexte"/>
@@ -1080,7 +1080,7 @@
                 <w:noProof/>
                 <w:webHidden/>
               </w:rPr>
-              <w:instrText xml:space="preserve"> PAGEREF _Toc119494198 \h </w:instrText>
+              <w:instrText xml:space="preserve"> PAGEREF _Toc120109063 \h </w:instrText>
             </w:r>
             <w:r>
               <w:rPr>
@@ -1124,7 +1124,7 @@
               <w:lang w:eastAsia="fr-FR"/>
             </w:rPr>
           </w:pPr>
-          <w:hyperlink w:anchor="_Toc119494199" w:history="1">
+          <w:hyperlink w:anchor="_Toc120109064" w:history="1">
             <w:r>
               <w:rPr>
                 <w:rStyle w:val="Lienhypertexte"/>
@@ -1166,7 +1166,7 @@
                 <w:noProof/>
                 <w:webHidden/>
               </w:rPr>
-              <w:instrText xml:space="preserve"> PAGEREF _Toc119494199 \h </w:instrText>
+              <w:instrText xml:space="preserve"> PAGEREF _Toc120109064 \h </w:instrText>
             </w:r>
             <w:r>
               <w:rPr>
@@ -1210,7 +1210,7 @@
               <w:lang w:eastAsia="fr-FR"/>
             </w:rPr>
           </w:pPr>
-          <w:hyperlink w:anchor="_Toc119494200" w:history="1">
+          <w:hyperlink w:anchor="_Toc120109065" w:history="1">
             <w:r>
               <w:rPr>
                 <w:rStyle w:val="Lienhypertexte"/>
@@ -1252,7 +1252,7 @@
                 <w:noProof/>
                 <w:webHidden/>
               </w:rPr>
-              <w:instrText xml:space="preserve"> PAGEREF _Toc119494200 \h </w:instrText>
+              <w:instrText xml:space="preserve"> PAGEREF _Toc120109065 \h </w:instrText>
             </w:r>
             <w:r>
               <w:rPr>
@@ -1296,7 +1296,7 @@
               <w:lang w:eastAsia="fr-FR"/>
             </w:rPr>
           </w:pPr>
-          <w:hyperlink w:anchor="_Toc119494201" w:history="1">
+          <w:hyperlink w:anchor="_Toc120109066" w:history="1">
             <w:r>
               <w:rPr>
                 <w:rStyle w:val="Lienhypertexte"/>
@@ -1338,7 +1338,7 @@
                 <w:noProof/>
                 <w:webHidden/>
               </w:rPr>
-              <w:instrText xml:space="preserve"> PAGEREF _Toc119494201 \h </w:instrText>
+              <w:instrText xml:space="preserve"> PAGEREF _Toc120109066 \h </w:instrText>
             </w:r>
             <w:r>
               <w:rPr>
@@ -1382,7 +1382,7 @@
               <w:lang w:eastAsia="fr-FR"/>
             </w:rPr>
           </w:pPr>
-          <w:hyperlink w:anchor="_Toc119494202" w:history="1">
+          <w:hyperlink w:anchor="_Toc120109067" w:history="1">
             <w:r>
               <w:rPr>
                 <w:rStyle w:val="Lienhypertexte"/>
@@ -1424,7 +1424,437 @@
                 <w:noProof/>
                 <w:webHidden/>
               </w:rPr>
-              <w:instrText xml:space="preserve"> PAGEREF _Toc119494202 \h </w:instrText>
+              <w:instrText xml:space="preserve"> PAGEREF _Toc120109067 \h </w:instrText>
+            </w:r>
+            <w:r>
+              <w:rPr>
+                <w:noProof/>
+                <w:webHidden/>
+              </w:rPr>
+            </w:r>
+            <w:r>
+              <w:rPr>
+                <w:noProof/>
+                <w:webHidden/>
+              </w:rPr>
+              <w:fldChar w:fldCharType="separate"/>
+            </w:r>
+            <w:r>
+              <w:rPr>
+                <w:noProof/>
+                <w:webHidden/>
+              </w:rPr>
+              <w:t>8</w:t>
+            </w:r>
+            <w:r>
+              <w:rPr>
+                <w:noProof/>
+                <w:webHidden/>
+              </w:rPr>
+              <w:fldChar w:fldCharType="end"/>
+            </w:r>
+          </w:hyperlink>
+        </w:p>
+        <w:p>
+          <w:pPr>
+            <w:pStyle w:val="TM3"/>
+            <w:tabs>
+              <w:tab w:val="left" w:pos="1320"/>
+              <w:tab w:val="right" w:leader="dot" w:pos="9062"/>
+            </w:tabs>
+            <w:rPr>
+              <w:rFonts w:eastAsiaTheme="minorEastAsia"/>
+              <w:noProof/>
+              <w:lang w:eastAsia="fr-FR"/>
+            </w:rPr>
+          </w:pPr>
+          <w:hyperlink w:anchor="_Toc120109068" w:history="1">
+            <w:r>
+              <w:rPr>
+                <w:rStyle w:val="Lienhypertexte"/>
+                <w:noProof/>
+              </w:rPr>
+              <w:t>3.3.1</w:t>
+            </w:r>
+            <w:r>
+              <w:rPr>
+                <w:rFonts w:eastAsiaTheme="minorEastAsia"/>
+                <w:noProof/>
+                <w:lang w:eastAsia="fr-FR"/>
+              </w:rPr>
+              <w:tab/>
+            </w:r>
+            <w:r>
+              <w:rPr>
+                <w:rStyle w:val="Lienhypertexte"/>
+                <w:noProof/>
+              </w:rPr>
+              <w:t>Accueillir</w:t>
+            </w:r>
+            <w:r>
+              <w:rPr>
+                <w:noProof/>
+                <w:webHidden/>
+              </w:rPr>
+              <w:tab/>
+            </w:r>
+            <w:r>
+              <w:rPr>
+                <w:noProof/>
+                <w:webHidden/>
+              </w:rPr>
+              <w:fldChar w:fldCharType="begin"/>
+            </w:r>
+            <w:r>
+              <w:rPr>
+                <w:noProof/>
+                <w:webHidden/>
+              </w:rPr>
+              <w:instrText xml:space="preserve"> PAGEREF _Toc120109068 \h </w:instrText>
+            </w:r>
+            <w:r>
+              <w:rPr>
+                <w:noProof/>
+                <w:webHidden/>
+              </w:rPr>
+            </w:r>
+            <w:r>
+              <w:rPr>
+                <w:noProof/>
+                <w:webHidden/>
+              </w:rPr>
+              <w:fldChar w:fldCharType="separate"/>
+            </w:r>
+            <w:r>
+              <w:rPr>
+                <w:noProof/>
+                <w:webHidden/>
+              </w:rPr>
+              <w:t>8</w:t>
+            </w:r>
+            <w:r>
+              <w:rPr>
+                <w:noProof/>
+                <w:webHidden/>
+              </w:rPr>
+              <w:fldChar w:fldCharType="end"/>
+            </w:r>
+          </w:hyperlink>
+        </w:p>
+        <w:p>
+          <w:pPr>
+            <w:pStyle w:val="TM3"/>
+            <w:tabs>
+              <w:tab w:val="left" w:pos="1320"/>
+              <w:tab w:val="right" w:leader="dot" w:pos="9062"/>
+            </w:tabs>
+            <w:rPr>
+              <w:rFonts w:eastAsiaTheme="minorEastAsia"/>
+              <w:noProof/>
+              <w:lang w:eastAsia="fr-FR"/>
+            </w:rPr>
+          </w:pPr>
+          <w:hyperlink w:anchor="_Toc120109069" w:history="1">
+            <w:r>
+              <w:rPr>
+                <w:rStyle w:val="Lienhypertexte"/>
+                <w:noProof/>
+              </w:rPr>
+              <w:t>3.3.2</w:t>
+            </w:r>
+            <w:r>
+              <w:rPr>
+                <w:rFonts w:eastAsiaTheme="minorEastAsia"/>
+                <w:noProof/>
+                <w:lang w:eastAsia="fr-FR"/>
+              </w:rPr>
+              <w:tab/>
+            </w:r>
+            <w:r>
+              <w:rPr>
+                <w:rStyle w:val="Lienhypertexte"/>
+                <w:noProof/>
+              </w:rPr>
+              <w:t>Recueillir</w:t>
+            </w:r>
+            <w:r>
+              <w:rPr>
+                <w:noProof/>
+                <w:webHidden/>
+              </w:rPr>
+              <w:tab/>
+            </w:r>
+            <w:r>
+              <w:rPr>
+                <w:noProof/>
+                <w:webHidden/>
+              </w:rPr>
+              <w:fldChar w:fldCharType="begin"/>
+            </w:r>
+            <w:r>
+              <w:rPr>
+                <w:noProof/>
+                <w:webHidden/>
+              </w:rPr>
+              <w:instrText xml:space="preserve"> PAGEREF _Toc120109069 \h </w:instrText>
+            </w:r>
+            <w:r>
+              <w:rPr>
+                <w:noProof/>
+                <w:webHidden/>
+              </w:rPr>
+            </w:r>
+            <w:r>
+              <w:rPr>
+                <w:noProof/>
+                <w:webHidden/>
+              </w:rPr>
+              <w:fldChar w:fldCharType="separate"/>
+            </w:r>
+            <w:r>
+              <w:rPr>
+                <w:noProof/>
+                <w:webHidden/>
+              </w:rPr>
+              <w:t>8</w:t>
+            </w:r>
+            <w:r>
+              <w:rPr>
+                <w:noProof/>
+                <w:webHidden/>
+              </w:rPr>
+              <w:fldChar w:fldCharType="end"/>
+            </w:r>
+          </w:hyperlink>
+        </w:p>
+        <w:p>
+          <w:pPr>
+            <w:pStyle w:val="TM3"/>
+            <w:tabs>
+              <w:tab w:val="left" w:pos="1320"/>
+              <w:tab w:val="right" w:leader="dot" w:pos="9062"/>
+            </w:tabs>
+            <w:rPr>
+              <w:rFonts w:eastAsiaTheme="minorEastAsia"/>
+              <w:noProof/>
+              <w:lang w:eastAsia="fr-FR"/>
+            </w:rPr>
+          </w:pPr>
+          <w:hyperlink w:anchor="_Toc120109070" w:history="1">
+            <w:r>
+              <w:rPr>
+                <w:rStyle w:val="Lienhypertexte"/>
+                <w:noProof/>
+              </w:rPr>
+              <w:t>3.3.3</w:t>
+            </w:r>
+            <w:r>
+              <w:rPr>
+                <w:rFonts w:eastAsiaTheme="minorEastAsia"/>
+                <w:noProof/>
+                <w:lang w:eastAsia="fr-FR"/>
+              </w:rPr>
+              <w:tab/>
+            </w:r>
+            <w:r>
+              <w:rPr>
+                <w:rStyle w:val="Lienhypertexte"/>
+                <w:noProof/>
+              </w:rPr>
+              <w:t>Générer des idées</w:t>
+            </w:r>
+            <w:r>
+              <w:rPr>
+                <w:noProof/>
+                <w:webHidden/>
+              </w:rPr>
+              <w:tab/>
+            </w:r>
+            <w:r>
+              <w:rPr>
+                <w:noProof/>
+                <w:webHidden/>
+              </w:rPr>
+              <w:fldChar w:fldCharType="begin"/>
+            </w:r>
+            <w:r>
+              <w:rPr>
+                <w:noProof/>
+                <w:webHidden/>
+              </w:rPr>
+              <w:instrText xml:space="preserve"> PAGEREF _Toc120109070 \h </w:instrText>
+            </w:r>
+            <w:r>
+              <w:rPr>
+                <w:noProof/>
+                <w:webHidden/>
+              </w:rPr>
+            </w:r>
+            <w:r>
+              <w:rPr>
+                <w:noProof/>
+                <w:webHidden/>
+              </w:rPr>
+              <w:fldChar w:fldCharType="separate"/>
+            </w:r>
+            <w:r>
+              <w:rPr>
+                <w:noProof/>
+                <w:webHidden/>
+              </w:rPr>
+              <w:t>8</w:t>
+            </w:r>
+            <w:r>
+              <w:rPr>
+                <w:noProof/>
+                <w:webHidden/>
+              </w:rPr>
+              <w:fldChar w:fldCharType="end"/>
+            </w:r>
+          </w:hyperlink>
+        </w:p>
+        <w:p>
+          <w:pPr>
+            <w:pStyle w:val="TM3"/>
+            <w:tabs>
+              <w:tab w:val="left" w:pos="1320"/>
+              <w:tab w:val="right" w:leader="dot" w:pos="9062"/>
+            </w:tabs>
+            <w:rPr>
+              <w:rFonts w:eastAsiaTheme="minorEastAsia"/>
+              <w:noProof/>
+              <w:lang w:eastAsia="fr-FR"/>
+            </w:rPr>
+          </w:pPr>
+          <w:hyperlink w:anchor="_Toc120109071" w:history="1">
+            <w:r>
+              <w:rPr>
+                <w:rStyle w:val="Lienhypertexte"/>
+                <w:noProof/>
+              </w:rPr>
+              <w:t>3.3.4</w:t>
+            </w:r>
+            <w:r>
+              <w:rPr>
+                <w:rFonts w:eastAsiaTheme="minorEastAsia"/>
+                <w:noProof/>
+                <w:lang w:eastAsia="fr-FR"/>
+              </w:rPr>
+              <w:tab/>
+            </w:r>
+            <w:r>
+              <w:rPr>
+                <w:rStyle w:val="Lienhypertexte"/>
+                <w:noProof/>
+              </w:rPr>
+              <w:t>Etablir un plan d’action</w:t>
+            </w:r>
+            <w:r>
+              <w:rPr>
+                <w:noProof/>
+                <w:webHidden/>
+              </w:rPr>
+              <w:tab/>
+            </w:r>
+            <w:r>
+              <w:rPr>
+                <w:noProof/>
+                <w:webHidden/>
+              </w:rPr>
+              <w:fldChar w:fldCharType="begin"/>
+            </w:r>
+            <w:r>
+              <w:rPr>
+                <w:noProof/>
+                <w:webHidden/>
+              </w:rPr>
+              <w:instrText xml:space="preserve"> PAGEREF _Toc120109071 \h </w:instrText>
+            </w:r>
+            <w:r>
+              <w:rPr>
+                <w:noProof/>
+                <w:webHidden/>
+              </w:rPr>
+            </w:r>
+            <w:r>
+              <w:rPr>
+                <w:noProof/>
+                <w:webHidden/>
+              </w:rPr>
+              <w:fldChar w:fldCharType="separate"/>
+            </w:r>
+            <w:r>
+              <w:rPr>
+                <w:noProof/>
+                <w:webHidden/>
+              </w:rPr>
+              <w:t>8</w:t>
+            </w:r>
+            <w:r>
+              <w:rPr>
+                <w:noProof/>
+                <w:webHidden/>
+              </w:rPr>
+              <w:fldChar w:fldCharType="end"/>
+            </w:r>
+          </w:hyperlink>
+        </w:p>
+        <w:p>
+          <w:pPr>
+            <w:pStyle w:val="TM3"/>
+            <w:tabs>
+              <w:tab w:val="left" w:pos="1320"/>
+              <w:tab w:val="right" w:leader="dot" w:pos="9062"/>
+            </w:tabs>
+            <w:rPr>
+              <w:rFonts w:eastAsiaTheme="minorEastAsia"/>
+              <w:noProof/>
+              <w:lang w:eastAsia="fr-FR"/>
+            </w:rPr>
+          </w:pPr>
+          <w:hyperlink w:anchor="_Toc120109072" w:history="1">
+            <w:r>
+              <w:rPr>
+                <w:rStyle w:val="Lienhypertexte"/>
+                <w:noProof/>
+              </w:rPr>
+              <w:t>3.3.5</w:t>
+            </w:r>
+            <w:r>
+              <w:rPr>
+                <w:rFonts w:eastAsiaTheme="minorEastAsia"/>
+                <w:noProof/>
+                <w:lang w:eastAsia="fr-FR"/>
+              </w:rPr>
+              <w:tab/>
+            </w:r>
+            <w:r>
+              <w:rPr>
+                <w:rStyle w:val="Lienhypertexte"/>
+                <w:noProof/>
+              </w:rPr>
+              <w:t>Clôturer</w:t>
+            </w:r>
+            <w:r>
+              <w:rPr>
+                <w:noProof/>
+                <w:webHidden/>
+              </w:rPr>
+              <w:tab/>
+            </w:r>
+            <w:r>
+              <w:rPr>
+                <w:noProof/>
+                <w:webHidden/>
+              </w:rPr>
+              <w:fldChar w:fldCharType="begin"/>
+            </w:r>
+            <w:r>
+              <w:rPr>
+                <w:noProof/>
+                <w:webHidden/>
+              </w:rPr>
+              <w:instrText xml:space="preserve"> PAGEREF _Toc120109072 \h </w:instrText>
             </w:r>
             <w:r>
               <w:rPr>
@@ -1489,7 +1919,7 @@
           <w:numId w:val="13"/>
         </w:numPr>
       </w:pPr>
-      <w:bookmarkStart w:id="0" w:name="_Toc119494190"/>
+      <w:bookmarkStart w:id="0" w:name="_Toc120109055"/>
       <w:r>
         <w:lastRenderedPageBreak/>
         <w:t>Pitch du projet</w:t>
@@ -1565,6 +1995,11 @@
       <w:proofErr w:type="spellEnd"/>
       <w:r>
         <w:t xml:space="preserve"> est une association avec une identité forte, qui commence à développer en parallèle (sans lien avec la SAE) un site web et une application de covoiturage. Faciliter ce système de parrainage peut alors le rendre plus fiable et avenant, en proposant des fonctionnalités ludiques dans un environnement maîtrisé (sans devoir recommencer à chaque fois tous les processus de création du formulaire ou devoir utiliser des applications tierces comme Excel ou Forms de chez Google, dénaturant l'association).</w:t>
+      </w:r>
+    </w:p>
+    <w:p>
+      <w:r>
+        <w:br w:type="page"/>
       </w:r>
     </w:p>
     <w:p>
@@ -1575,8 +2010,9 @@
           <w:numId w:val="13"/>
         </w:numPr>
       </w:pPr>
-      <w:bookmarkStart w:id="1" w:name="_Toc119494191"/>
-      <w:r>
+      <w:bookmarkStart w:id="1" w:name="_Toc120109056"/>
+      <w:r>
+        <w:lastRenderedPageBreak/>
         <w:t>Organisation de l’équipe</w:t>
       </w:r>
       <w:bookmarkEnd w:id="1"/>
@@ -1589,7 +2025,7 @@
           <w:numId w:val="13"/>
         </w:numPr>
       </w:pPr>
-      <w:bookmarkStart w:id="2" w:name="_Toc119494192"/>
+      <w:bookmarkStart w:id="2" w:name="_Toc120109057"/>
       <w:r>
         <w:t>Le Scrum Master</w:t>
       </w:r>
@@ -1655,9 +2091,8 @@
           <w:numId w:val="13"/>
         </w:numPr>
       </w:pPr>
-      <w:bookmarkStart w:id="3" w:name="_Toc119494193"/>
-      <w:r>
-        <w:lastRenderedPageBreak/>
+      <w:bookmarkStart w:id="3" w:name="_Toc120109058"/>
+      <w:r>
         <w:t xml:space="preserve">Le Product </w:t>
       </w:r>
       <w:proofErr w:type="spellStart"/>
@@ -1782,7 +2217,7 @@
           <w:numId w:val="13"/>
         </w:numPr>
       </w:pPr>
-      <w:bookmarkStart w:id="4" w:name="_Toc119494194"/>
+      <w:bookmarkStart w:id="4" w:name="_Toc120109059"/>
       <w:r>
         <w:t>L’équipe de développement</w:t>
       </w:r>
@@ -1829,6 +2264,7 @@
         <w:jc w:val="both"/>
       </w:pPr>
       <w:r>
+        <w:lastRenderedPageBreak/>
         <w:tab/>
         <w:t xml:space="preserve">Nous ne nous sommes pas trop donné le choix pour choisir l’équipe de développement, étant donné que notre effectif est déjà relativement réduit par rapport à une réelle équipe agile, et avons donc besoin d’un maximum de développeurs pour assurer la bonne livraison des incréments, en gardant une cadence élevée. Nous ferons au mieux pour réagir aux différentes urgences </w:t>
       </w:r>
@@ -1854,13 +2290,7 @@
       </w:r>
     </w:p>
     <w:p>
-      <w:r>
-        <w:br w:type="page"/>
-      </w:r>
-    </w:p>
-    <w:p>
-      <w:pPr>
-        <w:jc w:val="both"/>
+      <w:pPr>
         <w:rPr>
           <w:sz w:val="24"/>
           <w:szCs w:val="24"/>
@@ -1871,7 +2301,6 @@
           <w:sz w:val="24"/>
           <w:szCs w:val="24"/>
         </w:rPr>
-        <w:lastRenderedPageBreak/>
         <w:t>Tableau des compétences :</w:t>
       </w:r>
     </w:p>
@@ -2448,21 +2877,17 @@
     </w:tbl>
     <w:p>
       <w:pPr>
-        <w:jc w:val="both"/>
         <w:rPr>
-          <w:sz w:val="24"/>
-          <w:szCs w:val="24"/>
+          <w:rFonts w:asciiTheme="majorHAnsi" w:eastAsiaTheme="majorEastAsia" w:hAnsiTheme="majorHAnsi" w:cstheme="majorBidi"/>
+          <w:color w:val="2F5496" w:themeColor="accent1" w:themeShade="BF"/>
+          <w:sz w:val="32"/>
+          <w:szCs w:val="32"/>
         </w:rPr>
       </w:pPr>
-    </w:p>
-    <w:p>
-      <w:pPr>
-        <w:jc w:val="both"/>
-        <w:rPr>
-          <w:sz w:val="24"/>
-          <w:szCs w:val="24"/>
-        </w:rPr>
-      </w:pPr>
+      <w:bookmarkStart w:id="5" w:name="_Toc120109060"/>
+      <w:r>
+        <w:br w:type="page"/>
+      </w:r>
     </w:p>
     <w:p>
       <w:pPr>
@@ -2472,16 +2897,11 @@
           <w:numId w:val="13"/>
         </w:numPr>
       </w:pPr>
-      <w:bookmarkStart w:id="5" w:name="_Toc119494195"/>
-      <w:r>
+      <w:r>
+        <w:lastRenderedPageBreak/>
         <w:t>Mise en place des rituels</w:t>
       </w:r>
       <w:bookmarkEnd w:id="5"/>
-    </w:p>
-    <w:p>
-      <w:pPr>
-        <w:pStyle w:val="Titre2"/>
-      </w:pPr>
     </w:p>
     <w:p>
       <w:pPr>
@@ -2491,7 +2911,7 @@
           <w:numId w:val="13"/>
         </w:numPr>
       </w:pPr>
-      <w:bookmarkStart w:id="6" w:name="_Toc119494196"/>
+      <w:bookmarkStart w:id="6" w:name="_Toc120109061"/>
       <w:r>
         <w:t>Avant le sprint</w:t>
       </w:r>
@@ -2509,7 +2929,7 @@
           <w:numId w:val="13"/>
         </w:numPr>
       </w:pPr>
-      <w:bookmarkStart w:id="7" w:name="_Toc119494197"/>
+      <w:bookmarkStart w:id="7" w:name="_Toc120109062"/>
       <w:r>
         <w:t xml:space="preserve">Guide d’écriture des </w:t>
       </w:r>
@@ -2642,26 +3062,11 @@
         <w:br/>
       </w:r>
     </w:p>
-    <w:p/>
-    <w:p>
-      <w:r>
-        <w:t xml:space="preserve"> </w:t>
-      </w:r>
-    </w:p>
-    <w:p/>
-    <w:p/>
-    <w:p/>
-    <w:p/>
-    <w:p/>
-    <w:p>
-      <w:pPr>
-        <w:spacing w:after="0"/>
-      </w:pPr>
+    <w:p>
       <w:r>
         <w:rPr>
           <w:noProof/>
         </w:rPr>
-        <w:lastRenderedPageBreak/>
         <w:drawing>
           <wp:anchor distT="0" distB="0" distL="114300" distR="114300" simplePos="0" relativeHeight="251658240" behindDoc="1" locked="0" layoutInCell="1" allowOverlap="1" wp14:anchorId="5BD9C3D0" wp14:editId="4CBDFB60">
             <wp:simplePos x="0" y="0"/>
@@ -2847,10 +3252,16 @@
       </w:r>
     </w:p>
     <w:p>
+      <w:r>
+        <w:br w:type="page"/>
+      </w:r>
+    </w:p>
+    <w:p>
       <w:pPr>
         <w:spacing w:after="0"/>
       </w:pPr>
       <w:r>
+        <w:lastRenderedPageBreak/>
         <w:t>Voici un exemple de fiche descriptive :</w:t>
       </w:r>
     </w:p>
@@ -3139,6 +3550,11 @@
     <w:p>
       <w:pPr>
         <w:pStyle w:val="Titre3"/>
+        <w:numPr>
+          <w:ilvl w:val="0"/>
+          <w:numId w:val="0"/>
+        </w:numPr>
+        <w:ind w:left="720" w:hanging="720"/>
       </w:pPr>
     </w:p>
     <w:p>
@@ -3149,13 +3565,12 @@
           <w:numId w:val="13"/>
         </w:numPr>
       </w:pPr>
-      <w:bookmarkStart w:id="8" w:name="_Toc119494198"/>
+      <w:bookmarkStart w:id="8" w:name="_Toc120109063"/>
       <w:r>
         <w:t>Guide d’estimation des US ?</w:t>
       </w:r>
       <w:bookmarkEnd w:id="8"/>
     </w:p>
-    <w:p/>
     <w:p>
       <w:r>
         <w:t xml:space="preserve">Déroulement </w:t>
@@ -3212,11 +3627,6 @@
       <w:r>
         <w:t>nécessaire</w:t>
       </w:r>
-    </w:p>
-    <w:p>
-      <w:pPr>
-        <w:ind w:firstLine="708"/>
-      </w:pPr>
     </w:p>
     <w:p/>
     <w:p>
@@ -3227,7 +3637,7 @@
           <w:numId w:val="13"/>
         </w:numPr>
       </w:pPr>
-      <w:bookmarkStart w:id="9" w:name="_Toc119494199"/>
+      <w:bookmarkStart w:id="9" w:name="_Toc120109064"/>
       <w:r>
         <w:t>Pendant le sprint (Réalisation)</w:t>
       </w:r>
@@ -3241,7 +3651,7 @@
           <w:numId w:val="13"/>
         </w:numPr>
       </w:pPr>
-      <w:bookmarkStart w:id="10" w:name="_Toc119494200"/>
+      <w:bookmarkStart w:id="10" w:name="_Toc120109065"/>
       <w:r>
         <w:t>Daily-</w:t>
       </w:r>
@@ -3300,7 +3710,7 @@
           <w:numId w:val="13"/>
         </w:numPr>
       </w:pPr>
-      <w:bookmarkStart w:id="11" w:name="_Toc119494201"/>
+      <w:bookmarkStart w:id="11" w:name="_Toc120109066"/>
       <w:r>
         <w:t xml:space="preserve">Tableau des tâches et </w:t>
       </w:r>
@@ -3474,6 +3884,7 @@
         </w:numPr>
       </w:pPr>
       <w:r>
+        <w:lastRenderedPageBreak/>
         <w:t xml:space="preserve">DONE : Les </w:t>
       </w:r>
       <w:proofErr w:type="spellStart"/>
@@ -3606,16 +4017,347 @@
           <w:numId w:val="13"/>
         </w:numPr>
       </w:pPr>
-      <w:bookmarkStart w:id="12" w:name="_Toc119494202"/>
+      <w:bookmarkStart w:id="12" w:name="_Toc120109067"/>
+      <w:r>
+        <w:t>A la fin du Sprint (Clôture)</w:t>
+      </w:r>
+      <w:bookmarkEnd w:id="12"/>
+    </w:p>
+    <w:p>
+      <w:pPr>
+        <w:pStyle w:val="Titre3"/>
+        <w:numPr>
+          <w:ilvl w:val="2"/>
+          <w:numId w:val="13"/>
+        </w:numPr>
+      </w:pPr>
+      <w:r>
+        <w:t xml:space="preserve"> </w:t>
+      </w:r>
+      <w:bookmarkStart w:id="13" w:name="_Toc120109068"/>
+      <w:r>
+        <w:t>Accueillir</w:t>
+      </w:r>
+      <w:bookmarkEnd w:id="13"/>
+    </w:p>
+    <w:p>
+      <w:pPr>
+        <w:ind w:firstLine="708"/>
+      </w:pPr>
+      <w:proofErr w:type="spellStart"/>
+      <w:r>
+        <w:t>Moodboard</w:t>
+      </w:r>
+      <w:proofErr w:type="spellEnd"/>
+      <w:r>
+        <w:t xml:space="preserve"> : </w:t>
+      </w:r>
+      <w:r>
+        <w:t>La météo de Discord</w:t>
+      </w:r>
+    </w:p>
+    <w:p>
+      <w:pPr>
+        <w:ind w:firstLine="708"/>
+      </w:pPr>
+      <w:r>
+        <w:t>Plus proche de notre environnement, Discord va nous permettre d’être plus à l’aise. Le principe de base est d’envoyer chacun en même temps un emoji rep</w:t>
+      </w:r>
+      <w:r>
+        <w:t>résentant notre humeur ou notre état d’esprit en général.</w:t>
+      </w:r>
+    </w:p>
+    <w:p>
+      <w:pPr>
+        <w:pStyle w:val="Titre3"/>
+        <w:numPr>
+          <w:ilvl w:val="2"/>
+          <w:numId w:val="13"/>
+        </w:numPr>
+      </w:pPr>
+      <w:bookmarkStart w:id="14" w:name="_Toc120109069"/>
+      <w:r>
+        <w:t>Recueillir</w:t>
+      </w:r>
+      <w:bookmarkEnd w:id="14"/>
+    </w:p>
+    <w:p>
+      <w:r>
+        <w:tab/>
+        <w:t xml:space="preserve">Nous avons décidé mixer le principe du « sablier », du « bâton de parole » et de « tableau </w:t>
+      </w:r>
+      <w:proofErr w:type="spellStart"/>
+      <w:r>
+        <w:t>glad</w:t>
+      </w:r>
+      <w:proofErr w:type="spellEnd"/>
+      <w:r>
+        <w:t xml:space="preserve">, </w:t>
+      </w:r>
+      <w:proofErr w:type="spellStart"/>
+      <w:r>
+        <w:t>mad</w:t>
+      </w:r>
+      <w:proofErr w:type="spellEnd"/>
+      <w:r>
+        <w:t xml:space="preserve">, </w:t>
+      </w:r>
+      <w:proofErr w:type="spellStart"/>
+      <w:r>
+        <w:t>sad</w:t>
+      </w:r>
+      <w:proofErr w:type="spellEnd"/>
+      <w:r>
+        <w:t> ».</w:t>
+      </w:r>
+    </w:p>
+    <w:p>
+      <w:pPr>
+        <w:pStyle w:val="Paragraphedeliste"/>
+        <w:numPr>
+          <w:ilvl w:val="0"/>
+          <w:numId w:val="20"/>
+        </w:numPr>
+      </w:pPr>
+      <w:r>
+        <w:t>Le sablier permet de répartir équitablement le temps de parole entre les membres participant à la rétrospective, mais aussi de limiter correctement ce temps pour être le plus efficace possible, encourageant les participants à évoquer les idées les plus importantes.</w:t>
+      </w:r>
+    </w:p>
+    <w:p>
+      <w:pPr>
+        <w:pStyle w:val="Paragraphedeliste"/>
+        <w:numPr>
+          <w:ilvl w:val="0"/>
+          <w:numId w:val="20"/>
+        </w:numPr>
+      </w:pPr>
+      <w:r>
+        <w:t>Le bâton de parole assure qu’un</w:t>
+      </w:r>
+      <w:r>
+        <w:t xml:space="preserve"> seul</w:t>
+      </w:r>
+      <w:r>
+        <w:t xml:space="preserve"> membre a la parole</w:t>
+      </w:r>
+      <w:r>
+        <w:t xml:space="preserve"> en même temps, pour ne pas se faire interrompre et laisser une ambiance agréable au sein de </w:t>
+      </w:r>
+      <w:r>
+        <w:t>la rétrospective.</w:t>
+      </w:r>
+    </w:p>
+    <w:p>
+      <w:pPr>
+        <w:pStyle w:val="Paragraphedeliste"/>
+        <w:numPr>
+          <w:ilvl w:val="0"/>
+          <w:numId w:val="20"/>
+        </w:numPr>
+      </w:pPr>
       <w:r>
         <w:lastRenderedPageBreak/>
-        <w:t>A la fin du Sprint (Clôture)</w:t>
-      </w:r>
-      <w:bookmarkEnd w:id="12"/>
-    </w:p>
-    <w:p>
+        <w:t>Le tableau</w:t>
+      </w:r>
+      <w:r>
+        <w:t xml:space="preserve"> « </w:t>
+      </w:r>
+      <w:proofErr w:type="spellStart"/>
+      <w:r>
+        <w:t>glad</w:t>
+      </w:r>
+      <w:proofErr w:type="spellEnd"/>
+      <w:r>
+        <w:t xml:space="preserve">, </w:t>
+      </w:r>
+      <w:proofErr w:type="spellStart"/>
+      <w:r>
+        <w:t>mad</w:t>
+      </w:r>
+      <w:proofErr w:type="spellEnd"/>
+      <w:r>
+        <w:t xml:space="preserve">, </w:t>
+      </w:r>
+      <w:proofErr w:type="spellStart"/>
+      <w:r>
+        <w:t>sad</w:t>
+      </w:r>
+      <w:proofErr w:type="spellEnd"/>
+      <w:r>
+        <w:t> » permet de catégoriser les points évoqués en catégorie, et permettra un traitement plus facile par la suite.</w:t>
+      </w:r>
       <w:r>
         <w:t xml:space="preserve"> </w:t>
+      </w:r>
+    </w:p>
+    <w:p>
+      <w:pPr>
+        <w:pStyle w:val="Titre3"/>
+        <w:numPr>
+          <w:ilvl w:val="2"/>
+          <w:numId w:val="13"/>
+        </w:numPr>
+      </w:pPr>
+      <w:bookmarkStart w:id="15" w:name="_Toc120109070"/>
+      <w:r>
+        <w:t>Générer des idées</w:t>
+      </w:r>
+      <w:bookmarkEnd w:id="15"/>
+    </w:p>
+    <w:p>
+      <w:r>
+        <w:tab/>
+        <w:t>Nous avons décidé d’utiliser le système des 5 pourquoi</w:t>
+      </w:r>
+      <w:r>
+        <w:t>, puisqu’il permet de résoudre simplement les problèmes que</w:t>
+      </w:r>
+    </w:p>
+    <w:p>
+      <w:pPr>
+        <w:pStyle w:val="Titre3"/>
+        <w:numPr>
+          <w:ilvl w:val="2"/>
+          <w:numId w:val="13"/>
+        </w:numPr>
+      </w:pPr>
+      <w:bookmarkStart w:id="16" w:name="_Toc120109071"/>
+      <w:r>
+        <w:t>Etablir un plan d’action</w:t>
+      </w:r>
+      <w:bookmarkEnd w:id="16"/>
+    </w:p>
+    <w:p>
+      <w:pPr>
+        <w:pStyle w:val="Titre3"/>
+        <w:numPr>
+          <w:ilvl w:val="2"/>
+          <w:numId w:val="13"/>
+        </w:numPr>
+      </w:pPr>
+      <w:bookmarkStart w:id="17" w:name="_Toc120109072"/>
+      <w:r>
+        <w:t>Clôturer</w:t>
+      </w:r>
+      <w:bookmarkEnd w:id="17"/>
+    </w:p>
+    <w:p>
+      <w:r>
+        <w:tab/>
+        <w:t>Le mot gentil</w:t>
+      </w:r>
+    </w:p>
+    <w:p/>
+    <w:p/>
+    <w:p>
+      <w:r>
+        <w:t>Critères de qualité de ma rétro</w:t>
+      </w:r>
+    </w:p>
+    <w:p>
+      <w:r>
+        <w:t>Collaborative</w:t>
+      </w:r>
+    </w:p>
+    <w:p>
+      <w:r>
+        <w:t xml:space="preserve">Comment </w:t>
+      </w:r>
+      <w:r>
+        <w:t>s’assure-t</w:t>
+      </w:r>
+      <w:r>
+        <w:t>-on que tout le monde peut participer ?</w:t>
+      </w:r>
+    </w:p>
+    <w:p>
+      <w:r>
+        <w:t>Comment s’</w:t>
+      </w:r>
+      <w:r>
+        <w:t>assurer-t</w:t>
+      </w:r>
+      <w:r>
+        <w:t>-on que l’on écoute ? Que l’on est bienveillant ?</w:t>
+      </w:r>
+    </w:p>
+    <w:p>
+      <w:r>
+        <w:t>Engageante</w:t>
+      </w:r>
+    </w:p>
+    <w:p>
+      <w:r>
+        <w:t>Comment s’</w:t>
+      </w:r>
+      <w:r>
+        <w:t>assure-t</w:t>
+      </w:r>
+      <w:r>
+        <w:t>-on de l’adhésion de chacun ?</w:t>
+      </w:r>
+    </w:p>
+    <w:p>
+      <w:r>
+        <w:t xml:space="preserve">Comment </w:t>
+      </w:r>
+      <w:r>
+        <w:t>donne-t</w:t>
+      </w:r>
+      <w:r>
+        <w:t xml:space="preserve">-on envie de participer à la </w:t>
+      </w:r>
+      <w:r>
+        <w:t>rétrospective</w:t>
+      </w:r>
+      <w:r>
+        <w:t xml:space="preserve"> ?</w:t>
+      </w:r>
+    </w:p>
+    <w:p>
+      <w:r>
+        <w:t>Comment s’</w:t>
+      </w:r>
+      <w:r>
+        <w:t>assure-t</w:t>
+      </w:r>
+      <w:r>
+        <w:t xml:space="preserve">-on que la </w:t>
+      </w:r>
+      <w:r>
+        <w:t>rétrospective</w:t>
+      </w:r>
+      <w:r>
+        <w:t xml:space="preserve"> sera utile au projet ?</w:t>
+      </w:r>
+    </w:p>
+    <w:p>
+      <w:r>
+        <w:t>Ludique : pas obligatoire</w:t>
+      </w:r>
+    </w:p>
+    <w:p>
+      <w:r>
+        <w:t>Respecte les 5 étapes définies</w:t>
+      </w:r>
+    </w:p>
+    <w:p>
+      <w:r>
+        <w:t xml:space="preserve">Respecte le </w:t>
+      </w:r>
+      <w:r>
+        <w:t>minutage</w:t>
+      </w:r>
+      <w:r>
+        <w:t xml:space="preserve"> (1h30 à 2h00)</w:t>
+      </w:r>
+    </w:p>
+    <w:p>
+      <w:r>
+        <w:t>A</w:t>
+      </w:r>
+      <w:r>
+        <w:t>boutit à un plan d’action réaliste</w:t>
       </w:r>
     </w:p>
     <w:sectPr>
@@ -4677,6 +5419,118 @@
     </w:lvl>
   </w:abstractNum>
   <w:abstractNum w:abstractNumId="8" w15:restartNumberingAfterBreak="0">
+    <w:nsid w:val="2BF64423"/>
+    <w:multiLevelType w:val="hybridMultilevel"/>
+    <w:tmpl w:val="34169684"/>
+    <w:lvl w:ilvl="0" w:tplc="0CE4CED4">
+      <w:numFmt w:val="bullet"/>
+      <w:lvlText w:val="-"/>
+      <w:lvlJc w:val="left"/>
+      <w:pPr>
+        <w:ind w:left="1068" w:hanging="360"/>
+      </w:pPr>
+      <w:rPr>
+        <w:rFonts w:ascii="Calibri" w:eastAsiaTheme="minorHAnsi" w:hAnsi="Calibri" w:cs="Calibri" w:hint="default"/>
+      </w:rPr>
+    </w:lvl>
+    <w:lvl w:ilvl="1" w:tplc="040C0003" w:tentative="1">
+      <w:start w:val="1"/>
+      <w:numFmt w:val="bullet"/>
+      <w:lvlText w:val="o"/>
+      <w:lvlJc w:val="left"/>
+      <w:pPr>
+        <w:ind w:left="1788" w:hanging="360"/>
+      </w:pPr>
+      <w:rPr>
+        <w:rFonts w:ascii="Courier New" w:hAnsi="Courier New" w:cs="Courier New" w:hint="default"/>
+      </w:rPr>
+    </w:lvl>
+    <w:lvl w:ilvl="2" w:tplc="040C0005" w:tentative="1">
+      <w:start w:val="1"/>
+      <w:numFmt w:val="bullet"/>
+      <w:lvlText w:val=""/>
+      <w:lvlJc w:val="left"/>
+      <w:pPr>
+        <w:ind w:left="2508" w:hanging="360"/>
+      </w:pPr>
+      <w:rPr>
+        <w:rFonts w:ascii="Wingdings" w:hAnsi="Wingdings" w:hint="default"/>
+      </w:rPr>
+    </w:lvl>
+    <w:lvl w:ilvl="3" w:tplc="040C0001" w:tentative="1">
+      <w:start w:val="1"/>
+      <w:numFmt w:val="bullet"/>
+      <w:lvlText w:val=""/>
+      <w:lvlJc w:val="left"/>
+      <w:pPr>
+        <w:ind w:left="3228" w:hanging="360"/>
+      </w:pPr>
+      <w:rPr>
+        <w:rFonts w:ascii="Symbol" w:hAnsi="Symbol" w:hint="default"/>
+      </w:rPr>
+    </w:lvl>
+    <w:lvl w:ilvl="4" w:tplc="040C0003" w:tentative="1">
+      <w:start w:val="1"/>
+      <w:numFmt w:val="bullet"/>
+      <w:lvlText w:val="o"/>
+      <w:lvlJc w:val="left"/>
+      <w:pPr>
+        <w:ind w:left="3948" w:hanging="360"/>
+      </w:pPr>
+      <w:rPr>
+        <w:rFonts w:ascii="Courier New" w:hAnsi="Courier New" w:cs="Courier New" w:hint="default"/>
+      </w:rPr>
+    </w:lvl>
+    <w:lvl w:ilvl="5" w:tplc="040C0005" w:tentative="1">
+      <w:start w:val="1"/>
+      <w:numFmt w:val="bullet"/>
+      <w:lvlText w:val=""/>
+      <w:lvlJc w:val="left"/>
+      <w:pPr>
+        <w:ind w:left="4668" w:hanging="360"/>
+      </w:pPr>
+      <w:rPr>
+        <w:rFonts w:ascii="Wingdings" w:hAnsi="Wingdings" w:hint="default"/>
+      </w:rPr>
+    </w:lvl>
+    <w:lvl w:ilvl="6" w:tplc="040C0001" w:tentative="1">
+      <w:start w:val="1"/>
+      <w:numFmt w:val="bullet"/>
+      <w:lvlText w:val=""/>
+      <w:lvlJc w:val="left"/>
+      <w:pPr>
+        <w:ind w:left="5388" w:hanging="360"/>
+      </w:pPr>
+      <w:rPr>
+        <w:rFonts w:ascii="Symbol" w:hAnsi="Symbol" w:hint="default"/>
+      </w:rPr>
+    </w:lvl>
+    <w:lvl w:ilvl="7" w:tplc="040C0003" w:tentative="1">
+      <w:start w:val="1"/>
+      <w:numFmt w:val="bullet"/>
+      <w:lvlText w:val="o"/>
+      <w:lvlJc w:val="left"/>
+      <w:pPr>
+        <w:ind w:left="6108" w:hanging="360"/>
+      </w:pPr>
+      <w:rPr>
+        <w:rFonts w:ascii="Courier New" w:hAnsi="Courier New" w:cs="Courier New" w:hint="default"/>
+      </w:rPr>
+    </w:lvl>
+    <w:lvl w:ilvl="8" w:tplc="040C0005" w:tentative="1">
+      <w:start w:val="1"/>
+      <w:numFmt w:val="bullet"/>
+      <w:lvlText w:val=""/>
+      <w:lvlJc w:val="left"/>
+      <w:pPr>
+        <w:ind w:left="6828" w:hanging="360"/>
+      </w:pPr>
+      <w:rPr>
+        <w:rFonts w:ascii="Wingdings" w:hAnsi="Wingdings" w:hint="default"/>
+      </w:rPr>
+    </w:lvl>
+  </w:abstractNum>
+  <w:abstractNum w:abstractNumId="9" w15:restartNumberingAfterBreak="0">
     <w:nsid w:val="2E801213"/>
     <w:multiLevelType w:val="multilevel"/>
     <w:tmpl w:val="D0A839F6"/>
@@ -4789,7 +5643,119 @@
       </w:rPr>
     </w:lvl>
   </w:abstractNum>
-  <w:abstractNum w:abstractNumId="9" w15:restartNumberingAfterBreak="0">
+  <w:abstractNum w:abstractNumId="10" w15:restartNumberingAfterBreak="0">
+    <w:nsid w:val="303925D6"/>
+    <w:multiLevelType w:val="hybridMultilevel"/>
+    <w:tmpl w:val="A864963C"/>
+    <w:lvl w:ilvl="0" w:tplc="A89AC762">
+      <w:numFmt w:val="bullet"/>
+      <w:lvlText w:val="-"/>
+      <w:lvlJc w:val="left"/>
+      <w:pPr>
+        <w:ind w:left="1068" w:hanging="360"/>
+      </w:pPr>
+      <w:rPr>
+        <w:rFonts w:ascii="Calibri" w:eastAsiaTheme="minorHAnsi" w:hAnsi="Calibri" w:cs="Calibri" w:hint="default"/>
+      </w:rPr>
+    </w:lvl>
+    <w:lvl w:ilvl="1" w:tplc="040C0003" w:tentative="1">
+      <w:start w:val="1"/>
+      <w:numFmt w:val="bullet"/>
+      <w:lvlText w:val="o"/>
+      <w:lvlJc w:val="left"/>
+      <w:pPr>
+        <w:ind w:left="1788" w:hanging="360"/>
+      </w:pPr>
+      <w:rPr>
+        <w:rFonts w:ascii="Courier New" w:hAnsi="Courier New" w:cs="Courier New" w:hint="default"/>
+      </w:rPr>
+    </w:lvl>
+    <w:lvl w:ilvl="2" w:tplc="040C0005" w:tentative="1">
+      <w:start w:val="1"/>
+      <w:numFmt w:val="bullet"/>
+      <w:lvlText w:val=""/>
+      <w:lvlJc w:val="left"/>
+      <w:pPr>
+        <w:ind w:left="2508" w:hanging="360"/>
+      </w:pPr>
+      <w:rPr>
+        <w:rFonts w:ascii="Wingdings" w:hAnsi="Wingdings" w:hint="default"/>
+      </w:rPr>
+    </w:lvl>
+    <w:lvl w:ilvl="3" w:tplc="040C0001" w:tentative="1">
+      <w:start w:val="1"/>
+      <w:numFmt w:val="bullet"/>
+      <w:lvlText w:val=""/>
+      <w:lvlJc w:val="left"/>
+      <w:pPr>
+        <w:ind w:left="3228" w:hanging="360"/>
+      </w:pPr>
+      <w:rPr>
+        <w:rFonts w:ascii="Symbol" w:hAnsi="Symbol" w:hint="default"/>
+      </w:rPr>
+    </w:lvl>
+    <w:lvl w:ilvl="4" w:tplc="040C0003" w:tentative="1">
+      <w:start w:val="1"/>
+      <w:numFmt w:val="bullet"/>
+      <w:lvlText w:val="o"/>
+      <w:lvlJc w:val="left"/>
+      <w:pPr>
+        <w:ind w:left="3948" w:hanging="360"/>
+      </w:pPr>
+      <w:rPr>
+        <w:rFonts w:ascii="Courier New" w:hAnsi="Courier New" w:cs="Courier New" w:hint="default"/>
+      </w:rPr>
+    </w:lvl>
+    <w:lvl w:ilvl="5" w:tplc="040C0005" w:tentative="1">
+      <w:start w:val="1"/>
+      <w:numFmt w:val="bullet"/>
+      <w:lvlText w:val=""/>
+      <w:lvlJc w:val="left"/>
+      <w:pPr>
+        <w:ind w:left="4668" w:hanging="360"/>
+      </w:pPr>
+      <w:rPr>
+        <w:rFonts w:ascii="Wingdings" w:hAnsi="Wingdings" w:hint="default"/>
+      </w:rPr>
+    </w:lvl>
+    <w:lvl w:ilvl="6" w:tplc="040C0001" w:tentative="1">
+      <w:start w:val="1"/>
+      <w:numFmt w:val="bullet"/>
+      <w:lvlText w:val=""/>
+      <w:lvlJc w:val="left"/>
+      <w:pPr>
+        <w:ind w:left="5388" w:hanging="360"/>
+      </w:pPr>
+      <w:rPr>
+        <w:rFonts w:ascii="Symbol" w:hAnsi="Symbol" w:hint="default"/>
+      </w:rPr>
+    </w:lvl>
+    <w:lvl w:ilvl="7" w:tplc="040C0003" w:tentative="1">
+      <w:start w:val="1"/>
+      <w:numFmt w:val="bullet"/>
+      <w:lvlText w:val="o"/>
+      <w:lvlJc w:val="left"/>
+      <w:pPr>
+        <w:ind w:left="6108" w:hanging="360"/>
+      </w:pPr>
+      <w:rPr>
+        <w:rFonts w:ascii="Courier New" w:hAnsi="Courier New" w:cs="Courier New" w:hint="default"/>
+      </w:rPr>
+    </w:lvl>
+    <w:lvl w:ilvl="8" w:tplc="040C0005" w:tentative="1">
+      <w:start w:val="1"/>
+      <w:numFmt w:val="bullet"/>
+      <w:lvlText w:val=""/>
+      <w:lvlJc w:val="left"/>
+      <w:pPr>
+        <w:ind w:left="6828" w:hanging="360"/>
+      </w:pPr>
+      <w:rPr>
+        <w:rFonts w:ascii="Wingdings" w:hAnsi="Wingdings" w:hint="default"/>
+      </w:rPr>
+    </w:lvl>
+  </w:abstractNum>
+  <w:abstractNum w:abstractNumId="11" w15:restartNumberingAfterBreak="0">
     <w:nsid w:val="4B571FBB"/>
     <w:multiLevelType w:val="hybridMultilevel"/>
     <w:tmpl w:val="C5C6F0AE"/>
@@ -4902,7 +5868,7 @@
       </w:rPr>
     </w:lvl>
   </w:abstractNum>
-  <w:abstractNum w:abstractNumId="10" w15:restartNumberingAfterBreak="0">
+  <w:abstractNum w:abstractNumId="12" w15:restartNumberingAfterBreak="0">
     <w:nsid w:val="4BE551EF"/>
     <w:multiLevelType w:val="hybridMultilevel"/>
     <w:tmpl w:val="B8C88354"/>
@@ -4991,7 +5957,7 @@
       </w:pPr>
     </w:lvl>
   </w:abstractNum>
-  <w:abstractNum w:abstractNumId="11" w15:restartNumberingAfterBreak="0">
+  <w:abstractNum w:abstractNumId="13" w15:restartNumberingAfterBreak="0">
     <w:nsid w:val="50A75B4A"/>
     <w:multiLevelType w:val="multilevel"/>
     <w:tmpl w:val="D0A839F6"/>
@@ -5104,7 +6070,7 @@
       </w:rPr>
     </w:lvl>
   </w:abstractNum>
-  <w:abstractNum w:abstractNumId="12" w15:restartNumberingAfterBreak="0">
+  <w:abstractNum w:abstractNumId="14" w15:restartNumberingAfterBreak="0">
     <w:nsid w:val="56D74B3A"/>
     <w:multiLevelType w:val="multilevel"/>
     <w:tmpl w:val="D0A839F6"/>
@@ -5217,7 +6183,102 @@
       </w:rPr>
     </w:lvl>
   </w:abstractNum>
-  <w:abstractNum w:abstractNumId="13" w15:restartNumberingAfterBreak="0">
+  <w:abstractNum w:abstractNumId="15" w15:restartNumberingAfterBreak="0">
+    <w:nsid w:val="628F4F38"/>
+    <w:multiLevelType w:val="multilevel"/>
+    <w:tmpl w:val="040C0025"/>
+    <w:lvl w:ilvl="0">
+      <w:start w:val="1"/>
+      <w:numFmt w:val="decimal"/>
+      <w:pStyle w:val="Titre1"/>
+      <w:lvlText w:val="%1"/>
+      <w:lvlJc w:val="left"/>
+      <w:pPr>
+        <w:ind w:left="432" w:hanging="432"/>
+      </w:pPr>
+    </w:lvl>
+    <w:lvl w:ilvl="1">
+      <w:start w:val="1"/>
+      <w:numFmt w:val="decimal"/>
+      <w:pStyle w:val="Titre2"/>
+      <w:lvlText w:val="%1.%2"/>
+      <w:lvlJc w:val="left"/>
+      <w:pPr>
+        <w:ind w:left="576" w:hanging="576"/>
+      </w:pPr>
+    </w:lvl>
+    <w:lvl w:ilvl="2">
+      <w:start w:val="1"/>
+      <w:numFmt w:val="decimal"/>
+      <w:pStyle w:val="Titre3"/>
+      <w:lvlText w:val="%1.%2.%3"/>
+      <w:lvlJc w:val="left"/>
+      <w:pPr>
+        <w:ind w:left="720" w:hanging="720"/>
+      </w:pPr>
+    </w:lvl>
+    <w:lvl w:ilvl="3">
+      <w:start w:val="1"/>
+      <w:numFmt w:val="decimal"/>
+      <w:pStyle w:val="Titre4"/>
+      <w:lvlText w:val="%1.%2.%3.%4"/>
+      <w:lvlJc w:val="left"/>
+      <w:pPr>
+        <w:ind w:left="864" w:hanging="864"/>
+      </w:pPr>
+    </w:lvl>
+    <w:lvl w:ilvl="4">
+      <w:start w:val="1"/>
+      <w:numFmt w:val="decimal"/>
+      <w:pStyle w:val="Titre5"/>
+      <w:lvlText w:val="%1.%2.%3.%4.%5"/>
+      <w:lvlJc w:val="left"/>
+      <w:pPr>
+        <w:ind w:left="1008" w:hanging="1008"/>
+      </w:pPr>
+    </w:lvl>
+    <w:lvl w:ilvl="5">
+      <w:start w:val="1"/>
+      <w:numFmt w:val="decimal"/>
+      <w:pStyle w:val="Titre6"/>
+      <w:lvlText w:val="%1.%2.%3.%4.%5.%6"/>
+      <w:lvlJc w:val="left"/>
+      <w:pPr>
+        <w:ind w:left="1152" w:hanging="1152"/>
+      </w:pPr>
+    </w:lvl>
+    <w:lvl w:ilvl="6">
+      <w:start w:val="1"/>
+      <w:numFmt w:val="decimal"/>
+      <w:pStyle w:val="Titre7"/>
+      <w:lvlText w:val="%1.%2.%3.%4.%5.%6.%7"/>
+      <w:lvlJc w:val="left"/>
+      <w:pPr>
+        <w:ind w:left="1296" w:hanging="1296"/>
+      </w:pPr>
+    </w:lvl>
+    <w:lvl w:ilvl="7">
+      <w:start w:val="1"/>
+      <w:numFmt w:val="decimal"/>
+      <w:pStyle w:val="Titre8"/>
+      <w:lvlText w:val="%1.%2.%3.%4.%5.%6.%7.%8"/>
+      <w:lvlJc w:val="left"/>
+      <w:pPr>
+        <w:ind w:left="1440" w:hanging="1440"/>
+      </w:pPr>
+    </w:lvl>
+    <w:lvl w:ilvl="8">
+      <w:start w:val="1"/>
+      <w:numFmt w:val="decimal"/>
+      <w:pStyle w:val="Titre9"/>
+      <w:lvlText w:val="%1.%2.%3.%4.%5.%6.%7.%8.%9"/>
+      <w:lvlJc w:val="left"/>
+      <w:pPr>
+        <w:ind w:left="1584" w:hanging="1584"/>
+      </w:pPr>
+    </w:lvl>
+  </w:abstractNum>
+  <w:abstractNum w:abstractNumId="16" w15:restartNumberingAfterBreak="0">
     <w:nsid w:val="640F50DA"/>
     <w:multiLevelType w:val="multilevel"/>
     <w:tmpl w:val="B37073CC"/>
@@ -5338,7 +6399,7 @@
       </w:rPr>
     </w:lvl>
   </w:abstractNum>
-  <w:abstractNum w:abstractNumId="14" w15:restartNumberingAfterBreak="0">
+  <w:abstractNum w:abstractNumId="17" w15:restartNumberingAfterBreak="0">
     <w:nsid w:val="6DA1187F"/>
     <w:multiLevelType w:val="multilevel"/>
     <w:tmpl w:val="D0A839F6"/>
@@ -5451,7 +6512,7 @@
       </w:rPr>
     </w:lvl>
   </w:abstractNum>
-  <w:abstractNum w:abstractNumId="15" w15:restartNumberingAfterBreak="0">
+  <w:abstractNum w:abstractNumId="18" w15:restartNumberingAfterBreak="0">
     <w:nsid w:val="73320EC7"/>
     <w:multiLevelType w:val="hybridMultilevel"/>
     <w:tmpl w:val="DD98A69E"/>
@@ -5564,7 +6625,7 @@
       </w:rPr>
     </w:lvl>
   </w:abstractNum>
-  <w:abstractNum w:abstractNumId="16" w15:restartNumberingAfterBreak="0">
+  <w:abstractNum w:abstractNumId="19" w15:restartNumberingAfterBreak="0">
     <w:nsid w:val="74F83283"/>
     <w:multiLevelType w:val="multilevel"/>
     <w:tmpl w:val="796C8044"/>
@@ -5685,7 +6746,7 @@
       </w:rPr>
     </w:lvl>
   </w:abstractNum>
-  <w:abstractNum w:abstractNumId="17" w15:restartNumberingAfterBreak="0">
+  <w:abstractNum w:abstractNumId="20" w15:restartNumberingAfterBreak="0">
     <w:nsid w:val="7ECD61DE"/>
     <w:multiLevelType w:val="multilevel"/>
     <w:tmpl w:val="7EA858D6"/>
@@ -5799,19 +6860,19 @@
     </w:lvl>
   </w:abstractNum>
   <w:num w:numId="1" w16cid:durableId="84302847">
-    <w:abstractNumId w:val="10"/>
+    <w:abstractNumId w:val="12"/>
   </w:num>
   <w:num w:numId="2" w16cid:durableId="2040085593">
-    <w:abstractNumId w:val="17"/>
+    <w:abstractNumId w:val="20"/>
   </w:num>
   <w:num w:numId="3" w16cid:durableId="619534226">
+    <w:abstractNumId w:val="19"/>
+  </w:num>
+  <w:num w:numId="4" w16cid:durableId="882332145">
     <w:abstractNumId w:val="16"/>
   </w:num>
-  <w:num w:numId="4" w16cid:durableId="882332145">
+  <w:num w:numId="5" w16cid:durableId="1605769084">
     <w:abstractNumId w:val="13"/>
-  </w:num>
-  <w:num w:numId="5" w16cid:durableId="1605769084">
-    <w:abstractNumId w:val="11"/>
   </w:num>
   <w:num w:numId="6" w16cid:durableId="2035114187">
     <w:abstractNumId w:val="6"/>
@@ -5820,7 +6881,7 @@
     <w:abstractNumId w:val="7"/>
   </w:num>
   <w:num w:numId="8" w16cid:durableId="1198155706">
-    <w:abstractNumId w:val="15"/>
+    <w:abstractNumId w:val="18"/>
   </w:num>
   <w:num w:numId="9" w16cid:durableId="1960794750">
     <w:abstractNumId w:val="1"/>
@@ -5829,28 +6890,67 @@
     <w:abstractNumId w:val="0"/>
   </w:num>
   <w:num w:numId="11" w16cid:durableId="1358895823">
-    <w:abstractNumId w:val="9"/>
+    <w:abstractNumId w:val="11"/>
   </w:num>
   <w:num w:numId="12" w16cid:durableId="185406194">
     <w:abstractNumId w:val="2"/>
   </w:num>
   <w:num w:numId="13" w16cid:durableId="580916463">
-    <w:abstractNumId w:val="12"/>
+    <w:abstractNumId w:val="14"/>
   </w:num>
   <w:num w:numId="14" w16cid:durableId="165561248">
     <w:abstractNumId w:val="5"/>
   </w:num>
   <w:num w:numId="15" w16cid:durableId="808133521">
-    <w:abstractNumId w:val="8"/>
+    <w:abstractNumId w:val="9"/>
   </w:num>
   <w:num w:numId="16" w16cid:durableId="1712878626">
     <w:abstractNumId w:val="4"/>
   </w:num>
   <w:num w:numId="17" w16cid:durableId="301662533">
-    <w:abstractNumId w:val="14"/>
+    <w:abstractNumId w:val="17"/>
   </w:num>
   <w:num w:numId="18" w16cid:durableId="1438675809">
     <w:abstractNumId w:val="3"/>
+  </w:num>
+  <w:num w:numId="19" w16cid:durableId="596209477">
+    <w:abstractNumId w:val="8"/>
+  </w:num>
+  <w:num w:numId="20" w16cid:durableId="127669024">
+    <w:abstractNumId w:val="10"/>
+  </w:num>
+  <w:num w:numId="21" w16cid:durableId="1839006211">
+    <w:abstractNumId w:val="15"/>
+  </w:num>
+  <w:num w:numId="22" w16cid:durableId="555967615">
+    <w:abstractNumId w:val="15"/>
+    <w:lvlOverride w:ilvl="0">
+      <w:startOverride w:val="1"/>
+    </w:lvlOverride>
+    <w:lvlOverride w:ilvl="1">
+      <w:startOverride w:val="1"/>
+    </w:lvlOverride>
+    <w:lvlOverride w:ilvl="2">
+      <w:startOverride w:val="1"/>
+    </w:lvlOverride>
+    <w:lvlOverride w:ilvl="3">
+      <w:startOverride w:val="1"/>
+    </w:lvlOverride>
+    <w:lvlOverride w:ilvl="4">
+      <w:startOverride w:val="1"/>
+    </w:lvlOverride>
+    <w:lvlOverride w:ilvl="5">
+      <w:startOverride w:val="1"/>
+    </w:lvlOverride>
+    <w:lvlOverride w:ilvl="6">
+      <w:startOverride w:val="1"/>
+    </w:lvlOverride>
+    <w:lvlOverride w:ilvl="7">
+      <w:startOverride w:val="1"/>
+    </w:lvlOverride>
+    <w:lvlOverride w:ilvl="8">
+      <w:startOverride w:val="1"/>
+    </w:lvlOverride>
   </w:num>
 </w:numbering>
 </file>
@@ -6265,6 +7365,9 @@
     <w:pPr>
       <w:keepNext/>
       <w:keepLines/>
+      <w:numPr>
+        <w:numId w:val="21"/>
+      </w:numPr>
       <w:spacing w:before="240" w:after="0"/>
       <w:outlineLvl w:val="0"/>
     </w:pPr>
@@ -6287,6 +7390,10 @@
     <w:pPr>
       <w:keepNext/>
       <w:keepLines/>
+      <w:numPr>
+        <w:ilvl w:val="1"/>
+        <w:numId w:val="21"/>
+      </w:numPr>
       <w:spacing w:before="40" w:after="0"/>
       <w:outlineLvl w:val="1"/>
     </w:pPr>
@@ -6309,6 +7416,10 @@
     <w:pPr>
       <w:keepNext/>
       <w:keepLines/>
+      <w:numPr>
+        <w:ilvl w:val="2"/>
+        <w:numId w:val="21"/>
+      </w:numPr>
       <w:spacing w:before="40" w:after="0"/>
       <w:outlineLvl w:val="2"/>
     </w:pPr>
@@ -6317,6 +7428,166 @@
       <w:color w:val="1F3763" w:themeColor="accent1" w:themeShade="7F"/>
       <w:sz w:val="24"/>
       <w:szCs w:val="24"/>
+    </w:rPr>
+  </w:style>
+  <w:style w:type="paragraph" w:styleId="Titre4">
+    <w:name w:val="heading 4"/>
+    <w:basedOn w:val="Normal"/>
+    <w:next w:val="Normal"/>
+    <w:link w:val="Titre4Car"/>
+    <w:uiPriority w:val="9"/>
+    <w:semiHidden/>
+    <w:unhideWhenUsed/>
+    <w:qFormat/>
+    <w:rsid w:val="00183B91"/>
+    <w:pPr>
+      <w:keepNext/>
+      <w:keepLines/>
+      <w:numPr>
+        <w:ilvl w:val="3"/>
+        <w:numId w:val="21"/>
+      </w:numPr>
+      <w:spacing w:before="40" w:after="0"/>
+      <w:outlineLvl w:val="3"/>
+    </w:pPr>
+    <w:rPr>
+      <w:rFonts w:asciiTheme="majorHAnsi" w:eastAsiaTheme="majorEastAsia" w:hAnsiTheme="majorHAnsi" w:cstheme="majorBidi"/>
+      <w:i/>
+      <w:iCs/>
+      <w:color w:val="2F5496" w:themeColor="accent1" w:themeShade="BF"/>
+    </w:rPr>
+  </w:style>
+  <w:style w:type="paragraph" w:styleId="Titre5">
+    <w:name w:val="heading 5"/>
+    <w:basedOn w:val="Normal"/>
+    <w:next w:val="Normal"/>
+    <w:link w:val="Titre5Car"/>
+    <w:uiPriority w:val="9"/>
+    <w:semiHidden/>
+    <w:unhideWhenUsed/>
+    <w:qFormat/>
+    <w:rsid w:val="00183B91"/>
+    <w:pPr>
+      <w:keepNext/>
+      <w:keepLines/>
+      <w:numPr>
+        <w:ilvl w:val="4"/>
+        <w:numId w:val="21"/>
+      </w:numPr>
+      <w:spacing w:before="40" w:after="0"/>
+      <w:outlineLvl w:val="4"/>
+    </w:pPr>
+    <w:rPr>
+      <w:rFonts w:asciiTheme="majorHAnsi" w:eastAsiaTheme="majorEastAsia" w:hAnsiTheme="majorHAnsi" w:cstheme="majorBidi"/>
+      <w:color w:val="2F5496" w:themeColor="accent1" w:themeShade="BF"/>
+    </w:rPr>
+  </w:style>
+  <w:style w:type="paragraph" w:styleId="Titre6">
+    <w:name w:val="heading 6"/>
+    <w:basedOn w:val="Normal"/>
+    <w:next w:val="Normal"/>
+    <w:link w:val="Titre6Car"/>
+    <w:uiPriority w:val="9"/>
+    <w:semiHidden/>
+    <w:unhideWhenUsed/>
+    <w:qFormat/>
+    <w:rsid w:val="00183B91"/>
+    <w:pPr>
+      <w:keepNext/>
+      <w:keepLines/>
+      <w:numPr>
+        <w:ilvl w:val="5"/>
+        <w:numId w:val="21"/>
+      </w:numPr>
+      <w:spacing w:before="40" w:after="0"/>
+      <w:outlineLvl w:val="5"/>
+    </w:pPr>
+    <w:rPr>
+      <w:rFonts w:asciiTheme="majorHAnsi" w:eastAsiaTheme="majorEastAsia" w:hAnsiTheme="majorHAnsi" w:cstheme="majorBidi"/>
+      <w:color w:val="1F3763" w:themeColor="accent1" w:themeShade="7F"/>
+    </w:rPr>
+  </w:style>
+  <w:style w:type="paragraph" w:styleId="Titre7">
+    <w:name w:val="heading 7"/>
+    <w:basedOn w:val="Normal"/>
+    <w:next w:val="Normal"/>
+    <w:link w:val="Titre7Car"/>
+    <w:uiPriority w:val="9"/>
+    <w:semiHidden/>
+    <w:unhideWhenUsed/>
+    <w:qFormat/>
+    <w:rsid w:val="00183B91"/>
+    <w:pPr>
+      <w:keepNext/>
+      <w:keepLines/>
+      <w:numPr>
+        <w:ilvl w:val="6"/>
+        <w:numId w:val="21"/>
+      </w:numPr>
+      <w:spacing w:before="40" w:after="0"/>
+      <w:outlineLvl w:val="6"/>
+    </w:pPr>
+    <w:rPr>
+      <w:rFonts w:asciiTheme="majorHAnsi" w:eastAsiaTheme="majorEastAsia" w:hAnsiTheme="majorHAnsi" w:cstheme="majorBidi"/>
+      <w:i/>
+      <w:iCs/>
+      <w:color w:val="1F3763" w:themeColor="accent1" w:themeShade="7F"/>
+    </w:rPr>
+  </w:style>
+  <w:style w:type="paragraph" w:styleId="Titre8">
+    <w:name w:val="heading 8"/>
+    <w:basedOn w:val="Normal"/>
+    <w:next w:val="Normal"/>
+    <w:link w:val="Titre8Car"/>
+    <w:uiPriority w:val="9"/>
+    <w:semiHidden/>
+    <w:unhideWhenUsed/>
+    <w:qFormat/>
+    <w:rsid w:val="00183B91"/>
+    <w:pPr>
+      <w:keepNext/>
+      <w:keepLines/>
+      <w:numPr>
+        <w:ilvl w:val="7"/>
+        <w:numId w:val="21"/>
+      </w:numPr>
+      <w:spacing w:before="40" w:after="0"/>
+      <w:outlineLvl w:val="7"/>
+    </w:pPr>
+    <w:rPr>
+      <w:rFonts w:asciiTheme="majorHAnsi" w:eastAsiaTheme="majorEastAsia" w:hAnsiTheme="majorHAnsi" w:cstheme="majorBidi"/>
+      <w:color w:val="272727" w:themeColor="text1" w:themeTint="D8"/>
+      <w:sz w:val="21"/>
+      <w:szCs w:val="21"/>
+    </w:rPr>
+  </w:style>
+  <w:style w:type="paragraph" w:styleId="Titre9">
+    <w:name w:val="heading 9"/>
+    <w:basedOn w:val="Normal"/>
+    <w:next w:val="Normal"/>
+    <w:link w:val="Titre9Car"/>
+    <w:uiPriority w:val="9"/>
+    <w:semiHidden/>
+    <w:unhideWhenUsed/>
+    <w:qFormat/>
+    <w:rsid w:val="00183B91"/>
+    <w:pPr>
+      <w:keepNext/>
+      <w:keepLines/>
+      <w:numPr>
+        <w:ilvl w:val="8"/>
+        <w:numId w:val="21"/>
+      </w:numPr>
+      <w:spacing w:before="40" w:after="0"/>
+      <w:outlineLvl w:val="8"/>
+    </w:pPr>
+    <w:rPr>
+      <w:rFonts w:asciiTheme="majorHAnsi" w:eastAsiaTheme="majorEastAsia" w:hAnsiTheme="majorHAnsi" w:cstheme="majorBidi"/>
+      <w:i/>
+      <w:iCs/>
+      <w:color w:val="272727" w:themeColor="text1" w:themeTint="D8"/>
+      <w:sz w:val="21"/>
+      <w:szCs w:val="21"/>
     </w:rPr>
   </w:style>
   <w:style w:type="character" w:default="1" w:styleId="Policepardfaut">
@@ -6547,6 +7818,88 @@
       <w:spacing w:after="100"/>
       <w:ind w:left="440"/>
     </w:pPr>
+  </w:style>
+  <w:style w:type="character" w:customStyle="1" w:styleId="Titre4Car">
+    <w:name w:val="Titre 4 Car"/>
+    <w:basedOn w:val="Policepardfaut"/>
+    <w:link w:val="Titre4"/>
+    <w:uiPriority w:val="9"/>
+    <w:semiHidden/>
+    <w:rsid w:val="00183B91"/>
+    <w:rPr>
+      <w:rFonts w:asciiTheme="majorHAnsi" w:eastAsiaTheme="majorEastAsia" w:hAnsiTheme="majorHAnsi" w:cstheme="majorBidi"/>
+      <w:i/>
+      <w:iCs/>
+      <w:color w:val="2F5496" w:themeColor="accent1" w:themeShade="BF"/>
+    </w:rPr>
+  </w:style>
+  <w:style w:type="character" w:customStyle="1" w:styleId="Titre5Car">
+    <w:name w:val="Titre 5 Car"/>
+    <w:basedOn w:val="Policepardfaut"/>
+    <w:link w:val="Titre5"/>
+    <w:uiPriority w:val="9"/>
+    <w:semiHidden/>
+    <w:rsid w:val="00183B91"/>
+    <w:rPr>
+      <w:rFonts w:asciiTheme="majorHAnsi" w:eastAsiaTheme="majorEastAsia" w:hAnsiTheme="majorHAnsi" w:cstheme="majorBidi"/>
+      <w:color w:val="2F5496" w:themeColor="accent1" w:themeShade="BF"/>
+    </w:rPr>
+  </w:style>
+  <w:style w:type="character" w:customStyle="1" w:styleId="Titre6Car">
+    <w:name w:val="Titre 6 Car"/>
+    <w:basedOn w:val="Policepardfaut"/>
+    <w:link w:val="Titre6"/>
+    <w:uiPriority w:val="9"/>
+    <w:semiHidden/>
+    <w:rsid w:val="00183B91"/>
+    <w:rPr>
+      <w:rFonts w:asciiTheme="majorHAnsi" w:eastAsiaTheme="majorEastAsia" w:hAnsiTheme="majorHAnsi" w:cstheme="majorBidi"/>
+      <w:color w:val="1F3763" w:themeColor="accent1" w:themeShade="7F"/>
+    </w:rPr>
+  </w:style>
+  <w:style w:type="character" w:customStyle="1" w:styleId="Titre7Car">
+    <w:name w:val="Titre 7 Car"/>
+    <w:basedOn w:val="Policepardfaut"/>
+    <w:link w:val="Titre7"/>
+    <w:uiPriority w:val="9"/>
+    <w:semiHidden/>
+    <w:rsid w:val="00183B91"/>
+    <w:rPr>
+      <w:rFonts w:asciiTheme="majorHAnsi" w:eastAsiaTheme="majorEastAsia" w:hAnsiTheme="majorHAnsi" w:cstheme="majorBidi"/>
+      <w:i/>
+      <w:iCs/>
+      <w:color w:val="1F3763" w:themeColor="accent1" w:themeShade="7F"/>
+    </w:rPr>
+  </w:style>
+  <w:style w:type="character" w:customStyle="1" w:styleId="Titre8Car">
+    <w:name w:val="Titre 8 Car"/>
+    <w:basedOn w:val="Policepardfaut"/>
+    <w:link w:val="Titre8"/>
+    <w:uiPriority w:val="9"/>
+    <w:semiHidden/>
+    <w:rsid w:val="00183B91"/>
+    <w:rPr>
+      <w:rFonts w:asciiTheme="majorHAnsi" w:eastAsiaTheme="majorEastAsia" w:hAnsiTheme="majorHAnsi" w:cstheme="majorBidi"/>
+      <w:color w:val="272727" w:themeColor="text1" w:themeTint="D8"/>
+      <w:sz w:val="21"/>
+      <w:szCs w:val="21"/>
+    </w:rPr>
+  </w:style>
+  <w:style w:type="character" w:customStyle="1" w:styleId="Titre9Car">
+    <w:name w:val="Titre 9 Car"/>
+    <w:basedOn w:val="Policepardfaut"/>
+    <w:link w:val="Titre9"/>
+    <w:uiPriority w:val="9"/>
+    <w:semiHidden/>
+    <w:rsid w:val="00183B91"/>
+    <w:rPr>
+      <w:rFonts w:asciiTheme="majorHAnsi" w:eastAsiaTheme="majorEastAsia" w:hAnsiTheme="majorHAnsi" w:cstheme="majorBidi"/>
+      <w:i/>
+      <w:iCs/>
+      <w:color w:val="272727" w:themeColor="text1" w:themeTint="D8"/>
+      <w:sz w:val="21"/>
+      <w:szCs w:val="21"/>
+    </w:rPr>
   </w:style>
 </w:styles>
 </file>

</xml_diff>

<commit_message>
Légère complétion du memento agile (+ précisions sur Rétro)
</commit_message>
<xml_diff>
--- a/Livrables/Gestion/MementoAgileProjet3.docx
+++ b/Livrables/Gestion/MementoAgileProjet3.docx
@@ -161,7 +161,6 @@
         </w:rPr>
         <w:t xml:space="preserve">Richard </w:t>
       </w:r>
-      <w:proofErr w:type="spellStart"/>
       <w:r>
         <w:rPr>
           <w:sz w:val="32"/>
@@ -169,7 +168,6 @@
         </w:rPr>
         <w:t>Chbeir</w:t>
       </w:r>
-      <w:proofErr w:type="spellEnd"/>
     </w:p>
     <w:p>
       <w:pPr>
@@ -1942,15 +1940,7 @@
         <w:jc w:val="both"/>
       </w:pPr>
       <w:r>
-        <w:t xml:space="preserve">Le parrainage est un évènement annuel réalisé par l'association étudiante Hego </w:t>
-      </w:r>
-      <w:proofErr w:type="spellStart"/>
-      <w:r>
-        <w:t>Berria</w:t>
-      </w:r>
-      <w:proofErr w:type="spellEnd"/>
-      <w:r>
-        <w:t xml:space="preserve"> (un BDE), dans lequel les étudiants de première année répondent d'abord à un questionnaire rédigé par les membres du BDE. Ensuite, les étudiants de deuxième année sont associés automatiquement (ou en choisissant, en fonction du paramétrage du questionnaire) à un étudiant de 1ère année, créant alors l'association entre le parrain et le filleul.</w:t>
+        <w:t>Le parrainage est un évènement annuel réalisé par l'association étudiante Hego Berria (un BDE), dans lequel les étudiants de première année répondent d'abord à un questionnaire rédigé par les membres du BDE. Ensuite, les étudiants de deuxième année sont associés automatiquement (ou en choisissant, en fonction du paramétrage du questionnaire) à un étudiant de 1ère année, créant alors l'association entre le parrain et le filleul.</w:t>
       </w:r>
     </w:p>
     <w:p>
@@ -1986,15 +1976,7 @@
         <w:jc w:val="both"/>
       </w:pPr>
       <w:r>
-        <w:t xml:space="preserve">Le bureau des étudiants Hego </w:t>
-      </w:r>
-      <w:proofErr w:type="spellStart"/>
-      <w:r>
-        <w:t>Berria</w:t>
-      </w:r>
-      <w:proofErr w:type="spellEnd"/>
-      <w:r>
-        <w:t xml:space="preserve"> est une association avec une identité forte, qui commence à développer en parallèle (sans lien avec la SAE) un site web et une application de covoiturage. Faciliter ce système de parrainage peut alors le rendre plus fiable et avenant, en proposant des fonctionnalités ludiques dans un environnement maîtrisé (sans devoir recommencer à chaque fois tous les processus de création du formulaire ou devoir utiliser des applications tierces comme Excel ou Forms de chez Google, dénaturant l'association).</w:t>
+        <w:t>Le bureau des étudiants Hego Berria est une association avec une identité forte, qui commence à développer en parallèle (sans lien avec la SAE) un site web et une application de covoiturage. Faciliter ce système de parrainage peut alors le rendre plus fiable et avenant, en proposant des fonctionnalités ludiques dans un environnement maîtrisé (sans devoir recommencer à chaque fois tous les processus de création du formulaire ou devoir utiliser des applications tierces comme Excel ou Forms de chez Google, dénaturant l'association).</w:t>
       </w:r>
     </w:p>
     <w:p>
@@ -2058,15 +2040,7 @@
         <w:t>La désignation d’Alexandre en tant que Scrum Master nous paraissait raisonnable car nous l’avions déjà désigné comme chef de projet</w:t>
       </w:r>
       <w:r>
-        <w:t xml:space="preserve"> (bien que le </w:t>
-      </w:r>
-      <w:proofErr w:type="spellStart"/>
-      <w:r>
-        <w:t>Scum</w:t>
-      </w:r>
-      <w:proofErr w:type="spellEnd"/>
-      <w:r>
-        <w:t xml:space="preserve"> Master ne soit pas un chef de projet !)</w:t>
+        <w:t xml:space="preserve"> (bien que le Scum Master ne soit pas un chef de projet !)</w:t>
       </w:r>
       <w:r>
         <w:t xml:space="preserve"> l’an dernier, et qu’il a toujours pour objectif de conserver l’intégrité du projet. En tant que Scrum Master, nous pensons qu’il réussira à motiver les membres du projet tout en cadrant ce dernier, permettant alors une bonne avancée. Il faut aussi garder en tête une bonne idée des tâches restantes pour ne pas perdre de temps pour livrer après chaque sprint.</w:t>
@@ -2093,13 +2067,8 @@
       </w:pPr>
       <w:bookmarkStart w:id="3" w:name="_Toc120109058"/>
       <w:r>
-        <w:t xml:space="preserve">Le Product </w:t>
-      </w:r>
-      <w:proofErr w:type="spellStart"/>
-      <w:r>
-        <w:t>Owner</w:t>
-      </w:r>
-      <w:proofErr w:type="spellEnd"/>
+        <w:t>Le Product Owner</w:t>
+      </w:r>
       <w:r>
         <w:t xml:space="preserve"> (PO)</w:t>
       </w:r>
@@ -2136,31 +2105,13 @@
       <w:r>
         <w:t xml:space="preserve"> les décisions majeures concernant l’application (fonctionnalités urgentes, ordre de priorité…) à l’aide du </w:t>
       </w:r>
-      <w:proofErr w:type="spellStart"/>
       <w:r>
         <w:rPr>
           <w:i/>
           <w:iCs/>
         </w:rPr>
-        <w:t>product</w:t>
-      </w:r>
-      <w:proofErr w:type="spellEnd"/>
-      <w:r>
-        <w:rPr>
-          <w:i/>
-          <w:iCs/>
-        </w:rPr>
-        <w:t xml:space="preserve"> </w:t>
-      </w:r>
-      <w:proofErr w:type="spellStart"/>
-      <w:r>
-        <w:rPr>
-          <w:i/>
-          <w:iCs/>
-        </w:rPr>
-        <w:t>backlog</w:t>
-      </w:r>
-      <w:proofErr w:type="spellEnd"/>
+        <w:t>product backlog</w:t>
+      </w:r>
       <w:r>
         <w:t>. Il doit s’assurer que le projet est bien compris, nécessitant implication et disponibilité, pour donner un maximum d’informations à l’équipe de développement</w:t>
       </w:r>
@@ -2230,15 +2181,7 @@
         <w:jc w:val="both"/>
       </w:pPr>
       <w:r>
-        <w:t xml:space="preserve">Elle est le cœur même de la méthode Scrum, et doit être </w:t>
-      </w:r>
-      <w:proofErr w:type="spellStart"/>
-      <w:r>
-        <w:t>auto-organisée</w:t>
-      </w:r>
-      <w:proofErr w:type="spellEnd"/>
-      <w:r>
-        <w:t>, spécialisée dans ces technologies, et donc dans de multiples domaines, et enfin, autonome. Elle ne doit écouter que ses instructions et celles données par le PO, en choisissant de bonnes pratiques de programmation, pour développer de manière itérative et incrémentale, facilitant au passage l’intégration continue.</w:t>
+        <w:t>Elle est le cœur même de la méthode Scrum, et doit être auto-organisée, spécialisée dans ces technologies, et donc dans de multiples domaines, et enfin, autonome. Elle ne doit écouter que ses instructions et celles données par le PO, en choisissant de bonnes pratiques de programmation, pour développer de manière itérative et incrémentale, facilitant au passage l’intégration continue.</w:t>
       </w:r>
       <w:r>
         <w:t xml:space="preserve"> Les développeurs créent la valeur de l’application</w:t>
@@ -2931,15 +2874,7 @@
       </w:pPr>
       <w:bookmarkStart w:id="7" w:name="_Toc120109062"/>
       <w:r>
-        <w:t xml:space="preserve">Guide d’écriture des </w:t>
-      </w:r>
-      <w:proofErr w:type="spellStart"/>
-      <w:r>
-        <w:t>Users</w:t>
-      </w:r>
-      <w:proofErr w:type="spellEnd"/>
-      <w:r>
-        <w:t xml:space="preserve"> Stories</w:t>
+        <w:t>Guide d’écriture des Users Stories</w:t>
       </w:r>
       <w:bookmarkEnd w:id="7"/>
     </w:p>
@@ -2948,54 +2883,41 @@
         <w:t>Nous définirons nos</w:t>
       </w:r>
       <w:r>
+        <w:t xml:space="preserve"> User</w:t>
+      </w:r>
+      <w:r>
+        <w:t>s</w:t>
+      </w:r>
+      <w:r>
+        <w:t xml:space="preserve"> Stor</w:t>
+      </w:r>
+      <w:r>
+        <w:t>ies</w:t>
+      </w:r>
+      <w:r>
+        <w:t xml:space="preserve"> par : </w:t>
+      </w:r>
+    </w:p>
+    <w:p>
+      <w:r>
+        <w:t xml:space="preserve">- Un </w:t>
+      </w:r>
+      <w:r>
+        <w:t>identifiant unique par User Story pour la retrouve</w:t>
+      </w:r>
+      <w:r>
+        <w:t>r ainsi qu’un nom associé.</w:t>
+      </w:r>
+      <w:r>
         <w:t xml:space="preserve"> </w:t>
       </w:r>
-      <w:proofErr w:type="spellStart"/>
-      <w:r>
-        <w:t>User</w:t>
-      </w:r>
-      <w:r>
-        <w:t>s</w:t>
-      </w:r>
-      <w:proofErr w:type="spellEnd"/>
-      <w:r>
-        <w:t xml:space="preserve"> Stor</w:t>
-      </w:r>
-      <w:r>
-        <w:t>ies</w:t>
-      </w:r>
-      <w:r>
-        <w:t xml:space="preserve"> par : </w:t>
-      </w:r>
-    </w:p>
-    <w:p>
-      <w:r>
-        <w:t xml:space="preserve">- Un </w:t>
-      </w:r>
-      <w:r>
-        <w:t>identifiant unique par User Story pour la retrouve</w:t>
-      </w:r>
-      <w:r>
-        <w:t>r ainsi qu’un nom associé.</w:t>
-      </w:r>
-      <w:r>
-        <w:t xml:space="preserve"> </w:t>
-      </w:r>
     </w:p>
     <w:p>
       <w:r>
         <w:t xml:space="preserve">- </w:t>
       </w:r>
       <w:r>
-        <w:t xml:space="preserve">Une priorité définie </w:t>
-      </w:r>
-      <w:proofErr w:type="spellStart"/>
-      <w:r>
-        <w:t>a</w:t>
-      </w:r>
-      <w:proofErr w:type="spellEnd"/>
-      <w:r>
-        <w:t xml:space="preserve"> l’aide de </w:t>
+        <w:t xml:space="preserve">Une priorité définie a l’aide de </w:t>
       </w:r>
       <w:r>
         <w:t>la position verticale dans le tableau (positionné en bas : peu important et inversement).</w:t>
@@ -3017,37 +2939,16 @@
         <w:t xml:space="preserve">- </w:t>
       </w:r>
       <w:r>
-        <w:t xml:space="preserve">Toutes ces </w:t>
-      </w:r>
-      <w:proofErr w:type="spellStart"/>
-      <w:r>
-        <w:t>Users</w:t>
-      </w:r>
-      <w:proofErr w:type="spellEnd"/>
-      <w:r>
-        <w:t xml:space="preserve"> Stories sont représentées sur </w:t>
+        <w:t xml:space="preserve">Toutes ces Users Stories sont représentées sur </w:t>
       </w:r>
       <w:r>
         <w:t xml:space="preserve">des post-it de couleurs différentes : </w:t>
       </w:r>
-      <w:proofErr w:type="spellStart"/>
-      <w:r>
-        <w:t>Technical</w:t>
-      </w:r>
-      <w:proofErr w:type="spellEnd"/>
-      <w:r>
-        <w:t xml:space="preserve"> Stories en rose,</w:t>
-      </w:r>
-      <w:r>
-        <w:t xml:space="preserve"> </w:t>
-      </w:r>
-      <w:proofErr w:type="spellStart"/>
-      <w:r>
-        <w:t>Users</w:t>
-      </w:r>
-      <w:proofErr w:type="spellEnd"/>
-      <w:r>
-        <w:t xml:space="preserve"> Stories en bleu, les Correctifs en rouge et en vert les </w:t>
+      <w:r>
+        <w:t>Technical Stories en rose,</w:t>
+      </w:r>
+      <w:r>
+        <w:t xml:space="preserve"> Users Stories en bleu, les Correctifs en rouge et en vert les </w:t>
       </w:r>
       <w:r>
         <w:t>tâches diverses</w:t>
@@ -3148,18 +3049,10 @@
         <w:t>sur notre Scrum</w:t>
       </w:r>
       <w:r>
-        <w:t xml:space="preserve"> </w:t>
-      </w:r>
-      <w:proofErr w:type="spellStart"/>
-      <w:r>
-        <w:t>B</w:t>
-      </w:r>
-      <w:r>
-        <w:t>oard</w:t>
-      </w:r>
-      <w:proofErr w:type="spellEnd"/>
-      <w:r>
-        <w:t> :</w:t>
+        <w:t xml:space="preserve"> B</w:t>
+      </w:r>
+      <w:r>
+        <w:t>oard :</w:t>
       </w:r>
     </w:p>
     <w:p>
@@ -3240,15 +3133,7 @@
         <w:t xml:space="preserve">À chaque Post-It nous associons une </w:t>
       </w:r>
       <w:r>
-        <w:t xml:space="preserve">fiche descriptive avec le contenue de </w:t>
-      </w:r>
-      <w:proofErr w:type="gramStart"/>
-      <w:r>
-        <w:t>la User</w:t>
-      </w:r>
-      <w:proofErr w:type="gramEnd"/>
-      <w:r>
-        <w:t xml:space="preserve"> Story.</w:t>
+        <w:t>fiche descriptive avec le contenue de la User Story.</w:t>
       </w:r>
     </w:p>
     <w:p>
@@ -3471,15 +3356,7 @@
               <w:t xml:space="preserve"> j’accède </w:t>
             </w:r>
             <w:r>
-              <w:t xml:space="preserve">à la page </w:t>
-            </w:r>
-            <w:proofErr w:type="spellStart"/>
-            <w:r>
-              <w:t>connexion.php</w:t>
-            </w:r>
-            <w:proofErr w:type="spellEnd"/>
-            <w:r>
-              <w:t xml:space="preserve"> </w:t>
+              <w:t xml:space="preserve">à la page connexion.php </w:t>
             </w:r>
           </w:p>
           <w:p>
@@ -3584,15 +3461,7 @@
         <w:ind w:firstLine="708"/>
       </w:pPr>
       <w:r>
-        <w:t xml:space="preserve">- On discute de </w:t>
-      </w:r>
-      <w:proofErr w:type="gramStart"/>
-      <w:r>
-        <w:t>la User</w:t>
-      </w:r>
-      <w:proofErr w:type="gramEnd"/>
-      <w:r>
-        <w:t xml:space="preserve"> Story</w:t>
+        <w:t>- On discute de la User Story</w:t>
       </w:r>
     </w:p>
     <w:p>
@@ -3653,34 +3522,13 @@
       </w:pPr>
       <w:bookmarkStart w:id="10" w:name="_Toc120109065"/>
       <w:r>
-        <w:t>Daily-</w:t>
-      </w:r>
-      <w:proofErr w:type="gramStart"/>
-      <w:r>
-        <w:t>meeting</w:t>
+        <w:t>Daily-meeting</w:t>
       </w:r>
       <w:bookmarkEnd w:id="10"/>
-      <w:proofErr w:type="gramEnd"/>
-    </w:p>
-    <w:p>
-      <w:r>
-        <w:t xml:space="preserve">Un </w:t>
-      </w:r>
-      <w:proofErr w:type="spellStart"/>
-      <w:r>
-        <w:t>daily</w:t>
-      </w:r>
-      <w:proofErr w:type="spellEnd"/>
-      <w:r>
-        <w:t>-</w:t>
-      </w:r>
-      <w:proofErr w:type="gramStart"/>
-      <w:r>
-        <w:t>meeting</w:t>
-      </w:r>
-      <w:proofErr w:type="gramEnd"/>
-      <w:r>
-        <w:t xml:space="preserve"> est r</w:t>
+    </w:p>
+    <w:p>
+      <w:r>
+        <w:t>Un daily-meeting est r</w:t>
       </w:r>
       <w:r>
         <w:t>é</w:t>
@@ -3712,15 +3560,7 @@
       </w:pPr>
       <w:bookmarkStart w:id="11" w:name="_Toc120109066"/>
       <w:r>
-        <w:t xml:space="preserve">Tableau des tâches et </w:t>
-      </w:r>
-      <w:proofErr w:type="spellStart"/>
-      <w:r>
-        <w:t>burndown</w:t>
-      </w:r>
-      <w:proofErr w:type="spellEnd"/>
-      <w:r>
-        <w:t xml:space="preserve"> chart</w:t>
+        <w:t>Tableau des tâches et burndown chart</w:t>
       </w:r>
       <w:bookmarkEnd w:id="11"/>
     </w:p>
@@ -3781,15 +3621,7 @@
         </w:numPr>
       </w:pPr>
       <w:r>
-        <w:t xml:space="preserve">TODO : Les </w:t>
-      </w:r>
-      <w:proofErr w:type="spellStart"/>
-      <w:r>
-        <w:t>Users</w:t>
-      </w:r>
-      <w:proofErr w:type="spellEnd"/>
-      <w:r>
-        <w:t xml:space="preserve"> Stories </w:t>
+        <w:t xml:space="preserve">TODO : Les Users Stories </w:t>
       </w:r>
       <w:r>
         <w:t>à</w:t>
@@ -3813,15 +3645,7 @@
         </w:numPr>
       </w:pPr>
       <w:r>
-        <w:t xml:space="preserve">PROGRESS : Les </w:t>
-      </w:r>
-      <w:proofErr w:type="spellStart"/>
-      <w:r>
-        <w:t>Users</w:t>
-      </w:r>
-      <w:proofErr w:type="spellEnd"/>
-      <w:r>
-        <w:t xml:space="preserve"> stories commencé ou en développement</w:t>
+        <w:t>PROGRESS : Les Users stories commencé ou en développement</w:t>
       </w:r>
     </w:p>
     <w:p>
@@ -3833,15 +3657,7 @@
         </w:numPr>
       </w:pPr>
       <w:r>
-        <w:t xml:space="preserve">TO TEST : Les </w:t>
-      </w:r>
-      <w:proofErr w:type="spellStart"/>
-      <w:r>
-        <w:t>Users</w:t>
-      </w:r>
-      <w:proofErr w:type="spellEnd"/>
-      <w:r>
-        <w:t xml:space="preserve"> stories en attente d</w:t>
+        <w:t>TO TEST : Les Users stories en attente d</w:t>
       </w:r>
       <w:r>
         <w:t>’être testé</w:t>
@@ -3856,23 +3672,7 @@
         </w:numPr>
       </w:pPr>
       <w:r>
-        <w:t xml:space="preserve">TESTING : Les </w:t>
-      </w:r>
-      <w:proofErr w:type="spellStart"/>
-      <w:r>
-        <w:t>Users</w:t>
-      </w:r>
-      <w:proofErr w:type="spellEnd"/>
-      <w:r>
-        <w:t xml:space="preserve"> stories en cours de test. En fonction des résultats des tests, les </w:t>
-      </w:r>
-      <w:proofErr w:type="spellStart"/>
-      <w:r>
-        <w:t>Users</w:t>
-      </w:r>
-      <w:proofErr w:type="spellEnd"/>
-      <w:r>
-        <w:t xml:space="preserve"> Stories peuvent ensuite être placé dans DONE ou être replacé dans une colonne précédente.</w:t>
+        <w:t>TESTING : Les Users stories en cours de test. En fonction des résultats des tests, les Users Stories peuvent ensuite être placé dans DONE ou être replacé dans une colonne précédente.</w:t>
       </w:r>
     </w:p>
     <w:p>
@@ -3885,15 +3685,7 @@
       </w:pPr>
       <w:r>
         <w:lastRenderedPageBreak/>
-        <w:t xml:space="preserve">DONE : Les </w:t>
-      </w:r>
-      <w:proofErr w:type="spellStart"/>
-      <w:r>
-        <w:t>Users</w:t>
-      </w:r>
-      <w:proofErr w:type="spellEnd"/>
-      <w:r>
-        <w:t xml:space="preserve"> stories terminé, </w:t>
+        <w:t xml:space="preserve">DONE : Les Users stories terminé, </w:t>
       </w:r>
       <w:r>
         <w:t>c’est-à-dire développé et testé à 100%</w:t>
@@ -3916,41 +3708,17 @@
         <w:t xml:space="preserve"> sera créée</w:t>
       </w:r>
       <w:r>
-        <w:t xml:space="preserve"> pour y glisser toutes les </w:t>
-      </w:r>
-      <w:proofErr w:type="spellStart"/>
-      <w:r>
-        <w:t>Users</w:t>
-      </w:r>
-      <w:proofErr w:type="spellEnd"/>
-      <w:r>
-        <w:t xml:space="preserve"> Stories à l’arrêt.</w:t>
-      </w:r>
-    </w:p>
-    <w:p>
-      <w:r>
-        <w:t xml:space="preserve">Pour terminer, un </w:t>
-      </w:r>
-      <w:proofErr w:type="spellStart"/>
-      <w:r>
-        <w:t>Burndown</w:t>
-      </w:r>
-      <w:proofErr w:type="spellEnd"/>
-      <w:r>
-        <w:t xml:space="preserve"> chart sera intégré dans Trello pour suivre la progression générale de l’équipe.</w:t>
-      </w:r>
-    </w:p>
-    <w:p>
-      <w:r>
-        <w:t xml:space="preserve">Exemple de </w:t>
-      </w:r>
-      <w:proofErr w:type="spellStart"/>
-      <w:r>
-        <w:t>Burndown</w:t>
-      </w:r>
-      <w:proofErr w:type="spellEnd"/>
-      <w:r>
-        <w:t xml:space="preserve"> chart :</w:t>
+        <w:t xml:space="preserve"> pour y glisser toutes les Users Stories à l’arrêt.</w:t>
+      </w:r>
+    </w:p>
+    <w:p>
+      <w:r>
+        <w:t>Pour terminer, un Burndown chart sera intégré dans Trello pour suivre la progression générale de l’équipe.</w:t>
+      </w:r>
+    </w:p>
+    <w:p>
+      <w:r>
+        <w:t>Exemple de Burndown chart :</w:t>
       </w:r>
     </w:p>
     <w:p>
@@ -4044,13 +3812,8 @@
       <w:pPr>
         <w:ind w:firstLine="708"/>
       </w:pPr>
-      <w:proofErr w:type="spellStart"/>
-      <w:r>
-        <w:t>Moodboard</w:t>
-      </w:r>
-      <w:proofErr w:type="spellEnd"/>
-      <w:r>
-        <w:t xml:space="preserve"> : </w:t>
+      <w:r>
+        <w:t xml:space="preserve">Moodboard : </w:t>
       </w:r>
       <w:r>
         <w:t>La météo de Discord</w:t>
@@ -4084,31 +3847,7 @@
     <w:p>
       <w:r>
         <w:tab/>
-        <w:t xml:space="preserve">Nous avons décidé mixer le principe du « sablier », du « bâton de parole » et de « tableau </w:t>
-      </w:r>
-      <w:proofErr w:type="spellStart"/>
-      <w:r>
-        <w:t>glad</w:t>
-      </w:r>
-      <w:proofErr w:type="spellEnd"/>
-      <w:r>
-        <w:t xml:space="preserve">, </w:t>
-      </w:r>
-      <w:proofErr w:type="spellStart"/>
-      <w:r>
-        <w:t>mad</w:t>
-      </w:r>
-      <w:proofErr w:type="spellEnd"/>
-      <w:r>
-        <w:t xml:space="preserve">, </w:t>
-      </w:r>
-      <w:proofErr w:type="spellStart"/>
-      <w:r>
-        <w:t>sad</w:t>
-      </w:r>
-      <w:proofErr w:type="spellEnd"/>
-      <w:r>
-        <w:t> ».</w:t>
+        <w:t>Nous avons décidé mixer le principe du « sablier », du « bâton de parole » et de « tableau glad, mad, sad ».</w:t>
       </w:r>
     </w:p>
     <w:p>
@@ -4160,34 +3899,7 @@
         <w:t>Le tableau</w:t>
       </w:r>
       <w:r>
-        <w:t xml:space="preserve"> « </w:t>
-      </w:r>
-      <w:proofErr w:type="spellStart"/>
-      <w:r>
-        <w:t>glad</w:t>
-      </w:r>
-      <w:proofErr w:type="spellEnd"/>
-      <w:r>
-        <w:t xml:space="preserve">, </w:t>
-      </w:r>
-      <w:proofErr w:type="spellStart"/>
-      <w:r>
-        <w:t>mad</w:t>
-      </w:r>
-      <w:proofErr w:type="spellEnd"/>
-      <w:r>
-        <w:t xml:space="preserve">, </w:t>
-      </w:r>
-      <w:proofErr w:type="spellStart"/>
-      <w:r>
-        <w:t>sad</w:t>
-      </w:r>
-      <w:proofErr w:type="spellEnd"/>
-      <w:r>
-        <w:t> » permet de catégoriser les points évoqués en catégorie, et permettra un traitement plus facile par la suite.</w:t>
-      </w:r>
-      <w:r>
-        <w:t xml:space="preserve"> </w:t>
+        <w:t xml:space="preserve"> « glad, mad, sad » permet de catégoriser les points évoqués en catégorie, et permettra un traitement plus facile par la suite.</w:t>
       </w:r>
     </w:p>
     <w:p>
@@ -4261,24 +3973,12 @@
     </w:p>
     <w:p>
       <w:r>
-        <w:t xml:space="preserve">Comment </w:t>
-      </w:r>
-      <w:r>
-        <w:t>s’assure-t</w:t>
-      </w:r>
-      <w:r>
-        <w:t>-on que tout le monde peut participer ?</w:t>
-      </w:r>
-    </w:p>
-    <w:p>
-      <w:r>
-        <w:t>Comment s’</w:t>
-      </w:r>
-      <w:r>
-        <w:t>assurer-t</w:t>
-      </w:r>
-      <w:r>
-        <w:t>-on que l’on écoute ? Que l’on est bienveillant ?</w:t>
+        <w:t>Comment s’assure-t-on que tout le monde peut participer ?</w:t>
+      </w:r>
+    </w:p>
+    <w:p>
+      <w:r>
+        <w:t>Comment s’assurer-t-on que l’on écoute ? Que l’on est bienveillant ?</w:t>
       </w:r>
     </w:p>
     <w:p>
@@ -4288,47 +3988,17 @@
     </w:p>
     <w:p>
       <w:r>
-        <w:t>Comment s’</w:t>
-      </w:r>
-      <w:r>
-        <w:t>assure-t</w:t>
-      </w:r>
-      <w:r>
-        <w:t>-on de l’adhésion de chacun ?</w:t>
-      </w:r>
-    </w:p>
-    <w:p>
-      <w:r>
-        <w:t xml:space="preserve">Comment </w:t>
-      </w:r>
-      <w:r>
-        <w:t>donne-t</w:t>
-      </w:r>
-      <w:r>
-        <w:t xml:space="preserve">-on envie de participer à la </w:t>
-      </w:r>
-      <w:r>
-        <w:t>rétrospective</w:t>
-      </w:r>
-      <w:r>
-        <w:t xml:space="preserve"> ?</w:t>
-      </w:r>
-    </w:p>
-    <w:p>
-      <w:r>
-        <w:t>Comment s’</w:t>
-      </w:r>
-      <w:r>
-        <w:t>assure-t</w:t>
-      </w:r>
-      <w:r>
-        <w:t xml:space="preserve">-on que la </w:t>
-      </w:r>
-      <w:r>
-        <w:t>rétrospective</w:t>
-      </w:r>
-      <w:r>
-        <w:t xml:space="preserve"> sera utile au projet ?</w:t>
+        <w:t>Comment s’assure-t-on de l’adhésion de chacun ?</w:t>
+      </w:r>
+    </w:p>
+    <w:p>
+      <w:r>
+        <w:t>Comment donne-t-on envie de participer à la rétrospective ?</w:t>
+      </w:r>
+    </w:p>
+    <w:p>
+      <w:r>
+        <w:t>Comment s’assure-t-on que la rétrospective sera utile au projet ?</w:t>
       </w:r>
     </w:p>
     <w:p>
@@ -4343,21 +4013,12 @@
     </w:p>
     <w:p>
       <w:r>
-        <w:t xml:space="preserve">Respecte le </w:t>
-      </w:r>
-      <w:r>
-        <w:t>minutage</w:t>
-      </w:r>
-      <w:r>
-        <w:t xml:space="preserve"> (1h30 à 2h00)</w:t>
-      </w:r>
-    </w:p>
-    <w:p>
-      <w:r>
-        <w:t>A</w:t>
-      </w:r>
-      <w:r>
-        <w:t>boutit à un plan d’action réaliste</w:t>
+        <w:t>Respecte le minutage (1h30 à 2h00)</w:t>
+      </w:r>
+    </w:p>
+    <w:p>
+      <w:r>
+        <w:t>Aboutit à un plan d’action réaliste</w:t>
       </w:r>
     </w:p>
     <w:sectPr>

</xml_diff>